<commit_message>
em nộp kỷ yếu ak :D
</commit_message>
<xml_diff>
--- a/NCKH_KiyeuNCKH.docx
+++ b/NCKH_KiyeuNCKH.docx
@@ -1,6 +1,6 @@
 
 <file path=word/document.xml><?xml version="1.0" encoding="utf-8"?>
-<w:document xmlns:wpc="http://schemas.microsoft.com/office/word/2010/wordprocessingCanvas" xmlns:mc="http://schemas.openxmlformats.org/markup-compatibility/2006" xmlns:o="urn:schemas-microsoft-com:office:office" xmlns:r="http://schemas.openxmlformats.org/officeDocument/2006/relationships" xmlns:m="http://schemas.openxmlformats.org/officeDocument/2006/math" xmlns:v="urn:schemas-microsoft-com:vml" xmlns:wp14="http://schemas.microsoft.com/office/word/2010/wordprocessingDrawing" xmlns:wp="http://schemas.openxmlformats.org/drawingml/2006/wordprocessingDrawing" xmlns:w10="urn:schemas-microsoft-com:office:word" xmlns:w="http://schemas.openxmlformats.org/wordprocessingml/2006/main" xmlns:w14="http://schemas.microsoft.com/office/word/2010/wordml" xmlns:w15="http://schemas.microsoft.com/office/word/2012/wordml" xmlns:wpg="http://schemas.microsoft.com/office/word/2010/wordprocessingGroup" xmlns:wpi="http://schemas.microsoft.com/office/word/2010/wordprocessingInk" xmlns:wne="http://schemas.microsoft.com/office/word/2006/wordml" xmlns:wps="http://schemas.microsoft.com/office/word/2010/wordprocessingShape" mc:Ignorable="w14 w15 wp14">
+<w:document xmlns:wpc="http://schemas.microsoft.com/office/word/2010/wordprocessingCanvas" xmlns:cx="http://schemas.microsoft.com/office/drawing/2014/chartex" xmlns:cx1="http://schemas.microsoft.com/office/drawing/2015/9/8/chartex" xmlns:cx2="http://schemas.microsoft.com/office/drawing/2015/10/21/chartex" xmlns:cx3="http://schemas.microsoft.com/office/drawing/2016/5/9/chartex" xmlns:cx4="http://schemas.microsoft.com/office/drawing/2016/5/10/chartex" xmlns:cx5="http://schemas.microsoft.com/office/drawing/2016/5/11/chartex" xmlns:cx6="http://schemas.microsoft.com/office/drawing/2016/5/12/chartex" xmlns:cx7="http://schemas.microsoft.com/office/drawing/2016/5/13/chartex" xmlns:cx8="http://schemas.microsoft.com/office/drawing/2016/5/14/chartex" xmlns:mc="http://schemas.openxmlformats.org/markup-compatibility/2006" xmlns:aink="http://schemas.microsoft.com/office/drawing/2016/ink" xmlns:am3d="http://schemas.microsoft.com/office/drawing/2017/model3d" xmlns:o="urn:schemas-microsoft-com:office:office" xmlns:r="http://schemas.openxmlformats.org/officeDocument/2006/relationships" xmlns:m="http://schemas.openxmlformats.org/officeDocument/2006/math" xmlns:v="urn:schemas-microsoft-com:vml" xmlns:wp14="http://schemas.microsoft.com/office/word/2010/wordprocessingDrawing" xmlns:wp="http://schemas.openxmlformats.org/drawingml/2006/wordprocessingDrawing" xmlns:w10="urn:schemas-microsoft-com:office:word" xmlns:w="http://schemas.openxmlformats.org/wordprocessingml/2006/main" xmlns:w14="http://schemas.microsoft.com/office/word/2010/wordml" xmlns:w15="http://schemas.microsoft.com/office/word/2012/wordml" xmlns:w16cex="http://schemas.microsoft.com/office/word/2018/wordml/cex" xmlns:w16cid="http://schemas.microsoft.com/office/word/2016/wordml/cid" xmlns:w16="http://schemas.microsoft.com/office/word/2018/wordml" xmlns:w16sdtdh="http://schemas.microsoft.com/office/word/2020/wordml/sdtdatahash" xmlns:w16se="http://schemas.microsoft.com/office/word/2015/wordml/symex" xmlns:wpg="http://schemas.microsoft.com/office/word/2010/wordprocessingGroup" xmlns:wpi="http://schemas.microsoft.com/office/word/2010/wordprocessingInk" xmlns:wne="http://schemas.microsoft.com/office/word/2006/wordml" xmlns:wps="http://schemas.microsoft.com/office/word/2010/wordprocessingShape" mc:Ignorable="w14 w15 w16se w16cid w16 w16cex w16sdtdh wp14">
   <w:body>
     <w:p>
       <w:pPr>
@@ -269,7 +269,7 @@
           <w:sz w:val="26"/>
           <w:szCs w:val="26"/>
         </w:rPr>
-        <w:t>tải thông tin,đặc biệt được áp dụng rộng rãi t</w:t>
+        <w:t xml:space="preserve">tải thông </w:t>
       </w:r>
       <w:r>
         <w:rPr>
@@ -278,6 +278,26 @@
           <w:color w:val="222222"/>
           <w:sz w:val="26"/>
           <w:szCs w:val="26"/>
+        </w:rPr>
+        <w:t>tin, đặc</w:t>
+      </w:r>
+      <w:r>
+        <w:rPr>
+          <w:rStyle w:val="hps"/>
+          <w:rFonts w:ascii="Times New Roman" w:hAnsi="Times New Roman" w:cs="Times New Roman"/>
+          <w:color w:val="222222"/>
+          <w:sz w:val="26"/>
+          <w:szCs w:val="26"/>
+        </w:rPr>
+        <w:t xml:space="preserve"> biệt được áp dụng rộng rãi t</w:t>
+      </w:r>
+      <w:r>
+        <w:rPr>
+          <w:rStyle w:val="hps"/>
+          <w:rFonts w:ascii="Times New Roman" w:hAnsi="Times New Roman" w:cs="Times New Roman"/>
+          <w:color w:val="222222"/>
+          <w:sz w:val="26"/>
+          <w:szCs w:val="26"/>
           <w:lang w:val="vi-VN"/>
         </w:rPr>
         <w:t xml:space="preserve">rong bài toán </w:t>
@@ -396,7 +416,25 @@
           <w:sz w:val="26"/>
           <w:szCs w:val="26"/>
         </w:rPr>
-        <w:t xml:space="preserve">học dựa trên dữ liệu (Learning From Data) có tên gọi </w:t>
+        <w:t xml:space="preserve">học dựa trên dữ liệu (Learning </w:t>
+      </w:r>
+      <w:proofErr w:type="gramStart"/>
+      <w:r>
+        <w:rPr>
+          <w:rFonts w:ascii="Times New Roman" w:hAnsi="Times New Roman" w:cs="Times New Roman"/>
+          <w:sz w:val="26"/>
+          <w:szCs w:val="26"/>
+        </w:rPr>
+        <w:t>From</w:t>
+      </w:r>
+      <w:proofErr w:type="gramEnd"/>
+      <w:r>
+        <w:rPr>
+          <w:rFonts w:ascii="Times New Roman" w:hAnsi="Times New Roman" w:cs="Times New Roman"/>
+          <w:sz w:val="26"/>
+          <w:szCs w:val="26"/>
+        </w:rPr>
+        <w:t xml:space="preserve"> Data) có tên gọi </w:t>
       </w:r>
       <w:r>
         <w:rPr>
@@ -904,7 +942,25 @@
           <w:sz w:val="26"/>
           <w:szCs w:val="26"/>
         </w:rPr>
-        <w:t>, … , x</w:t>
+        <w:t xml:space="preserve">, </w:t>
+      </w:r>
+      <w:r>
+        <w:rPr>
+          <w:rFonts w:ascii="Times New Roman" w:hAnsi="Times New Roman" w:cs="Times New Roman"/>
+          <w:bCs/>
+          <w:sz w:val="26"/>
+          <w:szCs w:val="26"/>
+        </w:rPr>
+        <w:t>…,</w:t>
+      </w:r>
+      <w:r>
+        <w:rPr>
+          <w:rFonts w:ascii="Times New Roman" w:hAnsi="Times New Roman" w:cs="Times New Roman"/>
+          <w:bCs/>
+          <w:sz w:val="26"/>
+          <w:szCs w:val="26"/>
+        </w:rPr>
+        <w:t xml:space="preserve"> x</w:t>
       </w:r>
       <w:r>
         <w:rPr>
@@ -969,7 +1025,7 @@
           <w:sz w:val="26"/>
           <w:szCs w:val="26"/>
         </w:rPr>
-        <w:t>Dự báo n bước: TS={X</w:t>
+        <w:t>Dự báo n bước: TS</w:t>
       </w:r>
       <w:r>
         <w:rPr>
@@ -977,6 +1033,24 @@
           <w:bCs/>
           <w:sz w:val="26"/>
           <w:szCs w:val="26"/>
+        </w:rPr>
+        <w:t>= {</w:t>
+      </w:r>
+      <w:r>
+        <w:rPr>
+          <w:rFonts w:ascii="Times New Roman" w:hAnsi="Times New Roman" w:cs="Times New Roman"/>
+          <w:bCs/>
+          <w:sz w:val="26"/>
+          <w:szCs w:val="26"/>
+        </w:rPr>
+        <w:t>X</w:t>
+      </w:r>
+      <w:r>
+        <w:rPr>
+          <w:rFonts w:ascii="Times New Roman" w:hAnsi="Times New Roman" w:cs="Times New Roman"/>
+          <w:bCs/>
+          <w:sz w:val="26"/>
+          <w:szCs w:val="26"/>
           <w:vertAlign w:val="subscript"/>
         </w:rPr>
         <w:t>1</w:t>
@@ -988,7 +1062,7 @@
           <w:sz w:val="26"/>
           <w:szCs w:val="26"/>
         </w:rPr>
-        <w:t>,X</w:t>
+        <w:t>, X</w:t>
       </w:r>
       <w:r>
         <w:rPr>
@@ -1007,7 +1081,34 @@
           <w:sz w:val="26"/>
           <w:szCs w:val="26"/>
         </w:rPr>
-        <w:t>,… , X</w:t>
+        <w:t>,</w:t>
+      </w:r>
+      <w:r>
+        <w:rPr>
+          <w:rFonts w:ascii="Times New Roman" w:hAnsi="Times New Roman" w:cs="Times New Roman"/>
+          <w:bCs/>
+          <w:sz w:val="26"/>
+          <w:szCs w:val="26"/>
+        </w:rPr>
+        <w:t xml:space="preserve"> </w:t>
+      </w:r>
+      <w:r>
+        <w:rPr>
+          <w:rFonts w:ascii="Times New Roman" w:hAnsi="Times New Roman" w:cs="Times New Roman"/>
+          <w:bCs/>
+          <w:sz w:val="26"/>
+          <w:szCs w:val="26"/>
+        </w:rPr>
+        <w:t>...</w:t>
+      </w:r>
+      <w:r>
+        <w:rPr>
+          <w:rFonts w:ascii="Times New Roman" w:hAnsi="Times New Roman" w:cs="Times New Roman"/>
+          <w:bCs/>
+          <w:sz w:val="26"/>
+          <w:szCs w:val="26"/>
+        </w:rPr>
+        <w:t>, X</w:t>
       </w:r>
       <w:r>
         <w:rPr>
@@ -1816,7 +1917,7 @@
           <w:szCs w:val="26"/>
         </w:rPr>
         <w:drawing>
-          <wp:inline distT="0" distB="0" distL="0" distR="0" wp14:anchorId="25024676" wp14:editId="6355F522">
+          <wp:inline distT="0" distB="0" distL="0" distR="0" wp14:anchorId="43B5FDEE" wp14:editId="37DB74F2">
             <wp:extent cx="3157870" cy="1558635"/>
             <wp:effectExtent l="0" t="0" r="4445" b="3810"/>
             <wp:docPr id="10" name="Picture 1"/>
@@ -2456,15 +2557,23 @@
           <w:sz w:val="26"/>
           <w:szCs w:val="26"/>
         </w:rPr>
-        <w:t xml:space="preserve"> ngoại tệ,</w:t>
-      </w:r>
-      <w:r>
-        <w:rPr>
-          <w:rFonts w:ascii="Times New Roman" w:hAnsi="Times New Roman" w:cs="Times New Roman"/>
-          <w:sz w:val="26"/>
-          <w:szCs w:val="26"/>
-        </w:rPr>
-        <w:t>….</w:t>
+        <w:t xml:space="preserve"> ngoại </w:t>
+      </w:r>
+      <w:r>
+        <w:rPr>
+          <w:rFonts w:ascii="Times New Roman" w:hAnsi="Times New Roman" w:cs="Times New Roman"/>
+          <w:sz w:val="26"/>
+          <w:szCs w:val="26"/>
+        </w:rPr>
+        <w:t>tệ…</w:t>
+      </w:r>
+      <w:r>
+        <w:rPr>
+          <w:rFonts w:ascii="Times New Roman" w:hAnsi="Times New Roman" w:cs="Times New Roman"/>
+          <w:sz w:val="26"/>
+          <w:szCs w:val="26"/>
+        </w:rPr>
+        <w:t>.</w:t>
       </w:r>
       <w:r>
         <w:rPr>
@@ -2961,7 +3070,7 @@
           <w:noProof/>
         </w:rPr>
         <w:drawing>
-          <wp:anchor distT="0" distB="0" distL="114300" distR="114300" simplePos="0" relativeHeight="251623424" behindDoc="1" locked="0" layoutInCell="1" allowOverlap="1" wp14:anchorId="5537F0FA" wp14:editId="5E2488AD">
+          <wp:anchor distT="0" distB="0" distL="114300" distR="114300" simplePos="0" relativeHeight="251623424" behindDoc="1" locked="0" layoutInCell="1" allowOverlap="1" wp14:anchorId="79222773" wp14:editId="2E50682E">
             <wp:simplePos x="0" y="0"/>
             <wp:positionH relativeFrom="column">
               <wp:posOffset>3251200</wp:posOffset>
@@ -3119,7 +3228,7 @@
         <mc:AlternateContent>
           <mc:Choice Requires="wps">
             <w:drawing>
-              <wp:anchor distT="0" distB="0" distL="114300" distR="114300" simplePos="0" relativeHeight="251633664" behindDoc="1" locked="0" layoutInCell="1" allowOverlap="1" wp14:anchorId="023B2365" wp14:editId="31C98440">
+              <wp:anchor distT="0" distB="0" distL="114300" distR="114300" simplePos="0" relativeHeight="251633664" behindDoc="1" locked="0" layoutInCell="1" allowOverlap="1" wp14:anchorId="5DB97ADC" wp14:editId="2FAB3512">
                 <wp:simplePos x="0" y="0"/>
                 <wp:positionH relativeFrom="column">
                   <wp:posOffset>3729355</wp:posOffset>
@@ -3235,7 +3344,7 @@
           </mc:Choice>
           <mc:Fallback>
             <w:pict>
-              <v:shapetype w14:anchorId="023B2365" id="_x0000_t202" coordsize="21600,21600" o:spt="202" path="m,l,21600r21600,l21600,xe">
+              <v:shapetype w14:anchorId="5DB97ADC" id="_x0000_t202" coordsize="21600,21600" o:spt="202" path="m,l,21600r21600,l21600,xe">
                 <v:stroke joinstyle="miter"/>
                 <v:path gradientshapeok="t" o:connecttype="rect"/>
               </v:shapetype>
@@ -4656,7 +4765,7 @@
           <w:noProof/>
         </w:rPr>
         <w:drawing>
-          <wp:anchor distT="0" distB="0" distL="114300" distR="114300" simplePos="0" relativeHeight="251658240" behindDoc="1" locked="0" layoutInCell="1" allowOverlap="1" wp14:anchorId="7512BADC" wp14:editId="6A977884">
+          <wp:anchor distT="0" distB="0" distL="114300" distR="114300" simplePos="0" relativeHeight="251658240" behindDoc="1" locked="0" layoutInCell="1" allowOverlap="1" wp14:anchorId="561FC3A3" wp14:editId="1BA124BA">
             <wp:simplePos x="0" y="0"/>
             <wp:positionH relativeFrom="column">
               <wp:posOffset>155575</wp:posOffset>
@@ -4732,7 +4841,25 @@
           <w:szCs w:val="26"/>
           <w:lang w:val="fr-FR"/>
         </w:rPr>
-        <w:t>Mạng neuron học cấu hình mạng từ dữ liệu chuỗi thời gian bằng cách ánh xạ từ một vectơ dữ liệu đầu vào sang dữ liệu đầu ra. Một số lượng dữ liệu liên tiếp của dữ liệu chuỗi thời gian (cửa sổ đầu vào Xt-s, Xt-s+1, …, Xt) được ánh xạ sang khoảng thích hợp và được sử dụng  như dữ liệu đầu vào của tầng nhập. Trong giai đoạn truyền tiến, những giá trị đó được truyền qua tầng ẩn rồi đến các đơn vị đầu ra. Khi truyền tới đơn vị đầu ra, giá trị lỗi được tính toán dựa vào sự khác biệt giữa giá trị đầu ra với giá trị của dữ liệu chuỗi thời gian tại thời điểm t+1. Sau đó, giá trị lỗi này được truyền ngược lại tới các kết nối giữa tầng ẩn và tầng đầu ra, kết nối giữa tầng đầu vào và tầng ẩn để cập nhập lại trọng số của các kết nối này.</w:t>
+        <w:t xml:space="preserve">Mạng neuron học cấu hình mạng từ dữ liệu chuỗi thời gian bằng cách ánh xạ từ một vectơ dữ liệu đầu vào sang dữ liệu đầu ra. Một số lượng dữ liệu liên tiếp của dữ liệu chuỗi thời gian (cửa sổ đầu vào Xt-s, Xt-s+1, …, Xt) được ánh xạ sang khoảng thích hợp và được sử </w:t>
+      </w:r>
+      <w:r>
+        <w:rPr>
+          <w:rFonts w:ascii="Times New Roman" w:hAnsi="Times New Roman" w:cs="Times New Roman"/>
+          <w:sz w:val="26"/>
+          <w:szCs w:val="26"/>
+          <w:lang w:val="fr-FR"/>
+        </w:rPr>
+        <w:t>dụng như</w:t>
+      </w:r>
+      <w:r>
+        <w:rPr>
+          <w:rFonts w:ascii="Times New Roman" w:hAnsi="Times New Roman" w:cs="Times New Roman"/>
+          <w:sz w:val="26"/>
+          <w:szCs w:val="26"/>
+          <w:lang w:val="fr-FR"/>
+        </w:rPr>
+        <w:t xml:space="preserve"> dữ liệu đầu vào của tầng nhập. Trong giai đoạn truyền tiến, những giá trị đó được truyền qua tầng ẩn rồi đến các đơn vị đầu ra. Khi truyền tới đơn vị đầu ra, giá trị lỗi được tính toán dựa vào sự khác biệt giữa giá trị đầu ra với giá trị của dữ liệu chuỗi thời gian tại thời điểm t+1. Sau đó, giá trị lỗi này được truyền ngược lại tới các kết nối giữa tầng ẩn và tầng đầu ra, kết nối giữa tầng đầu vào và tầng ẩn để cập nhập lại trọng số của các kết nối này.</w:t>
       </w:r>
     </w:p>
     <w:p>
@@ -4748,7 +4875,7 @@
           <w:noProof/>
         </w:rPr>
         <w:drawing>
-          <wp:inline distT="0" distB="0" distL="0" distR="0" wp14:anchorId="2B2316CB" wp14:editId="7C2E2769">
+          <wp:inline distT="0" distB="0" distL="0" distR="0" wp14:anchorId="100AA540" wp14:editId="03724C24">
             <wp:extent cx="2551374" cy="2026920"/>
             <wp:effectExtent l="0" t="0" r="1905" b="0"/>
             <wp:docPr id="4" name="Picture 4" descr="http://www.futurehumanevolution.com/wp-content/uploads/introduction-to-artificial-intelligence-neural-networks.png"/>
@@ -4864,7 +4991,7 @@
         <mc:AlternateContent>
           <mc:Choice Requires="wps">
             <w:drawing>
-              <wp:anchor distT="0" distB="0" distL="114300" distR="114300" simplePos="0" relativeHeight="251683840" behindDoc="1" locked="0" layoutInCell="1" allowOverlap="1" wp14:anchorId="19F8B600" wp14:editId="756AE807">
+              <wp:anchor distT="0" distB="0" distL="114300" distR="114300" simplePos="0" relativeHeight="251683840" behindDoc="1" locked="0" layoutInCell="1" allowOverlap="1" wp14:anchorId="52DFA3EB" wp14:editId="68A059F7">
                 <wp:simplePos x="0" y="0"/>
                 <wp:positionH relativeFrom="column">
                   <wp:posOffset>-1935495</wp:posOffset>
@@ -4978,7 +5105,7 @@
           </mc:Choice>
           <mc:Fallback>
             <w:pict>
-              <v:shape w14:anchorId="19F8B600" id="Text Box 63" o:spid="_x0000_s1027" type="#_x0000_t202" style="position:absolute;margin-left:-152.4pt;margin-top:4.2pt;width:160.5pt;height:.05pt;z-index:-251632640;visibility:visible;mso-wrap-style:square;mso-width-percent:0;mso-wrap-distance-left:9pt;mso-wrap-distance-top:0;mso-wrap-distance-right:9pt;mso-wrap-distance-bottom:0;mso-position-horizontal:absolute;mso-position-horizontal-relative:text;mso-position-vertical:absolute;mso-position-vertical-relative:text;mso-width-percent:0;mso-width-relative:margin;v-text-anchor:top" o:gfxdata="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" stroked="f">
+              <v:shape w14:anchorId="52DFA3EB" id="Text Box 63" o:spid="_x0000_s1027" type="#_x0000_t202" style="position:absolute;margin-left:-152.4pt;margin-top:4.2pt;width:160.5pt;height:.05pt;z-index:-251632640;visibility:visible;mso-wrap-style:square;mso-width-percent:0;mso-wrap-distance-left:9pt;mso-wrap-distance-top:0;mso-wrap-distance-right:9pt;mso-wrap-distance-bottom:0;mso-position-horizontal:absolute;mso-position-horizontal-relative:text;mso-position-vertical:absolute;mso-position-vertical-relative:text;mso-width-percent:0;mso-width-relative:margin;v-text-anchor:top" o:gfxdata="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" stroked="f">
                 <v:textbox style="mso-fit-shape-to-text:t" inset="0,0,0,0">
                   <w:txbxContent>
                     <w:p>
@@ -5094,17 +5221,29 @@
           <w:u w:val="single"/>
           <w:lang w:val="fr-FR"/>
         </w:rPr>
-        <w:t>Quy hoạch dữ liệu đầu vào</w:t>
-      </w:r>
-      <w:r>
-        <w:rPr>
-          <w:rFonts w:ascii="Times New Roman" w:hAnsi="Times New Roman" w:cs="Times New Roman"/>
-          <w:sz w:val="26"/>
-          <w:szCs w:val="26"/>
+        <w:t xml:space="preserve">Quy hoạch dữ liệu đầu </w:t>
+      </w:r>
+      <w:proofErr w:type="gramStart"/>
+      <w:r>
+        <w:rPr>
+          <w:rFonts w:ascii="Times New Roman" w:hAnsi="Times New Roman" w:cs="Times New Roman"/>
+          <w:sz w:val="26"/>
+          <w:szCs w:val="26"/>
+          <w:u w:val="single"/>
           <w:lang w:val="fr-FR"/>
         </w:rPr>
+        <w:t>vào</w:t>
+      </w:r>
+      <w:r>
+        <w:rPr>
+          <w:rFonts w:ascii="Times New Roman" w:hAnsi="Times New Roman" w:cs="Times New Roman"/>
+          <w:sz w:val="26"/>
+          <w:szCs w:val="26"/>
+          <w:lang w:val="fr-FR"/>
+        </w:rPr>
         <w:t>:</w:t>
       </w:r>
+      <w:proofErr w:type="gramEnd"/>
     </w:p>
     <w:p>
       <w:pPr>
@@ -5251,7 +5390,7 @@
           <w:noProof/>
         </w:rPr>
         <w:drawing>
-          <wp:inline distT="0" distB="0" distL="0" distR="0" wp14:anchorId="4C348F90" wp14:editId="17746C18">
+          <wp:inline distT="0" distB="0" distL="0" distR="0" wp14:anchorId="6AA852A3" wp14:editId="5677255C">
             <wp:extent cx="2870105" cy="1005072"/>
             <wp:effectExtent l="0" t="0" r="6985" b="5080"/>
             <wp:docPr id="8" name="Picture 8"/>
@@ -5308,7 +5447,7 @@
           <w:noProof/>
         </w:rPr>
         <w:drawing>
-          <wp:inline distT="0" distB="0" distL="0" distR="0" wp14:anchorId="686393F5" wp14:editId="4F300388">
+          <wp:inline distT="0" distB="0" distL="0" distR="0" wp14:anchorId="33E114B6" wp14:editId="5CE45F3C">
             <wp:extent cx="1771950" cy="1013460"/>
             <wp:effectExtent l="0" t="0" r="0" b="0"/>
             <wp:docPr id="6" name="Picture 6"/>
@@ -5365,14 +5504,27 @@
       <w:r>
         <w:t xml:space="preserve">Hình  </w:t>
       </w:r>
-      <w:fldSimple w:instr=" SEQ Hình_ \* ARABIC ">
-        <w:r>
-          <w:rPr>
-            <w:noProof/>
-          </w:rPr>
-          <w:t>5</w:t>
-        </w:r>
-      </w:fldSimple>
+      <w:r>
+        <w:fldChar w:fldCharType="begin"/>
+      </w:r>
+      <w:r>
+        <w:instrText xml:space="preserve"> SEQ Hình_ \* ARABIC </w:instrText>
+      </w:r>
+      <w:r>
+        <w:fldChar w:fldCharType="separate"/>
+      </w:r>
+      <w:r>
+        <w:rPr>
+          <w:noProof/>
+        </w:rPr>
+        <w:t>5</w:t>
+      </w:r>
+      <w:r>
+        <w:rPr>
+          <w:noProof/>
+        </w:rPr>
+        <w:fldChar w:fldCharType="end"/>
+      </w:r>
       <w:r>
         <w:t xml:space="preserve"> Dữ liệu sau xử lý (dạng file .txt)</w:t>
       </w:r>
@@ -5389,14 +5541,27 @@
         <w:tab/>
         <w:t xml:space="preserve">Hình  </w:t>
       </w:r>
-      <w:fldSimple w:instr=" SEQ Hình_ \* ARABIC ">
-        <w:r>
-          <w:rPr>
-            <w:noProof/>
-          </w:rPr>
-          <w:t>6</w:t>
-        </w:r>
-      </w:fldSimple>
+      <w:r>
+        <w:fldChar w:fldCharType="begin"/>
+      </w:r>
+      <w:r>
+        <w:instrText xml:space="preserve"> SEQ Hình_ \* ARABIC </w:instrText>
+      </w:r>
+      <w:r>
+        <w:fldChar w:fldCharType="separate"/>
+      </w:r>
+      <w:r>
+        <w:rPr>
+          <w:noProof/>
+        </w:rPr>
+        <w:t>6</w:t>
+      </w:r>
+      <w:r>
+        <w:rPr>
+          <w:noProof/>
+        </w:rPr>
+        <w:fldChar w:fldCharType="end"/>
+      </w:r>
       <w:r>
         <w:t xml:space="preserve"> Dữ liệu trước xử lý (dạng file .csv)</w:t>
       </w:r>
@@ -5675,7 +5840,7 @@
         <mc:AlternateContent>
           <mc:Choice Requires="wpg">
             <w:drawing>
-              <wp:inline distT="0" distB="0" distL="0" distR="0" wp14:anchorId="000456F8" wp14:editId="41892469">
+              <wp:inline distT="0" distB="0" distL="0" distR="0" wp14:anchorId="402667D3" wp14:editId="1C69DA21">
                 <wp:extent cx="4752975" cy="1849770"/>
                 <wp:effectExtent l="0" t="0" r="66675" b="55245"/>
                 <wp:docPr id="15" name="Group 15"/>
@@ -7484,8 +7649,8 @@
           </mc:Choice>
           <mc:Fallback>
             <w:pict>
-              <v:group w14:anchorId="000456F8" id="Group 15" o:spid="_x0000_s1028" style="width:374.25pt;height:145.65pt;mso-position-horizontal-relative:char;mso-position-vertical-relative:line" coordsize="53721,21259" o:gfxdata="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">
-                <v:shape id="Text Box 72" o:spid="_x0000_s1029" type="#_x0000_t202" style="position:absolute;left:5619;top:17907;width:6650;height:2493;visibility:visible;mso-wrap-style:square;v-text-anchor:top" o:gfxdata="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" fillcolor="white [3201]" stroked="f" strokeweight=".5pt">
+              <v:group w14:anchorId="402667D3" id="Group 15" o:spid="_x0000_s1028" style="width:374.25pt;height:145.65pt;mso-position-horizontal-relative:char;mso-position-vertical-relative:line" coordsize="53721,21259" o:gfxdata="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">
+                <v:shape id="Text Box 72" o:spid="_x0000_s1029" type="#_x0000_t202" style="position:absolute;left:5619;top:17907;width:6650;height:2493;visibility:visible;mso-wrap-style:square;v-text-anchor:top" o:gfxdata="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" fillcolor="white [3201]" stroked="f" strokeweight=".5pt">
                   <v:textbox>
                     <w:txbxContent>
                       <w:p>
@@ -7496,7 +7661,7 @@
                     </w:txbxContent>
                   </v:textbox>
                 </v:shape>
-                <v:shape id="Text Box 73" o:spid="_x0000_s1030" type="#_x0000_t202" style="position:absolute;left:5619;top:12858;width:6650;height:2494;visibility:visible;mso-wrap-style:square;v-text-anchor:top" o:gfxdata="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" fillcolor="white [3201]" stroked="f" strokeweight=".5pt">
+                <v:shape id="Text Box 73" o:spid="_x0000_s1030" type="#_x0000_t202" style="position:absolute;left:5619;top:12858;width:6650;height:2494;visibility:visible;mso-wrap-style:square;v-text-anchor:top" o:gfxdata="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" fillcolor="white [3201]" stroked="f" strokeweight=".5pt">
                   <v:textbox>
                     <w:txbxContent>
                       <w:p>
@@ -7507,7 +7672,7 @@
                     </w:txbxContent>
                   </v:textbox>
                 </v:shape>
-                <v:shape id="Text Box 74" o:spid="_x0000_s1031" type="#_x0000_t202" style="position:absolute;left:5334;top:7810;width:6650;height:2494;visibility:visible;mso-wrap-style:square;v-text-anchor:top" o:gfxdata="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" fillcolor="white [3201]" stroked="f" strokeweight=".5pt">
+                <v:shape id="Text Box 74" o:spid="_x0000_s1031" type="#_x0000_t202" style="position:absolute;left:5334;top:7810;width:6650;height:2494;visibility:visible;mso-wrap-style:square;v-text-anchor:top" o:gfxdata="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" fillcolor="white [3201]" stroked="f" strokeweight=".5pt">
                   <v:textbox>
                     <w:txbxContent>
                       <w:p>
@@ -7518,7 +7683,7 @@
                     </w:txbxContent>
                   </v:textbox>
                 </v:shape>
-                <v:shape id="Text Box 75" o:spid="_x0000_s1032" type="#_x0000_t202" style="position:absolute;top:12192;width:5937;height:3600;visibility:visible;mso-wrap-style:square;v-text-anchor:top" o:gfxdata="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" fillcolor="white [3201]" stroked="f" strokeweight=".5pt">
+                <v:shape id="Text Box 75" o:spid="_x0000_s1032" type="#_x0000_t202" style="position:absolute;top:12192;width:5937;height:3600;visibility:visible;mso-wrap-style:square;v-text-anchor:top" o:gfxdata="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" fillcolor="white [3201]" stroked="f" strokeweight=".5pt">
                   <v:textbox>
                     <w:txbxContent>
                       <w:p>
@@ -7557,7 +7722,7 @@
                     </w:txbxContent>
                   </v:textbox>
                 </v:shape>
-                <v:shape id="Text Box 76" o:spid="_x0000_s1033" type="#_x0000_t202" style="position:absolute;left:5905;top:2762;width:4620;height:2494;visibility:visible;mso-wrap-style:square;v-text-anchor:top" o:gfxdata="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" fillcolor="white [3201]" stroked="f" strokeweight=".5pt">
+                <v:shape id="Text Box 76" o:spid="_x0000_s1033" type="#_x0000_t202" style="position:absolute;left:5905;top:2762;width:4620;height:2494;visibility:visible;mso-wrap-style:square;v-text-anchor:top" o:gfxdata="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" fillcolor="white [3201]" stroked="f" strokeweight=".5pt">
                   <v:textbox>
                     <w:txbxContent>
                       <w:p>
@@ -7571,39 +7736,39 @@
                 <v:shapetype id="_x0000_t120" coordsize="21600,21600" o:spt="120" path="m10800,qx,10800,10800,21600,21600,10800,10800,xe">
                   <v:path gradientshapeok="t" o:connecttype="custom" o:connectlocs="10800,0;3163,3163;0,10800;3163,18437;10800,21600;18437,18437;21600,10800;18437,3163" textboxrect="3163,3163,18437,18437"/>
                 </v:shapetype>
-                <v:shape id="Flowchart: Connector 77" o:spid="_x0000_s1034" type="#_x0000_t120" style="position:absolute;left:13049;top:9715;width:2019;height:1069;visibility:visible;mso-wrap-style:square;v-text-anchor:middle" o:gfxdata="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" fillcolor="#2787a0" strokecolor="#40a7c2 [3048]">
+                <v:shape id="Flowchart: Connector 77" o:spid="_x0000_s1034" type="#_x0000_t120" style="position:absolute;left:13049;top:9715;width:2019;height:1069;visibility:visible;mso-wrap-style:square;v-text-anchor:middle" o:gfxdata="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" fillcolor="#2787a0" strokecolor="#40a7c2 [3048]">
                   <v:fill color2="#34b3d6" rotate="t" angle="180" colors="0 #2787a0;52429f #36b1d2;1 #34b3d6" focus="100%" type="gradient">
                     <o:fill v:ext="view" type="gradientUnscaled"/>
                   </v:fill>
                   <v:shadow on="t" color="black" opacity="22936f" origin=",.5" offset="0,.63889mm"/>
                 </v:shape>
-                <v:shape id="Flowchart: Connector 78" o:spid="_x0000_s1035" type="#_x0000_t120" style="position:absolute;left:13049;top:4857;width:2019;height:1069;visibility:visible;mso-wrap-style:square;v-text-anchor:middle" o:gfxdata="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" fillcolor="#2787a0" strokecolor="#40a7c2 [3048]">
+                <v:shape id="Flowchart: Connector 78" o:spid="_x0000_s1035" type="#_x0000_t120" style="position:absolute;left:13049;top:4857;width:2019;height:1069;visibility:visible;mso-wrap-style:square;v-text-anchor:middle" o:gfxdata="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" fillcolor="#2787a0" strokecolor="#40a7c2 [3048]">
                   <v:fill color2="#34b3d6" rotate="t" angle="180" colors="0 #2787a0;52429f #36b1d2;1 #34b3d6" focus="100%" type="gradient">
                     <o:fill v:ext="view" type="gradientUnscaled"/>
                   </v:fill>
                   <v:shadow on="t" color="black" opacity="22936f" origin=",.5" offset="0,.63889mm"/>
                 </v:shape>
-                <v:shape id="Flowchart: Connector 79" o:spid="_x0000_s1036" type="#_x0000_t120" style="position:absolute;left:13049;top:14954;width:2019;height:1069;visibility:visible;mso-wrap-style:square;v-text-anchor:middle" o:gfxdata="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" fillcolor="#2787a0" strokecolor="#40a7c2 [3048]">
+                <v:shape id="Flowchart: Connector 79" o:spid="_x0000_s1036" type="#_x0000_t120" style="position:absolute;left:13049;top:14954;width:2019;height:1069;visibility:visible;mso-wrap-style:square;v-text-anchor:middle" o:gfxdata="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" fillcolor="#2787a0" strokecolor="#40a7c2 [3048]">
                   <v:fill color2="#34b3d6" rotate="t" angle="180" colors="0 #2787a0;52429f #36b1d2;1 #34b3d6" focus="100%" type="gradient">
                     <o:fill v:ext="view" type="gradientUnscaled"/>
                   </v:fill>
                   <v:shadow on="t" color="black" opacity="22936f" origin=",.5" offset="0,.63889mm"/>
                 </v:shape>
-                <v:shape id="Flowchart: Connector 80" o:spid="_x0000_s1037" type="#_x0000_t120" style="position:absolute;left:13144;top:19716;width:2013;height:1067;visibility:visible;mso-wrap-style:square;v-text-anchor:middle" o:gfxdata="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" fillcolor="#2787a0" strokecolor="#40a7c2 [3048]">
+                <v:shape id="Flowchart: Connector 80" o:spid="_x0000_s1037" type="#_x0000_t120" style="position:absolute;left:13144;top:19716;width:2013;height:1067;visibility:visible;mso-wrap-style:square;v-text-anchor:middle" o:gfxdata="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" fillcolor="#2787a0" strokecolor="#40a7c2 [3048]">
                   <v:fill color2="#34b3d6" rotate="t" angle="180" colors="0 #2787a0;52429f #36b1d2;1 #34b3d6" focus="100%" type="gradient">
                     <o:fill v:ext="view" type="gradientUnscaled"/>
                   </v:fill>
                   <v:shadow on="t" color="black" opacity="22936f" origin=",.5" offset="0,.63889mm"/>
                 </v:shape>
-                <v:shape id="Flowchart: Connector 82" o:spid="_x0000_s1038" type="#_x0000_t120" style="position:absolute;left:31813;top:15049;width:2013;height:1067;visibility:visible;mso-wrap-style:square;v-text-anchor:middle" o:gfxdata="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" fillcolor="#ffbe86" strokecolor="#f68c36 [3049]">
+                <v:shape id="Flowchart: Connector 82" o:spid="_x0000_s1038" type="#_x0000_t120" style="position:absolute;left:31813;top:15049;width:2013;height:1067;visibility:visible;mso-wrap-style:square;v-text-anchor:middle" o:gfxdata="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" fillcolor="#ffbe86" strokecolor="#f68c36 [3049]">
                   <v:fill color2="#ffebdb" rotate="t" angle="180" colors="0 #ffbe86;22938f #ffd0aa;1 #ffebdb" focus="100%" type="gradient"/>
                   <v:shadow on="t" color="black" opacity="24903f" origin=",.5" offset="0,.55556mm"/>
                 </v:shape>
-                <v:shape id="Flowchart: Connector 84" o:spid="_x0000_s1039" type="#_x0000_t120" style="position:absolute;left:31813;top:20193;width:2013;height:1066;visibility:visible;mso-wrap-style:square;v-text-anchor:middle" o:gfxdata="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" fillcolor="#ffbe86" strokecolor="#f68c36 [3049]">
+                <v:shape id="Flowchart: Connector 84" o:spid="_x0000_s1039" type="#_x0000_t120" style="position:absolute;left:31813;top:20193;width:2013;height:1066;visibility:visible;mso-wrap-style:square;v-text-anchor:middle" o:gfxdata="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" fillcolor="#ffbe86" strokecolor="#f68c36 [3049]">
                   <v:fill color2="#ffebdb" rotate="t" angle="180" colors="0 #ffbe86;22938f #ffd0aa;1 #ffebdb" focus="100%" type="gradient"/>
                   <v:shadow on="t" color="black" opacity="24903f" origin=",.5" offset="0,.55556mm"/>
                 </v:shape>
-                <v:shape id="Flowchart: Connector 85" o:spid="_x0000_s1040" type="#_x0000_t120" style="position:absolute;left:45339;top:15049;width:1543;height:1187;visibility:visible;mso-wrap-style:square;v-text-anchor:middle" o:gfxdata="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" fillcolor="#bcbcbc" strokecolor="black [3040]">
+                <v:shape id="Flowchart: Connector 85" o:spid="_x0000_s1040" type="#_x0000_t120" style="position:absolute;left:45339;top:15049;width:1543;height:1187;visibility:visible;mso-wrap-style:square;v-text-anchor:middle" o:gfxdata="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" fillcolor="#bcbcbc" strokecolor="black [3040]">
                   <v:fill color2="#ededed" rotate="t" angle="180" colors="0 #bcbcbc;22938f #d0d0d0;1 #ededed" focus="100%" type="gradient"/>
                   <v:shadow on="t" color="black" opacity="24903f" origin=",.5" offset="0,.55556mm"/>
                 </v:shape>
@@ -7611,48 +7776,48 @@
                   <v:path arrowok="t" fillok="f" o:connecttype="none"/>
                   <o:lock v:ext="edit" shapetype="t"/>
                 </v:shapetype>
-                <v:shape id="Straight Arrow Connector 86" o:spid="_x0000_s1041" type="#_x0000_t32" style="position:absolute;left:15049;top:5334;width:16745;height:4536;visibility:visible;mso-wrap-style:square" o:connectortype="straight" o:gfxdata="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" strokecolor="#4579b8 [3044]">
+                <v:shape id="Straight Arrow Connector 86" o:spid="_x0000_s1041" type="#_x0000_t32" style="position:absolute;left:15049;top:5334;width:16745;height:4536;visibility:visible;mso-wrap-style:square" o:connectortype="straight" o:gfxdata="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" strokecolor="#4579b8 [3044]">
                   <v:stroke endarrow="block"/>
                 </v:shape>
-                <v:shape id="Straight Arrow Connector 87" o:spid="_x0000_s1042" type="#_x0000_t32" style="position:absolute;left:15049;top:5334;width:15794;height:9737;visibility:visible;mso-wrap-style:square" o:connectortype="straight" o:gfxdata="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" strokecolor="#4579b8 [3044]">
+                <v:shape id="Straight Arrow Connector 87" o:spid="_x0000_s1042" type="#_x0000_t32" style="position:absolute;left:15049;top:5334;width:15794;height:9737;visibility:visible;mso-wrap-style:square" o:connectortype="straight" o:gfxdata="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" strokecolor="#4579b8 [3044]">
                   <v:stroke endarrow="block"/>
                 </v:shape>
-                <v:shape id="Straight Arrow Connector 88" o:spid="_x0000_s1043" type="#_x0000_t32" style="position:absolute;left:15049;top:5905;width:15792;height:14252;visibility:visible;mso-wrap-style:square" o:connectortype="straight" o:gfxdata="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" strokecolor="#4579b8 [3044]">
+                <v:shape id="Straight Arrow Connector 88" o:spid="_x0000_s1043" type="#_x0000_t32" style="position:absolute;left:15049;top:5905;width:15792;height:14252;visibility:visible;mso-wrap-style:square" o:connectortype="straight" o:gfxdata="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" strokecolor="#4579b8 [3044]">
                   <v:stroke endarrow="block"/>
                 </v:shape>
-                <v:group id="Group 89" o:spid="_x0000_s1044" style="position:absolute;left:33623;top:10858;width:11787;height:9908" coordorigin="-36,5225" coordsize="11793,9908" o:gfxdata="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">
-                  <v:shape id="Straight Arrow Connector 90" o:spid="_x0000_s1045" type="#_x0000_t32" style="position:absolute;top:5225;width:11756;height:4390;visibility:visible;mso-wrap-style:square" o:connectortype="straight" o:gfxdata="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" strokecolor="#94b64e [3046]">
+                <v:group id="Group 89" o:spid="_x0000_s1044" style="position:absolute;left:33623;top:10858;width:11787;height:9908" coordorigin="-36,5225" coordsize="11793,9908" o:gfxdata="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">
+                  <v:shape id="Straight Arrow Connector 90" o:spid="_x0000_s1045" type="#_x0000_t32" style="position:absolute;top:5225;width:11756;height:4390;visibility:visible;mso-wrap-style:square" o:connectortype="straight" o:gfxdata="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" strokecolor="#94b64e [3046]">
                     <v:stroke endarrow="block"/>
                   </v:shape>
-                  <v:shape id="Straight Arrow Connector 91" o:spid="_x0000_s1046" type="#_x0000_t32" style="position:absolute;left:-36;top:10171;width:11753;height:0;visibility:visible;mso-wrap-style:square" o:connectortype="straight" o:gfxdata="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" strokecolor="#94b64e [3046]">
+                  <v:shape id="Straight Arrow Connector 91" o:spid="_x0000_s1046" type="#_x0000_t32" style="position:absolute;left:-36;top:10171;width:11753;height:0;visibility:visible;mso-wrap-style:square" o:connectortype="straight" o:gfxdata="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" strokecolor="#94b64e [3046]">
                     <v:stroke endarrow="block"/>
                   </v:shape>
-                  <v:shape id="Straight Arrow Connector 92" o:spid="_x0000_s1047" type="#_x0000_t32" style="position:absolute;left:207;top:10804;width:11549;height:4329;flip:y;visibility:visible;mso-wrap-style:square" o:connectortype="straight" o:gfxdata="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" strokecolor="#94b64e [3046]">
+                  <v:shape id="Straight Arrow Connector 92" o:spid="_x0000_s1047" type="#_x0000_t32" style="position:absolute;left:207;top:10804;width:11549;height:4329;flip:y;visibility:visible;mso-wrap-style:square" o:connectortype="straight" o:gfxdata="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" strokecolor="#94b64e [3046]">
                     <v:stroke endarrow="block"/>
                   </v:shape>
                 </v:group>
-                <v:shape id="Straight Arrow Connector 93" o:spid="_x0000_s1048" type="#_x0000_t32" style="position:absolute;left:15049;top:10763;width:16453;height:4667;visibility:visible;mso-wrap-style:square" o:connectortype="straight" o:gfxdata="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" strokecolor="#4579b8 [3044]">
+                <v:shape id="Straight Arrow Connector 93" o:spid="_x0000_s1048" type="#_x0000_t32" style="position:absolute;left:15049;top:10763;width:16453;height:4667;visibility:visible;mso-wrap-style:square" o:connectortype="straight" o:gfxdata="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" strokecolor="#4579b8 [3044]">
                   <v:stroke endarrow="block"/>
                 </v:shape>
-                <v:shape id="Straight Arrow Connector 94" o:spid="_x0000_s1049" type="#_x0000_t32" style="position:absolute;left:15049;top:10953;width:15792;height:9265;visibility:visible;mso-wrap-style:square" o:connectortype="straight" o:gfxdata="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" strokecolor="#4579b8 [3044]">
+                <v:shape id="Straight Arrow Connector 94" o:spid="_x0000_s1049" type="#_x0000_t32" style="position:absolute;left:15049;top:10953;width:15792;height:9265;visibility:visible;mso-wrap-style:square" o:connectortype="straight" o:gfxdata="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" strokecolor="#4579b8 [3044]">
                   <v:stroke endarrow="block"/>
                 </v:shape>
-                <v:shape id="Straight Arrow Connector 95" o:spid="_x0000_s1050" type="#_x0000_t32" style="position:absolute;left:15049;top:10287;width:16453;height:5683;flip:y;visibility:visible;mso-wrap-style:square" o:connectortype="straight" o:gfxdata="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" strokecolor="#4579b8 [3044]">
+                <v:shape id="Straight Arrow Connector 95" o:spid="_x0000_s1050" type="#_x0000_t32" style="position:absolute;left:15049;top:10287;width:16453;height:5683;flip:y;visibility:visible;mso-wrap-style:square" o:connectortype="straight" o:gfxdata="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" strokecolor="#4579b8 [3044]">
                   <v:stroke endarrow="block"/>
                 </v:shape>
-                <v:shape id="Straight Arrow Connector 96" o:spid="_x0000_s1051" type="#_x0000_t32" style="position:absolute;left:15049;top:16002;width:15789;height:240;flip:y;visibility:visible;mso-wrap-style:square" o:connectortype="straight" o:gfxdata="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" strokecolor="#4579b8 [3044]">
+                <v:shape id="Straight Arrow Connector 96" o:spid="_x0000_s1051" type="#_x0000_t32" style="position:absolute;left:15049;top:16002;width:15789;height:240;flip:y;visibility:visible;mso-wrap-style:square" o:connectortype="straight" o:gfxdata="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" strokecolor="#4579b8 [3044]">
                   <v:stroke endarrow="block"/>
                 </v:shape>
-                <v:shape id="Straight Arrow Connector 97" o:spid="_x0000_s1052" type="#_x0000_t32" style="position:absolute;left:15049;top:16287;width:15786;height:3924;visibility:visible;mso-wrap-style:square" o:connectortype="straight" o:gfxdata="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" strokecolor="#4579b8 [3044]">
+                <v:shape id="Straight Arrow Connector 97" o:spid="_x0000_s1052" type="#_x0000_t32" style="position:absolute;left:15049;top:16287;width:15786;height:3924;visibility:visible;mso-wrap-style:square" o:connectortype="straight" o:gfxdata="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" strokecolor="#4579b8 [3044]">
                   <v:stroke endarrow="block"/>
                 </v:shape>
-                <v:shape id="Straight Arrow Connector 98" o:spid="_x0000_s1053" type="#_x0000_t32" style="position:absolute;left:15240;top:10287;width:16262;height:9906;flip:y;visibility:visible;mso-wrap-style:square" o:connectortype="straight" o:gfxdata="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" strokecolor="#4579b8 [3044]">
+                <v:shape id="Straight Arrow Connector 98" o:spid="_x0000_s1053" type="#_x0000_t32" style="position:absolute;left:15240;top:10287;width:16262;height:9906;flip:y;visibility:visible;mso-wrap-style:square" o:connectortype="straight" o:gfxdata="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" strokecolor="#4579b8 [3044]">
                   <v:stroke endarrow="block"/>
                 </v:shape>
-                <v:shape id="Straight Arrow Connector 99" o:spid="_x0000_s1054" type="#_x0000_t32" style="position:absolute;left:14954;top:16002;width:16548;height:4508;flip:y;visibility:visible;mso-wrap-style:square" o:connectortype="straight" o:gfxdata="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" strokecolor="#4579b8 [3044]">
+                <v:shape id="Straight Arrow Connector 99" o:spid="_x0000_s1054" type="#_x0000_t32" style="position:absolute;left:14954;top:16002;width:16548;height:4508;flip:y;visibility:visible;mso-wrap-style:square" o:connectortype="straight" o:gfxdata="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" strokecolor="#4579b8 [3044]">
                   <v:stroke endarrow="block"/>
                 </v:shape>
-                <v:shape id="Text Box 100" o:spid="_x0000_s1055" type="#_x0000_t202" style="position:absolute;left:11430;width:6768;height:3680;visibility:visible;mso-wrap-style:square;v-text-anchor:top" o:gfxdata="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" fillcolor="white [3201]" stroked="f" strokeweight=".5pt">
+                <v:shape id="Text Box 100" o:spid="_x0000_s1055" type="#_x0000_t202" style="position:absolute;left:11430;width:6768;height:3680;visibility:visible;mso-wrap-style:square;v-text-anchor:top" o:gfxdata="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" fillcolor="white [3201]" stroked="f" strokeweight=".5pt">
                   <v:textbox>
                     <w:txbxContent>
                       <w:p>
@@ -7693,7 +7858,7 @@
                     </w:txbxContent>
                   </v:textbox>
                 </v:shape>
-                <v:shape id="Text Box 101" o:spid="_x0000_s1056" type="#_x0000_t202" style="position:absolute;left:28479;top:190;width:7957;height:3677;visibility:visible;mso-wrap-style:square;v-text-anchor:top" o:gfxdata="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" fillcolor="white [3201]" stroked="f" strokeweight=".5pt">
+                <v:shape id="Text Box 101" o:spid="_x0000_s1056" type="#_x0000_t202" style="position:absolute;left:28479;top:190;width:7957;height:3677;visibility:visible;mso-wrap-style:square;v-text-anchor:top" o:gfxdata="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" fillcolor="white [3201]" stroked="f" strokeweight=".5pt">
                   <v:textbox>
                     <w:txbxContent>
                       <w:p>
@@ -7745,7 +7910,7 @@
                     </w:txbxContent>
                   </v:textbox>
                 </v:shape>
-                <v:shape id="Text Box 102" o:spid="_x0000_s1057" type="#_x0000_t202" style="position:absolute;left:42291;top:476;width:8662;height:3676;visibility:visible;mso-wrap-style:square;v-text-anchor:top" o:gfxdata="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" fillcolor="white [3201]" stroked="f" strokeweight=".5pt">
+                <v:shape id="Text Box 102" o:spid="_x0000_s1057" type="#_x0000_t202" style="position:absolute;left:42291;top:476;width:8662;height:3676;visibility:visible;mso-wrap-style:square;v-text-anchor:top" o:gfxdata="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" fillcolor="white [3201]" stroked="f" strokeweight=".5pt">
                   <v:textbox>
                     <w:txbxContent>
                       <w:p>
@@ -7786,7 +7951,7 @@
                     </w:txbxContent>
                   </v:textbox>
                 </v:shape>
-                <v:shape id="Text Box 103" o:spid="_x0000_s1058" type="#_x0000_t202" style="position:absolute;left:46101;top:12763;width:5353;height:2489;visibility:visible;mso-wrap-style:square;v-text-anchor:top" o:gfxdata="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" fillcolor="white [3201]" stroked="f" strokeweight=".5pt">
+                <v:shape id="Text Box 103" o:spid="_x0000_s1058" type="#_x0000_t202" style="position:absolute;left:46101;top:12763;width:5353;height:2489;visibility:visible;mso-wrap-style:square;v-text-anchor:top" o:gfxdata="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" fillcolor="white [3201]" stroked="f" strokeweight=".5pt">
                   <v:textbox>
                     <w:txbxContent>
                       <w:p>
@@ -7797,29 +7962,29 @@
                     </w:txbxContent>
                   </v:textbox>
                 </v:shape>
-                <v:line id="Straight Connector 104" o:spid="_x0000_s1059" style="position:absolute;flip:y;visibility:visible;mso-wrap-style:square" from="2952,5238" to="4254,12603" o:connectortype="straight" o:gfxdata="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" strokecolor="#4579b8 [3044]"/>
-                <v:line id="Straight Connector 105" o:spid="_x0000_s1060" style="position:absolute;flip:y;visibility:visible;mso-wrap-style:square" from="2952,10287" to="4259,12543" o:connectortype="straight" o:gfxdata="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" strokecolor="#4579b8 [3044]"/>
-                <v:line id="Straight Connector 106" o:spid="_x0000_s1061" style="position:absolute;visibility:visible;mso-wrap-style:square" from="2952,14954" to="5048,15792" o:connectortype="straight" o:gfxdata="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" strokecolor="#4579b8 [3044]"/>
-                <v:line id="Straight Connector 107" o:spid="_x0000_s1062" style="position:absolute;visibility:visible;mso-wrap-style:square" from="2952,15049" to="4734,20512" o:connectortype="straight" o:gfxdata="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" strokecolor="#4579b8 [3044]"/>
-                <v:shape id="Straight Arrow Connector 108" o:spid="_x0000_s1063" type="#_x0000_t32" style="position:absolute;left:14763;top:10287;width:17025;height:463;flip:y;visibility:visible;mso-wrap-style:square" o:connectortype="straight" o:gfxdata="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" strokecolor="#4579b8 [3044]">
+                <v:line id="Straight Connector 104" o:spid="_x0000_s1059" style="position:absolute;flip:y;visibility:visible;mso-wrap-style:square" from="2952,5238" to="4254,12603" o:connectortype="straight" o:gfxdata="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" strokecolor="#4579b8 [3044]"/>
+                <v:line id="Straight Connector 105" o:spid="_x0000_s1060" style="position:absolute;flip:y;visibility:visible;mso-wrap-style:square" from="2952,10287" to="4259,12543" o:connectortype="straight" o:gfxdata="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" strokecolor="#4579b8 [3044]"/>
+                <v:line id="Straight Connector 106" o:spid="_x0000_s1061" style="position:absolute;visibility:visible;mso-wrap-style:square" from="2952,14954" to="5048,15792" o:connectortype="straight" o:gfxdata="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" strokecolor="#4579b8 [3044]"/>
+                <v:line id="Straight Connector 107" o:spid="_x0000_s1062" style="position:absolute;visibility:visible;mso-wrap-style:square" from="2952,15049" to="4734,20512" o:connectortype="straight" o:gfxdata="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" strokecolor="#4579b8 [3044]"/>
+                <v:shape id="Straight Arrow Connector 108" o:spid="_x0000_s1063" type="#_x0000_t32" style="position:absolute;left:14763;top:10287;width:17025;height:463;flip:y;visibility:visible;mso-wrap-style:square" o:connectortype="straight" o:gfxdata="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" strokecolor="#4579b8 [3044]">
                   <v:stroke endarrow="block"/>
                 </v:shape>
-                <v:shape id="Straight Arrow Connector 109" o:spid="_x0000_s1064" type="#_x0000_t32" style="position:absolute;left:4286;top:5048;width:8795;height:190;flip:y;visibility:visible;mso-wrap-style:square" o:connectortype="straight" o:gfxdata="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" strokecolor="#4579b8 [3044]">
+                <v:shape id="Straight Arrow Connector 109" o:spid="_x0000_s1064" type="#_x0000_t32" style="position:absolute;left:4286;top:5048;width:8795;height:190;flip:y;visibility:visible;mso-wrap-style:square" o:connectortype="straight" o:gfxdata="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" strokecolor="#4579b8 [3044]">
                   <v:stroke endarrow="block"/>
                 </v:shape>
-                <v:shape id="Straight Arrow Connector 110" o:spid="_x0000_s1065" type="#_x0000_t32" style="position:absolute;left:4286;top:10096;width:8795;height:191;flip:y;visibility:visible;mso-wrap-style:square" o:connectortype="straight" o:gfxdata="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" strokecolor="#4579b8 [3044]">
+                <v:shape id="Straight Arrow Connector 110" o:spid="_x0000_s1065" type="#_x0000_t32" style="position:absolute;left:4286;top:10096;width:8795;height:191;flip:y;visibility:visible;mso-wrap-style:square" o:connectortype="straight" o:gfxdata="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" strokecolor="#4579b8 [3044]">
                   <v:stroke endarrow="block"/>
                 </v:shape>
-                <v:shape id="Straight Arrow Connector 111" o:spid="_x0000_s1066" type="#_x0000_t32" style="position:absolute;left:4762;top:15621;width:8795;height:190;flip:y;visibility:visible;mso-wrap-style:square" o:connectortype="straight" o:gfxdata="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" strokecolor="#4579b8 [3044]">
+                <v:shape id="Straight Arrow Connector 111" o:spid="_x0000_s1066" type="#_x0000_t32" style="position:absolute;left:4762;top:15621;width:8795;height:190;flip:y;visibility:visible;mso-wrap-style:square" o:connectortype="straight" o:gfxdata="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" strokecolor="#4579b8 [3044]">
                   <v:stroke endarrow="block"/>
                 </v:shape>
-                <v:shape id="Straight Arrow Connector 112" o:spid="_x0000_s1067" type="#_x0000_t32" style="position:absolute;left:4572;top:20383;width:8794;height:191;flip:y;visibility:visible;mso-wrap-style:square" o:connectortype="straight" o:gfxdata="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" strokecolor="#4579b8 [3044]">
+                <v:shape id="Straight Arrow Connector 112" o:spid="_x0000_s1067" type="#_x0000_t32" style="position:absolute;left:4572;top:20383;width:8794;height:191;flip:y;visibility:visible;mso-wrap-style:square" o:connectortype="straight" o:gfxdata="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" strokecolor="#4579b8 [3044]">
                   <v:stroke endarrow="block"/>
                 </v:shape>
-                <v:shape id="Straight Arrow Connector 113" o:spid="_x0000_s1068" type="#_x0000_t32" style="position:absolute;left:46863;top:15335;width:6858;height:82;flip:y;visibility:visible;mso-wrap-style:square" o:connectortype="straight" o:gfxdata="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" strokecolor="#4579b8 [3044]">
+                <v:shape id="Straight Arrow Connector 113" o:spid="_x0000_s1068" type="#_x0000_t32" style="position:absolute;left:46863;top:15335;width:6858;height:82;flip:y;visibility:visible;mso-wrap-style:square" o:connectortype="straight" o:gfxdata="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" strokecolor="#4579b8 [3044]">
                   <v:stroke endarrow="block"/>
                 </v:shape>
-                <v:shape id="Flowchart: Connector 81" o:spid="_x0000_s1069" type="#_x0000_t120" style="position:absolute;left:31813;top:9810;width:2013;height:1067;visibility:visible;mso-wrap-style:square;v-text-anchor:middle" o:gfxdata="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" fillcolor="#ffbe86" strokecolor="#f68c36 [3049]">
+                <v:shape id="Flowchart: Connector 81" o:spid="_x0000_s1069" type="#_x0000_t120" style="position:absolute;left:31813;top:9810;width:2013;height:1067;visibility:visible;mso-wrap-style:square;v-text-anchor:middle" o:gfxdata="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" fillcolor="#ffbe86" strokecolor="#f68c36 [3049]">
                   <v:fill color2="#ffebdb" rotate="t" angle="180" colors="0 #ffbe86;22938f #ffd0aa;1 #ffebdb" focus="100%" type="gradient"/>
                   <v:shadow on="t" color="black" opacity="24903f" origin=",.5" offset="0,.55556mm"/>
                 </v:shape>
@@ -8240,7 +8405,7 @@
         </w:rPr>
         <w:lastRenderedPageBreak/>
         <w:drawing>
-          <wp:anchor distT="0" distB="0" distL="114300" distR="114300" simplePos="0" relativeHeight="251692032" behindDoc="0" locked="0" layoutInCell="1" allowOverlap="1" wp14:anchorId="4487F285" wp14:editId="2E6FA56B">
+          <wp:anchor distT="0" distB="0" distL="114300" distR="114300" simplePos="0" relativeHeight="251692032" behindDoc="0" locked="0" layoutInCell="1" allowOverlap="1" wp14:anchorId="23E1DA9D" wp14:editId="2A8C7C79">
             <wp:simplePos x="0" y="0"/>
             <wp:positionH relativeFrom="column">
               <wp:posOffset>3038475</wp:posOffset>
@@ -8298,7 +8463,7 @@
           <w:noProof/>
         </w:rPr>
         <w:drawing>
-          <wp:inline distT="0" distB="0" distL="0" distR="0" wp14:anchorId="2190D667" wp14:editId="4C7DF3A0">
+          <wp:inline distT="0" distB="0" distL="0" distR="0" wp14:anchorId="6A8FF3B7" wp14:editId="2F859171">
             <wp:extent cx="2785730" cy="1807535"/>
             <wp:effectExtent l="0" t="0" r="0" b="2540"/>
             <wp:docPr id="3" name="Picture 3"/>
@@ -8344,16 +8509,37 @@
       <w:r>
         <w:t xml:space="preserve">Hình  </w:t>
       </w:r>
-      <w:fldSimple w:instr=" SEQ Hình_ \* ARABIC ">
-        <w:r>
-          <w:rPr>
-            <w:noProof/>
-          </w:rPr>
-          <w:t>8</w:t>
-        </w:r>
-      </w:fldSimple>
-      <w:r>
-        <w:t xml:space="preserve"> Giao diện trang web  Investing và phần dữ liệu hiện thị</w:t>
+      <w:r>
+        <w:fldChar w:fldCharType="begin"/>
+      </w:r>
+      <w:r>
+        <w:instrText xml:space="preserve"> SEQ Hình_ \* ARABIC </w:instrText>
+      </w:r>
+      <w:r>
+        <w:fldChar w:fldCharType="separate"/>
+      </w:r>
+      <w:r>
+        <w:rPr>
+          <w:noProof/>
+        </w:rPr>
+        <w:t>8</w:t>
+      </w:r>
+      <w:r>
+        <w:rPr>
+          <w:noProof/>
+        </w:rPr>
+        <w:fldChar w:fldCharType="end"/>
+      </w:r>
+      <w:r>
+        <w:t xml:space="preserve"> Giao diện trang </w:t>
+      </w:r>
+      <w:proofErr w:type="gramStart"/>
+      <w:r>
+        <w:t>web  Investing</w:t>
+      </w:r>
+      <w:proofErr w:type="gramEnd"/>
+      <w:r>
+        <w:t xml:space="preserve"> và phần dữ liệu hiện thị</w:t>
       </w:r>
     </w:p>
     <w:p>
@@ -9382,7 +9568,7 @@
           <w:noProof/>
         </w:rPr>
         <w:drawing>
-          <wp:inline distT="0" distB="0" distL="0" distR="0" wp14:anchorId="1BA33891" wp14:editId="5FBDE23F">
+          <wp:inline distT="0" distB="0" distL="0" distR="0" wp14:anchorId="32296D59" wp14:editId="7A54CC3D">
             <wp:extent cx="4095750" cy="2381250"/>
             <wp:effectExtent l="0" t="0" r="0" b="0"/>
             <wp:docPr id="288" name="Chart 288"/>
@@ -9474,7 +9660,7 @@
           <w:noProof/>
         </w:rPr>
         <w:drawing>
-          <wp:inline distT="0" distB="0" distL="0" distR="0" wp14:anchorId="2B6B4F39" wp14:editId="4ECB1A3E">
+          <wp:inline distT="0" distB="0" distL="0" distR="0" wp14:anchorId="222C495B" wp14:editId="1806F204">
             <wp:extent cx="4248150" cy="2381250"/>
             <wp:effectExtent l="0" t="0" r="0" b="0"/>
             <wp:docPr id="289" name="Chart 289"/>
@@ -9562,7 +9748,7 @@
         <mc:AlternateContent>
           <mc:Choice Requires="wpg">
             <w:drawing>
-              <wp:inline distT="0" distB="0" distL="0" distR="0" wp14:anchorId="13C3B87E" wp14:editId="56897C62">
+              <wp:inline distT="0" distB="0" distL="0" distR="0" wp14:anchorId="5D7F41A4" wp14:editId="760627A3">
                 <wp:extent cx="4688204" cy="2116585"/>
                 <wp:effectExtent l="0" t="0" r="74930" b="0"/>
                 <wp:docPr id="290" name="Group 290"/>
@@ -12396,8 +12582,8 @@
           </mc:Choice>
           <mc:Fallback>
             <w:pict>
-              <v:group w14:anchorId="13C3B87E" id="Group 290" o:spid="_x0000_s1070" style="width:369.15pt;height:166.65pt;mso-position-horizontal-relative:char;mso-position-vertical-relative:line" coordsize="53740,24479" o:gfxdata="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">
-                <v:shape id="Text Box 78875" o:spid="_x0000_s1071" type="#_x0000_t202" style="position:absolute;left:33051;top:17716;width:3620;height:2483;visibility:visible;mso-wrap-style:square;v-text-anchor:top" o:gfxdata="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" fillcolor="white [3201]" stroked="f" strokeweight=".5pt">
+              <v:group w14:anchorId="5D7F41A4" id="Group 290" o:spid="_x0000_s1070" style="width:369.15pt;height:166.65pt;mso-position-horizontal-relative:char;mso-position-vertical-relative:line" coordsize="53740,24479" o:gfxdata="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">
+                <v:shape id="Text Box 78875" o:spid="_x0000_s1071" type="#_x0000_t202" style="position:absolute;left:33051;top:17716;width:3620;height:2483;visibility:visible;mso-wrap-style:square;v-text-anchor:top" o:gfxdata="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" fillcolor="white [3201]" stroked="f" strokeweight=".5pt">
                   <v:textbox>
                     <w:txbxContent>
                       <w:p>
@@ -12408,7 +12594,7 @@
                     </w:txbxContent>
                   </v:textbox>
                 </v:shape>
-                <v:shape id="Text Box 78881" o:spid="_x0000_s1072" type="#_x0000_t202" style="position:absolute;left:36099;top:16192;width:5430;height:2483;rotation:-1637460fd;visibility:visible;mso-wrap-style:square;v-text-anchor:top" o:gfxdata="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" fillcolor="white [3201]" stroked="f" strokeweight=".5pt">
+                <v:shape id="Text Box 78881" o:spid="_x0000_s1072" type="#_x0000_t202" style="position:absolute;left:36099;top:16192;width:5430;height:2483;rotation:-1637460fd;visibility:visible;mso-wrap-style:square;v-text-anchor:top" o:gfxdata="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" fillcolor="white [3201]" stroked="f" strokeweight=".5pt">
                   <v:textbox>
                     <w:txbxContent>
                       <w:p>
@@ -12422,7 +12608,7 @@
                     </w:txbxContent>
                   </v:textbox>
                 </v:shape>
-                <v:shape id="Text Box 78883" o:spid="_x0000_s1073" type="#_x0000_t202" style="position:absolute;left:36004;top:13811;width:4967;height:2483;visibility:visible;mso-wrap-style:square;v-text-anchor:top" o:gfxdata="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" fillcolor="white [3201]" stroked="f" strokeweight=".5pt">
+                <v:shape id="Text Box 78883" o:spid="_x0000_s1073" type="#_x0000_t202" style="position:absolute;left:36004;top:13811;width:4967;height:2483;visibility:visible;mso-wrap-style:square;v-text-anchor:top" o:gfxdata="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" fillcolor="white [3201]" stroked="f" strokeweight=".5pt">
                   <v:textbox>
                     <w:txbxContent>
                       <w:p>
@@ -12436,7 +12622,7 @@
                     </w:txbxContent>
                   </v:textbox>
                 </v:shape>
-                <v:shape id="Text Box 53" o:spid="_x0000_s1074" type="#_x0000_t202" style="position:absolute;left:14020;top:13631;width:4354;height:2483;rotation:-1568722fd;visibility:visible;mso-wrap-style:square;v-text-anchor:top" o:gfxdata="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" fillcolor="white [3201]" stroked="f" strokeweight=".5pt">
+                <v:shape id="Text Box 53" o:spid="_x0000_s1074" type="#_x0000_t202" style="position:absolute;left:14020;top:13631;width:4354;height:2483;rotation:-1568722fd;visibility:visible;mso-wrap-style:square;v-text-anchor:top" o:gfxdata="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" fillcolor="white [3201]" stroked="f" strokeweight=".5pt">
                   <v:textbox>
                     <w:txbxContent>
                       <w:p>
@@ -12455,7 +12641,7 @@
                     </w:txbxContent>
                   </v:textbox>
                 </v:shape>
-                <v:shape id="Text Box 78884" o:spid="_x0000_s1075" type="#_x0000_t202" style="position:absolute;left:36385;top:10572;width:4593;height:2483;rotation:1353356fd;visibility:visible;mso-wrap-style:square;v-text-anchor:top" o:gfxdata="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" fillcolor="white [3201]" stroked="f" strokeweight=".5pt">
+                <v:shape id="Text Box 78884" o:spid="_x0000_s1075" type="#_x0000_t202" style="position:absolute;left:36385;top:10572;width:4593;height:2483;rotation:1353356fd;visibility:visible;mso-wrap-style:square;v-text-anchor:top" o:gfxdata="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" fillcolor="white [3201]" stroked="f" strokeweight=".5pt">
                   <v:textbox>
                     <w:txbxContent>
                       <w:p>
@@ -12469,7 +12655,7 @@
                     </w:txbxContent>
                   </v:textbox>
                 </v:shape>
-                <v:shape id="Text Box 78889" o:spid="_x0000_s1076" type="#_x0000_t202" style="position:absolute;left:23320;top:19130;width:4255;height:2483;visibility:visible;mso-wrap-style:square;v-text-anchor:top" o:gfxdata="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" fillcolor="white [3201]" stroked="f" strokeweight=".5pt">
+                <v:shape id="Text Box 78889" o:spid="_x0000_s1076" type="#_x0000_t202" style="position:absolute;left:23320;top:19130;width:4255;height:2483;visibility:visible;mso-wrap-style:square;v-text-anchor:top" o:gfxdata="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" fillcolor="white [3201]" stroked="f" strokeweight=".5pt">
                   <v:textbox>
                     <w:txbxContent>
                       <w:p>
@@ -12489,7 +12675,7 @@
                     </w:txbxContent>
                   </v:textbox>
                 </v:shape>
-                <v:shape id="Text Box 78894" o:spid="_x0000_s1077" type="#_x0000_t202" style="position:absolute;left:22089;top:16211;width:4167;height:2483;rotation:-1049563fd;visibility:visible;mso-wrap-style:square;v-text-anchor:top" o:gfxdata="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" fillcolor="white [3201]" stroked="f" strokeweight=".5pt">
+                <v:shape id="Text Box 78894" o:spid="_x0000_s1077" type="#_x0000_t202" style="position:absolute;left:22089;top:16211;width:4167;height:2483;rotation:-1049563fd;visibility:visible;mso-wrap-style:square;v-text-anchor:top" o:gfxdata="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" fillcolor="white [3201]" stroked="f" strokeweight=".5pt">
                   <v:textbox>
                     <w:txbxContent>
                       <w:p>
@@ -12503,7 +12689,7 @@
                     </w:txbxContent>
                   </v:textbox>
                 </v:shape>
-                <v:shape id="Text Box 78895" o:spid="_x0000_s1078" type="#_x0000_t202" style="position:absolute;left:27862;top:10767;width:4409;height:2680;rotation:-2416305fd;visibility:visible;mso-wrap-style:square;v-text-anchor:top" o:gfxdata="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" fillcolor="white [3201]" stroked="f" strokeweight=".5pt">
+                <v:shape id="Text Box 78895" o:spid="_x0000_s1078" type="#_x0000_t202" style="position:absolute;left:27862;top:10767;width:4409;height:2680;rotation:-2416305fd;visibility:visible;mso-wrap-style:square;v-text-anchor:top" o:gfxdata="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" fillcolor="white [3201]" stroked="f" strokeweight=".5pt">
                   <v:textbox>
                     <w:txbxContent>
                       <w:p>
@@ -12522,7 +12708,7 @@
                     </w:txbxContent>
                   </v:textbox>
                 </v:shape>
-                <v:shape id="Text Box 78882" o:spid="_x0000_s1079" type="#_x0000_t202" style="position:absolute;left:13811;top:16002;width:4286;height:2482;rotation:1502009fd;visibility:visible;mso-wrap-style:square;v-text-anchor:top" o:gfxdata="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" fillcolor="white [3201]" stroked="f" strokeweight=".5pt">
+                <v:shape id="Text Box 78882" o:spid="_x0000_s1079" type="#_x0000_t202" style="position:absolute;left:13811;top:16002;width:4286;height:2482;rotation:1502009fd;visibility:visible;mso-wrap-style:square;v-text-anchor:top" o:gfxdata="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" fillcolor="white [3201]" stroked="f" strokeweight=".5pt">
                   <v:textbox>
                     <w:txbxContent>
                       <w:p>
@@ -12541,7 +12727,7 @@
                     </w:txbxContent>
                   </v:textbox>
                 </v:shape>
-                <v:shape id="Text Box 78880" o:spid="_x0000_s1080" type="#_x0000_t202" style="position:absolute;left:17526;top:14287;width:4286;height:2483;visibility:visible;mso-wrap-style:square;v-text-anchor:top" o:gfxdata="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" fillcolor="white [3201]" stroked="f" strokeweight=".5pt">
+                <v:shape id="Text Box 78880" o:spid="_x0000_s1080" type="#_x0000_t202" style="position:absolute;left:17526;top:14287;width:4286;height:2483;visibility:visible;mso-wrap-style:square;v-text-anchor:top" o:gfxdata="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" fillcolor="white [3201]" stroked="f" strokeweight=".5pt">
                   <v:textbox>
                     <w:txbxContent>
                       <w:p>
@@ -12560,7 +12746,7 @@
                     </w:txbxContent>
                   </v:textbox>
                 </v:shape>
-                <v:shape id="Text Box 48" o:spid="_x0000_s1081" type="#_x0000_t202" style="position:absolute;left:13291;top:10786;width:4286;height:2483;rotation:2008425fd;visibility:visible;mso-wrap-style:square;v-text-anchor:top" o:gfxdata="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" fillcolor="white [3201]" stroked="f" strokeweight=".5pt">
+                <v:shape id="Text Box 48" o:spid="_x0000_s1081" type="#_x0000_t202" style="position:absolute;left:13291;top:10786;width:4286;height:2483;rotation:2008425fd;visibility:visible;mso-wrap-style:square;v-text-anchor:top" o:gfxdata="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" fillcolor="white [3201]" stroked="f" strokeweight=".5pt">
                   <v:textbox>
                     <w:txbxContent>
                       <w:p>
@@ -12579,7 +12765,7 @@
                     </w:txbxContent>
                   </v:textbox>
                 </v:shape>
-                <v:shape id="Text Box 45" o:spid="_x0000_s1082" type="#_x0000_t202" style="position:absolute;left:17811;top:10287;width:4287;height:2482;rotation:824031fd;visibility:visible;mso-wrap-style:square;v-text-anchor:top" o:gfxdata="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" fillcolor="white [3201]" stroked="f" strokeweight=".5pt">
+                <v:shape id="Text Box 45" o:spid="_x0000_s1082" type="#_x0000_t202" style="position:absolute;left:17811;top:10287;width:4287;height:2482;rotation:824031fd;visibility:visible;mso-wrap-style:square;v-text-anchor:top" o:gfxdata="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" fillcolor="white [3201]" stroked="f" strokeweight=".5pt">
                   <v:textbox>
                     <w:txbxContent>
                       <w:p>
@@ -12598,7 +12784,7 @@
                     </w:txbxContent>
                   </v:textbox>
                 </v:shape>
-                <v:shape id="Text Box 42" o:spid="_x0000_s1083" type="#_x0000_t202" style="position:absolute;left:15029;top:8666;width:4286;height:2483;visibility:visible;mso-wrap-style:square;v-text-anchor:top" o:gfxdata="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" fillcolor="white [3201]" stroked="f" strokeweight=".5pt">
+                <v:shape id="Text Box 42" o:spid="_x0000_s1083" type="#_x0000_t202" style="position:absolute;left:15029;top:8666;width:4286;height:2483;visibility:visible;mso-wrap-style:square;v-text-anchor:top" o:gfxdata="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" fillcolor="white [3201]" stroked="f" strokeweight=".5pt">
                   <v:textbox>
                     <w:txbxContent>
                       <w:p>
@@ -12617,7 +12803,7 @@
                     </w:txbxContent>
                   </v:textbox>
                 </v:shape>
-                <v:shape id="Text Box 41" o:spid="_x0000_s1084" type="#_x0000_t202" style="position:absolute;left:13526;top:6095;width:4286;height:2483;rotation:3267788fd;visibility:visible;mso-wrap-style:square;v-text-anchor:top" o:gfxdata="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" fillcolor="white [3201]" stroked="f" strokeweight=".5pt">
+                <v:shape id="Text Box 41" o:spid="_x0000_s1084" type="#_x0000_t202" style="position:absolute;left:13526;top:6095;width:4286;height:2483;rotation:3267788fd;visibility:visible;mso-wrap-style:square;v-text-anchor:top" o:gfxdata="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" fillcolor="white [3201]" stroked="f" strokeweight=".5pt">
                   <v:textbox>
                     <w:txbxContent>
                       <w:p>
@@ -12631,7 +12817,7 @@
                     </w:txbxContent>
                   </v:textbox>
                 </v:shape>
-                <v:shape id="Text Box 37" o:spid="_x0000_s1085" type="#_x0000_t202" style="position:absolute;left:17424;top:6213;width:4369;height:2482;rotation:2092622fd;visibility:visible;mso-wrap-style:square;v-text-anchor:top" o:gfxdata="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" fillcolor="white [3201]" stroked="f" strokeweight=".5pt">
+                <v:shape id="Text Box 37" o:spid="_x0000_s1085" type="#_x0000_t202" style="position:absolute;left:17424;top:6213;width:4369;height:2482;rotation:2092622fd;visibility:visible;mso-wrap-style:square;v-text-anchor:top" o:gfxdata="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" fillcolor="white [3201]" stroked="f" strokeweight=".5pt">
                   <v:textbox>
                     <w:txbxContent>
                       <w:p>
@@ -12650,7 +12836,7 @@
                     </w:txbxContent>
                   </v:textbox>
                 </v:shape>
-                <v:shape id="Text Box 38" o:spid="_x0000_s1086" type="#_x0000_t202" style="position:absolute;left:16181;top:3898;width:4990;height:2482;rotation:949325fd;visibility:visible;mso-wrap-style:square;v-text-anchor:top" o:gfxdata="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" fillcolor="white [3201]" stroked="f" strokeweight=".5pt">
+                <v:shape id="Text Box 38" o:spid="_x0000_s1086" type="#_x0000_t202" style="position:absolute;left:16181;top:3898;width:4990;height:2482;rotation:949325fd;visibility:visible;mso-wrap-style:square;v-text-anchor:top" o:gfxdata="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" fillcolor="white [3201]" stroked="f" strokeweight=".5pt">
                   <v:textbox>
                     <w:txbxContent>
                       <w:p>
@@ -12669,8 +12855,8 @@
                     </w:txbxContent>
                   </v:textbox>
                 </v:shape>
-                <v:group id="Group 54" o:spid="_x0000_s1087" style="position:absolute;width:53721;height:21253" coordsize="53721,21259" o:gfxdata="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">
-                  <v:shape id="Text Box 78888" o:spid="_x0000_s1088" type="#_x0000_t202" style="position:absolute;left:5619;top:17907;width:6650;height:2493;visibility:visible;mso-wrap-style:square;v-text-anchor:top" o:gfxdata="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" fillcolor="white [3201]" stroked="f" strokeweight=".5pt">
+                <v:group id="Group 54" o:spid="_x0000_s1087" style="position:absolute;width:53721;height:21253" coordsize="53721,21259" o:gfxdata="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">
+                  <v:shape id="Text Box 78888" o:spid="_x0000_s1088" type="#_x0000_t202" style="position:absolute;left:5619;top:17907;width:6650;height:2493;visibility:visible;mso-wrap-style:square;v-text-anchor:top" o:gfxdata="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" fillcolor="white [3201]" stroked="f" strokeweight=".5pt">
                     <v:textbox>
                       <w:txbxContent>
                         <w:p>
@@ -12681,7 +12867,7 @@
                       </w:txbxContent>
                     </v:textbox>
                   </v:shape>
-                  <v:shape id="Text Box 78887" o:spid="_x0000_s1089" type="#_x0000_t202" style="position:absolute;left:5619;top:12858;width:6650;height:2494;visibility:visible;mso-wrap-style:square;v-text-anchor:top" o:gfxdata="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" fillcolor="white [3201]" stroked="f" strokeweight=".5pt">
+                  <v:shape id="Text Box 78887" o:spid="_x0000_s1089" type="#_x0000_t202" style="position:absolute;left:5619;top:12858;width:6650;height:2494;visibility:visible;mso-wrap-style:square;v-text-anchor:top" o:gfxdata="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" fillcolor="white [3201]" stroked="f" strokeweight=".5pt">
                     <v:textbox>
                       <w:txbxContent>
                         <w:p>
@@ -12692,7 +12878,7 @@
                       </w:txbxContent>
                     </v:textbox>
                   </v:shape>
-                  <v:shape id="Text Box 78886" o:spid="_x0000_s1090" type="#_x0000_t202" style="position:absolute;left:5334;top:7810;width:6650;height:2494;visibility:visible;mso-wrap-style:square;v-text-anchor:top" o:gfxdata="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" fillcolor="white [3201]" stroked="f" strokeweight=".5pt">
+                  <v:shape id="Text Box 78886" o:spid="_x0000_s1090" type="#_x0000_t202" style="position:absolute;left:5334;top:7810;width:6650;height:2494;visibility:visible;mso-wrap-style:square;v-text-anchor:top" o:gfxdata="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" fillcolor="white [3201]" stroked="f" strokeweight=".5pt">
                     <v:textbox>
                       <w:txbxContent>
                         <w:p>
@@ -12703,7 +12889,7 @@
                       </w:txbxContent>
                     </v:textbox>
                   </v:shape>
-                  <v:shape id="Text Box 78890" o:spid="_x0000_s1091" type="#_x0000_t202" style="position:absolute;top:12192;width:5937;height:3600;visibility:visible;mso-wrap-style:square;v-text-anchor:top" o:gfxdata="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" fillcolor="white [3201]" stroked="f" strokeweight=".5pt">
+                  <v:shape id="Text Box 78890" o:spid="_x0000_s1091" type="#_x0000_t202" style="position:absolute;top:12192;width:5937;height:3600;visibility:visible;mso-wrap-style:square;v-text-anchor:top" o:gfxdata="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" fillcolor="white [3201]" stroked="f" strokeweight=".5pt">
                     <v:textbox>
                       <w:txbxContent>
                         <w:p>
@@ -12742,7 +12928,7 @@
                       </w:txbxContent>
                     </v:textbox>
                   </v:shape>
-                  <v:shape id="_x0000_s1092" type="#_x0000_t202" style="position:absolute;left:5905;top:2762;width:4620;height:2494;visibility:visible;mso-wrap-style:square;v-text-anchor:top" o:gfxdata="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" fillcolor="white [3201]" stroked="f" strokeweight=".5pt">
+                  <v:shape id="_x0000_s1092" type="#_x0000_t202" style="position:absolute;left:5905;top:2762;width:4620;height:2494;visibility:visible;mso-wrap-style:square;v-text-anchor:top" o:gfxdata="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" fillcolor="white [3201]" stroked="f" strokeweight=".5pt">
                     <v:textbox>
                       <w:txbxContent>
                         <w:p>
@@ -12753,88 +12939,88 @@
                       </w:txbxContent>
                     </v:textbox>
                   </v:shape>
-                  <v:shape id="Flowchart: Connector 24" o:spid="_x0000_s1093" type="#_x0000_t120" style="position:absolute;left:13049;top:9715;width:2019;height:1069;visibility:visible;mso-wrap-style:square;v-text-anchor:middle" o:gfxdata="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" fillcolor="#2787a0" strokecolor="#40a7c2 [3048]">
+                  <v:shape id="Flowchart: Connector 24" o:spid="_x0000_s1093" type="#_x0000_t120" style="position:absolute;left:13049;top:9715;width:2019;height:1069;visibility:visible;mso-wrap-style:square;v-text-anchor:middle" o:gfxdata="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" fillcolor="#2787a0" strokecolor="#40a7c2 [3048]">
                     <v:fill color2="#34b3d6" rotate="t" angle="180" colors="0 #2787a0;52429f #36b1d2;1 #34b3d6" focus="100%" type="gradient">
                       <o:fill v:ext="view" type="gradientUnscaled"/>
                     </v:fill>
                     <v:shadow on="t" color="black" opacity="22936f" origin=",.5" offset="0,.63889mm"/>
                   </v:shape>
-                  <v:shape id="Flowchart: Connector 26" o:spid="_x0000_s1094" type="#_x0000_t120" style="position:absolute;left:13049;top:4857;width:2019;height:1069;visibility:visible;mso-wrap-style:square;v-text-anchor:middle" o:gfxdata="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" fillcolor="#2787a0" strokecolor="#40a7c2 [3048]">
+                  <v:shape id="Flowchart: Connector 26" o:spid="_x0000_s1094" type="#_x0000_t120" style="position:absolute;left:13049;top:4857;width:2019;height:1069;visibility:visible;mso-wrap-style:square;v-text-anchor:middle" o:gfxdata="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" fillcolor="#2787a0" strokecolor="#40a7c2 [3048]">
                     <v:fill color2="#34b3d6" rotate="t" angle="180" colors="0 #2787a0;52429f #36b1d2;1 #34b3d6" focus="100%" type="gradient">
                       <o:fill v:ext="view" type="gradientUnscaled"/>
                     </v:fill>
                     <v:shadow on="t" color="black" opacity="22936f" origin=",.5" offset="0,.63889mm"/>
                   </v:shape>
-                  <v:shape id="Flowchart: Connector 25" o:spid="_x0000_s1095" type="#_x0000_t120" style="position:absolute;left:13049;top:14954;width:2019;height:1069;visibility:visible;mso-wrap-style:square;v-text-anchor:middle" o:gfxdata="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" fillcolor="#2787a0" strokecolor="#40a7c2 [3048]">
+                  <v:shape id="Flowchart: Connector 25" o:spid="_x0000_s1095" type="#_x0000_t120" style="position:absolute;left:13049;top:14954;width:2019;height:1069;visibility:visible;mso-wrap-style:square;v-text-anchor:middle" o:gfxdata="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" fillcolor="#2787a0" strokecolor="#40a7c2 [3048]">
                     <v:fill color2="#34b3d6" rotate="t" angle="180" colors="0 #2787a0;52429f #36b1d2;1 #34b3d6" focus="100%" type="gradient">
                       <o:fill v:ext="view" type="gradientUnscaled"/>
                     </v:fill>
                     <v:shadow on="t" color="black" opacity="22936f" origin=",.5" offset="0,.63889mm"/>
                   </v:shape>
-                  <v:shape id="Flowchart: Connector 27" o:spid="_x0000_s1096" type="#_x0000_t120" style="position:absolute;left:13144;top:19716;width:2013;height:1067;visibility:visible;mso-wrap-style:square;v-text-anchor:middle" o:gfxdata="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" fillcolor="#2787a0" strokecolor="#40a7c2 [3048]">
+                  <v:shape id="Flowchart: Connector 27" o:spid="_x0000_s1096" type="#_x0000_t120" style="position:absolute;left:13144;top:19716;width:2013;height:1067;visibility:visible;mso-wrap-style:square;v-text-anchor:middle" o:gfxdata="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" fillcolor="#2787a0" strokecolor="#40a7c2 [3048]">
                     <v:fill color2="#34b3d6" rotate="t" angle="180" colors="0 #2787a0;52429f #36b1d2;1 #34b3d6" focus="100%" type="gradient">
                       <o:fill v:ext="view" type="gradientUnscaled"/>
                     </v:fill>
                     <v:shadow on="t" color="black" opacity="22936f" origin=",.5" offset="0,.63889mm"/>
                   </v:shape>
-                  <v:shape id="Flowchart: Connector 29" o:spid="_x0000_s1097" type="#_x0000_t120" style="position:absolute;left:31813;top:9810;width:2013;height:1067;visibility:visible;mso-wrap-style:square;v-text-anchor:middle" o:gfxdata="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" fillcolor="#ffbe86" strokecolor="#f68c36 [3049]">
+                  <v:shape id="Flowchart: Connector 29" o:spid="_x0000_s1097" type="#_x0000_t120" style="position:absolute;left:31813;top:9810;width:2013;height:1067;visibility:visible;mso-wrap-style:square;v-text-anchor:middle" o:gfxdata="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" fillcolor="#ffbe86" strokecolor="#f68c36 [3049]">
                     <v:fill color2="#ffebdb" rotate="t" angle="180" colors="0 #ffbe86;22938f #ffd0aa;1 #ffebdb" focus="100%" type="gradient"/>
                     <v:shadow on="t" color="black" opacity="24903f" origin=",.5" offset="0,.55556mm"/>
                   </v:shape>
-                  <v:shape id="Flowchart: Connector 30" o:spid="_x0000_s1098" type="#_x0000_t120" style="position:absolute;left:31813;top:15049;width:2013;height:1067;visibility:visible;mso-wrap-style:square;v-text-anchor:middle" o:gfxdata="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" fillcolor="#ffbe86" strokecolor="#f68c36 [3049]">
+                  <v:shape id="Flowchart: Connector 30" o:spid="_x0000_s1098" type="#_x0000_t120" style="position:absolute;left:31813;top:15049;width:2013;height:1067;visibility:visible;mso-wrap-style:square;v-text-anchor:middle" o:gfxdata="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" fillcolor="#ffbe86" strokecolor="#f68c36 [3049]">
                     <v:fill color2="#ffebdb" rotate="t" angle="180" colors="0 #ffbe86;22938f #ffd0aa;1 #ffebdb" focus="100%" type="gradient"/>
                     <v:shadow on="t" color="black" opacity="24903f" origin=",.5" offset="0,.55556mm"/>
                   </v:shape>
-                  <v:shape id="Flowchart: Connector 78848" o:spid="_x0000_s1099" type="#_x0000_t120" style="position:absolute;left:31813;top:20193;width:2013;height:1066;visibility:visible;mso-wrap-style:square;v-text-anchor:middle" o:gfxdata="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" fillcolor="#ffbe86" strokecolor="#f68c36 [3049]">
+                  <v:shape id="Flowchart: Connector 78848" o:spid="_x0000_s1099" type="#_x0000_t120" style="position:absolute;left:31813;top:20193;width:2013;height:1066;visibility:visible;mso-wrap-style:square;v-text-anchor:middle" o:gfxdata="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" fillcolor="#ffbe86" strokecolor="#f68c36 [3049]">
                     <v:fill color2="#ffebdb" rotate="t" angle="180" colors="0 #ffbe86;22938f #ffd0aa;1 #ffebdb" focus="100%" type="gradient"/>
                     <v:shadow on="t" color="black" opacity="24903f" origin=",.5" offset="0,.55556mm"/>
                   </v:shape>
-                  <v:shape id="Flowchart: Connector 78852" o:spid="_x0000_s1100" type="#_x0000_t120" style="position:absolute;left:45339;top:15049;width:1543;height:1187;visibility:visible;mso-wrap-style:square;v-text-anchor:middle" o:gfxdata="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" fillcolor="#bcbcbc" strokecolor="black [3040]">
+                  <v:shape id="Flowchart: Connector 78852" o:spid="_x0000_s1100" type="#_x0000_t120" style="position:absolute;left:45339;top:15049;width:1543;height:1187;visibility:visible;mso-wrap-style:square;v-text-anchor:middle" o:gfxdata="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" fillcolor="#bcbcbc" strokecolor="black [3040]">
                     <v:fill color2="#ededed" rotate="t" angle="180" colors="0 #bcbcbc;22938f #d0d0d0;1 #ededed" focus="100%" type="gradient"/>
                     <v:shadow on="t" color="black" opacity="24903f" origin=",.5" offset="0,.55556mm"/>
                   </v:shape>
-                  <v:shape id="Straight Arrow Connector 78854" o:spid="_x0000_s1101" type="#_x0000_t32" style="position:absolute;left:15049;top:5334;width:16745;height:4536;visibility:visible;mso-wrap-style:square" o:connectortype="straight" o:gfxdata="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" strokecolor="#4579b8 [3044]">
+                  <v:shape id="Straight Arrow Connector 78854" o:spid="_x0000_s1101" type="#_x0000_t32" style="position:absolute;left:15049;top:5334;width:16745;height:4536;visibility:visible;mso-wrap-style:square" o:connectortype="straight" o:gfxdata="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" strokecolor="#4579b8 [3044]">
                     <v:stroke endarrow="block"/>
                   </v:shape>
-                  <v:shape id="Straight Arrow Connector 78855" o:spid="_x0000_s1102" type="#_x0000_t32" style="position:absolute;left:15049;top:5334;width:15794;height:9737;visibility:visible;mso-wrap-style:square" o:connectortype="straight" o:gfxdata="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" strokecolor="#4579b8 [3044]">
+                  <v:shape id="Straight Arrow Connector 78855" o:spid="_x0000_s1102" type="#_x0000_t32" style="position:absolute;left:15049;top:5334;width:15794;height:9737;visibility:visible;mso-wrap-style:square" o:connectortype="straight" o:gfxdata="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" strokecolor="#4579b8 [3044]">
                     <v:stroke endarrow="block"/>
                   </v:shape>
-                  <v:shape id="Straight Arrow Connector 78856" o:spid="_x0000_s1103" type="#_x0000_t32" style="position:absolute;left:15049;top:5905;width:15792;height:14252;visibility:visible;mso-wrap-style:square" o:connectortype="straight" o:gfxdata="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" strokecolor="#4579b8 [3044]">
+                  <v:shape id="Straight Arrow Connector 78856" o:spid="_x0000_s1103" type="#_x0000_t32" style="position:absolute;left:15049;top:5905;width:15792;height:14252;visibility:visible;mso-wrap-style:square" o:connectortype="straight" o:gfxdata="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" strokecolor="#4579b8 [3044]">
                     <v:stroke endarrow="block"/>
                   </v:shape>
-                  <v:group id="Group 78864" o:spid="_x0000_s1104" style="position:absolute;left:33623;top:10858;width:11787;height:9551" coordorigin="-36,5225" coordsize="11793,9551" o:gfxdata="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">
-                    <v:shape id="Straight Arrow Connector 78859" o:spid="_x0000_s1105" type="#_x0000_t32" style="position:absolute;top:5225;width:11756;height:4390;visibility:visible;mso-wrap-style:square" o:connectortype="straight" o:gfxdata="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" strokecolor="#94b64e [3046]">
+                  <v:group id="Group 78864" o:spid="_x0000_s1104" style="position:absolute;left:33623;top:10858;width:11787;height:9551" coordorigin="-36,5225" coordsize="11793,9551" o:gfxdata="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">
+                    <v:shape id="Straight Arrow Connector 78859" o:spid="_x0000_s1105" type="#_x0000_t32" style="position:absolute;top:5225;width:11756;height:4390;visibility:visible;mso-wrap-style:square" o:connectortype="straight" o:gfxdata="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" strokecolor="#94b64e [3046]">
                       <v:stroke endarrow="block"/>
                     </v:shape>
-                    <v:shape id="Straight Arrow Connector 78860" o:spid="_x0000_s1106" type="#_x0000_t32" style="position:absolute;left:-36;top:10171;width:11753;height:0;visibility:visible;mso-wrap-style:square" o:connectortype="straight" o:gfxdata="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" strokecolor="#94b64e [3046]">
+                    <v:shape id="Straight Arrow Connector 78860" o:spid="_x0000_s1106" type="#_x0000_t32" style="position:absolute;left:-36;top:10171;width:11753;height:0;visibility:visible;mso-wrap-style:square" o:connectortype="straight" o:gfxdata="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" strokecolor="#94b64e [3046]">
                       <v:stroke endarrow="block"/>
                     </v:shape>
-                    <v:shape id="Straight Arrow Connector 78861" o:spid="_x0000_s1107" type="#_x0000_t32" style="position:absolute;left:203;top:10447;width:11549;height:4329;flip:y;visibility:visible;mso-wrap-style:square" o:connectortype="straight" o:gfxdata="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" strokecolor="#94b64e [3046]">
+                    <v:shape id="Straight Arrow Connector 78861" o:spid="_x0000_s1107" type="#_x0000_t32" style="position:absolute;left:203;top:10447;width:11549;height:4329;flip:y;visibility:visible;mso-wrap-style:square" o:connectortype="straight" o:gfxdata="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" strokecolor="#94b64e [3046]">
                       <v:stroke endarrow="block"/>
                     </v:shape>
                   </v:group>
-                  <v:shape id="Straight Arrow Connector 78868" o:spid="_x0000_s1108" type="#_x0000_t32" style="position:absolute;left:15049;top:10763;width:16453;height:4667;visibility:visible;mso-wrap-style:square" o:connectortype="straight" o:gfxdata="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" strokecolor="#4579b8 [3044]">
+                  <v:shape id="Straight Arrow Connector 78868" o:spid="_x0000_s1108" type="#_x0000_t32" style="position:absolute;left:15049;top:10763;width:16453;height:4667;visibility:visible;mso-wrap-style:square" o:connectortype="straight" o:gfxdata="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" strokecolor="#4579b8 [3044]">
                     <v:stroke endarrow="block"/>
                   </v:shape>
-                  <v:shape id="Straight Arrow Connector 78869" o:spid="_x0000_s1109" type="#_x0000_t32" style="position:absolute;left:15049;top:10953;width:15792;height:9265;visibility:visible;mso-wrap-style:square" o:connectortype="straight" o:gfxdata="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" strokecolor="#4579b8 [3044]">
+                  <v:shape id="Straight Arrow Connector 78869" o:spid="_x0000_s1109" type="#_x0000_t32" style="position:absolute;left:15049;top:10953;width:15792;height:9265;visibility:visible;mso-wrap-style:square" o:connectortype="straight" o:gfxdata="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" strokecolor="#4579b8 [3044]">
                     <v:stroke endarrow="block"/>
                   </v:shape>
-                  <v:shape id="Straight Arrow Connector 78872" o:spid="_x0000_s1110" type="#_x0000_t32" style="position:absolute;left:15049;top:10287;width:16453;height:5683;flip:y;visibility:visible;mso-wrap-style:square" o:connectortype="straight" o:gfxdata="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" strokecolor="#4579b8 [3044]">
+                  <v:shape id="Straight Arrow Connector 78872" o:spid="_x0000_s1110" type="#_x0000_t32" style="position:absolute;left:15049;top:10287;width:16453;height:5683;flip:y;visibility:visible;mso-wrap-style:square" o:connectortype="straight" o:gfxdata="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" strokecolor="#4579b8 [3044]">
                     <v:stroke endarrow="block"/>
                   </v:shape>
-                  <v:shape id="Straight Arrow Connector 78873" o:spid="_x0000_s1111" type="#_x0000_t32" style="position:absolute;left:15049;top:16002;width:15789;height:240;flip:y;visibility:visible;mso-wrap-style:square" o:connectortype="straight" o:gfxdata="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" strokecolor="#4579b8 [3044]">
+                  <v:shape id="Straight Arrow Connector 78873" o:spid="_x0000_s1111" type="#_x0000_t32" style="position:absolute;left:15049;top:16002;width:15789;height:240;flip:y;visibility:visible;mso-wrap-style:square" o:connectortype="straight" o:gfxdata="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" strokecolor="#4579b8 [3044]">
                     <v:stroke endarrow="block"/>
                   </v:shape>
-                  <v:shape id="Straight Arrow Connector 78874" o:spid="_x0000_s1112" type="#_x0000_t32" style="position:absolute;left:15049;top:16287;width:15786;height:3924;visibility:visible;mso-wrap-style:square" o:connectortype="straight" o:gfxdata="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" strokecolor="#4579b8 [3044]">
+                  <v:shape id="Straight Arrow Connector 78874" o:spid="_x0000_s1112" type="#_x0000_t32" style="position:absolute;left:15049;top:16287;width:15786;height:3924;visibility:visible;mso-wrap-style:square" o:connectortype="straight" o:gfxdata="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" strokecolor="#4579b8 [3044]">
                     <v:stroke endarrow="block"/>
                   </v:shape>
-                  <v:shape id="Straight Arrow Connector 32" o:spid="_x0000_s1113" type="#_x0000_t32" style="position:absolute;left:15240;top:10287;width:16262;height:9906;flip:y;visibility:visible;mso-wrap-style:square" o:connectortype="straight" o:gfxdata="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" strokecolor="#4579b8 [3044]">
+                  <v:shape id="Straight Arrow Connector 32" o:spid="_x0000_s1113" type="#_x0000_t32" style="position:absolute;left:15240;top:10287;width:16262;height:9906;flip:y;visibility:visible;mso-wrap-style:square" o:connectortype="straight" o:gfxdata="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" strokecolor="#4579b8 [3044]">
                     <v:stroke endarrow="block"/>
                   </v:shape>
-                  <v:shape id="Straight Arrow Connector 35" o:spid="_x0000_s1114" type="#_x0000_t32" style="position:absolute;left:14954;top:16002;width:16548;height:4508;flip:y;visibility:visible;mso-wrap-style:square" o:connectortype="straight" o:gfxdata="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" strokecolor="#4579b8 [3044]">
+                  <v:shape id="Straight Arrow Connector 35" o:spid="_x0000_s1114" type="#_x0000_t32" style="position:absolute;left:14954;top:16002;width:16548;height:4508;flip:y;visibility:visible;mso-wrap-style:square" o:connectortype="straight" o:gfxdata="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" strokecolor="#4579b8 [3044]">
                     <v:stroke endarrow="block"/>
                   </v:shape>
-                  <v:shape id="Text Box 50" o:spid="_x0000_s1115" type="#_x0000_t202" style="position:absolute;left:11430;width:6768;height:3680;visibility:visible;mso-wrap-style:square;v-text-anchor:top" o:gfxdata="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" fillcolor="white [3201]" stroked="f" strokeweight=".5pt">
+                  <v:shape id="Text Box 50" o:spid="_x0000_s1115" type="#_x0000_t202" style="position:absolute;left:11430;width:6768;height:3680;visibility:visible;mso-wrap-style:square;v-text-anchor:top" o:gfxdata="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" fillcolor="white [3201]" stroked="f" strokeweight=".5pt">
                     <v:textbox>
                       <w:txbxContent>
                         <w:p>
@@ -12875,7 +13061,7 @@
                       </w:txbxContent>
                     </v:textbox>
                   </v:shape>
-                  <v:shape id="Text Box 51" o:spid="_x0000_s1116" type="#_x0000_t202" style="position:absolute;left:28479;top:190;width:7957;height:3677;visibility:visible;mso-wrap-style:square;v-text-anchor:top" o:gfxdata="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" fillcolor="white [3201]" stroked="f" strokeweight=".5pt">
+                  <v:shape id="Text Box 51" o:spid="_x0000_s1116" type="#_x0000_t202" style="position:absolute;left:28479;top:190;width:7957;height:3677;visibility:visible;mso-wrap-style:square;v-text-anchor:top" o:gfxdata="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" fillcolor="white [3201]" stroked="f" strokeweight=".5pt">
                     <v:textbox>
                       <w:txbxContent>
                         <w:p>
@@ -12927,7 +13113,7 @@
                       </w:txbxContent>
                     </v:textbox>
                   </v:shape>
-                  <v:shape id="Text Box 52" o:spid="_x0000_s1117" type="#_x0000_t202" style="position:absolute;left:42273;top:476;width:10117;height:5450;visibility:visible;mso-wrap-style:square;v-text-anchor:top" o:gfxdata="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" fillcolor="white [3201]" stroked="f" strokeweight=".5pt">
+                  <v:shape id="Text Box 52" o:spid="_x0000_s1117" type="#_x0000_t202" style="position:absolute;left:42273;top:476;width:10117;height:5450;visibility:visible;mso-wrap-style:square;v-text-anchor:top" o:gfxdata="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" fillcolor="white [3201]" stroked="f" strokeweight=".5pt">
                     <v:textbox>
                       <w:txbxContent>
                         <w:p>
@@ -12968,7 +13154,7 @@
                       </w:txbxContent>
                     </v:textbox>
                   </v:shape>
-                  <v:shape id="Text Box 78885" o:spid="_x0000_s1118" type="#_x0000_t202" style="position:absolute;left:46863;top:12568;width:3143;height:2489;visibility:visible;mso-wrap-style:square;v-text-anchor:top" o:gfxdata="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" fillcolor="white [3201]" stroked="f" strokeweight=".5pt">
+                  <v:shape id="Text Box 78885" o:spid="_x0000_s1118" type="#_x0000_t202" style="position:absolute;left:46863;top:12568;width:3143;height:2489;visibility:visible;mso-wrap-style:square;v-text-anchor:top" o:gfxdata="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" fillcolor="white [3201]" stroked="f" strokeweight=".5pt">
                     <v:textbox>
                       <w:txbxContent>
                         <w:p>
@@ -12979,30 +13165,30 @@
                       </w:txbxContent>
                     </v:textbox>
                   </v:shape>
-                  <v:line id="Straight Connector 78891" o:spid="_x0000_s1119" style="position:absolute;flip:y;visibility:visible;mso-wrap-style:square" from="2952,5238" to="4254,12603" o:connectortype="straight" o:gfxdata="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" strokecolor="#4579b8 [3044]"/>
-                  <v:line id="Straight Connector 78892" o:spid="_x0000_s1120" style="position:absolute;flip:y;visibility:visible;mso-wrap-style:square" from="2952,10287" to="4259,12543" o:connectortype="straight" o:gfxdata="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" strokecolor="#4579b8 [3044]"/>
-                  <v:line id="Straight Connector 78893" o:spid="_x0000_s1121" style="position:absolute;visibility:visible;mso-wrap-style:square" from="2952,14954" to="5048,15792" o:connectortype="straight" o:gfxdata="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" strokecolor="#4579b8 [3044]"/>
-                  <v:line id="Straight Connector 78896" o:spid="_x0000_s1122" style="position:absolute;visibility:visible;mso-wrap-style:square" from="2952,15049" to="4734,20512" o:connectortype="straight" o:gfxdata="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" strokecolor="#4579b8 [3044]"/>
-                  <v:shape id="Straight Arrow Connector 78867" o:spid="_x0000_s1123" type="#_x0000_t32" style="position:absolute;left:14763;top:10287;width:17025;height:463;flip:y;visibility:visible;mso-wrap-style:square" o:connectortype="straight" o:gfxdata="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" strokecolor="#4579b8 [3044]">
+                  <v:line id="Straight Connector 78891" o:spid="_x0000_s1119" style="position:absolute;flip:y;visibility:visible;mso-wrap-style:square" from="2952,5238" to="4254,12603" o:connectortype="straight" o:gfxdata="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" strokecolor="#4579b8 [3044]"/>
+                  <v:line id="Straight Connector 78892" o:spid="_x0000_s1120" style="position:absolute;flip:y;visibility:visible;mso-wrap-style:square" from="2952,10287" to="4259,12543" o:connectortype="straight" o:gfxdata="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" strokecolor="#4579b8 [3044]"/>
+                  <v:line id="Straight Connector 78893" o:spid="_x0000_s1121" style="position:absolute;visibility:visible;mso-wrap-style:square" from="2952,14954" to="5048,15792" o:connectortype="straight" o:gfxdata="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" strokecolor="#4579b8 [3044]"/>
+                  <v:line id="Straight Connector 78896" o:spid="_x0000_s1122" style="position:absolute;visibility:visible;mso-wrap-style:square" from="2952,15049" to="4734,20512" o:connectortype="straight" o:gfxdata="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" strokecolor="#4579b8 [3044]"/>
+                  <v:shape id="Straight Arrow Connector 78867" o:spid="_x0000_s1123" type="#_x0000_t32" style="position:absolute;left:14763;top:10287;width:17025;height:463;flip:y;visibility:visible;mso-wrap-style:square" o:connectortype="straight" o:gfxdata="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" strokecolor="#4579b8 [3044]">
                     <v:stroke endarrow="block"/>
                   </v:shape>
-                  <v:shape id="Straight Arrow Connector 78878" o:spid="_x0000_s1124" type="#_x0000_t32" style="position:absolute;left:4286;top:5048;width:8795;height:190;flip:y;visibility:visible;mso-wrap-style:square" o:connectortype="straight" o:gfxdata="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" strokecolor="#4579b8 [3044]">
+                  <v:shape id="Straight Arrow Connector 78878" o:spid="_x0000_s1124" type="#_x0000_t32" style="position:absolute;left:4286;top:5048;width:8795;height:190;flip:y;visibility:visible;mso-wrap-style:square" o:connectortype="straight" o:gfxdata="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" strokecolor="#4579b8 [3044]">
                     <v:stroke endarrow="block"/>
                   </v:shape>
-                  <v:shape id="Straight Arrow Connector 78879" o:spid="_x0000_s1125" type="#_x0000_t32" style="position:absolute;left:4286;top:10096;width:8795;height:191;flip:y;visibility:visible;mso-wrap-style:square" o:connectortype="straight" o:gfxdata="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" strokecolor="#4579b8 [3044]">
+                  <v:shape id="Straight Arrow Connector 78879" o:spid="_x0000_s1125" type="#_x0000_t32" style="position:absolute;left:4286;top:10096;width:8795;height:191;flip:y;visibility:visible;mso-wrap-style:square" o:connectortype="straight" o:gfxdata="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" strokecolor="#4579b8 [3044]">
                     <v:stroke endarrow="block"/>
                   </v:shape>
-                  <v:shape id="Straight Arrow Connector 36" o:spid="_x0000_s1126" type="#_x0000_t32" style="position:absolute;left:4762;top:15621;width:8795;height:190;flip:y;visibility:visible;mso-wrap-style:square" o:connectortype="straight" o:gfxdata="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" strokecolor="#4579b8 [3044]">
+                  <v:shape id="Straight Arrow Connector 36" o:spid="_x0000_s1126" type="#_x0000_t32" style="position:absolute;left:4762;top:15621;width:8795;height:190;flip:y;visibility:visible;mso-wrap-style:square" o:connectortype="straight" o:gfxdata="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" strokecolor="#4579b8 [3044]">
                     <v:stroke endarrow="block"/>
                   </v:shape>
-                  <v:shape id="Straight Arrow Connector 46" o:spid="_x0000_s1127" type="#_x0000_t32" style="position:absolute;left:4572;top:20383;width:8794;height:191;flip:y;visibility:visible;mso-wrap-style:square" o:connectortype="straight" o:gfxdata="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" strokecolor="#4579b8 [3044]">
+                  <v:shape id="Straight Arrow Connector 46" o:spid="_x0000_s1127" type="#_x0000_t32" style="position:absolute;left:4572;top:20383;width:8794;height:191;flip:y;visibility:visible;mso-wrap-style:square" o:connectortype="straight" o:gfxdata="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" strokecolor="#4579b8 [3044]">
                     <v:stroke endarrow="block"/>
                   </v:shape>
-                  <v:shape id="Straight Arrow Connector 49" o:spid="_x0000_s1128" type="#_x0000_t32" style="position:absolute;left:46863;top:15335;width:6858;height:82;flip:y;visibility:visible;mso-wrap-style:square" o:connectortype="straight" o:gfxdata="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" strokecolor="#4579b8 [3044]">
+                  <v:shape id="Straight Arrow Connector 49" o:spid="_x0000_s1128" type="#_x0000_t32" style="position:absolute;left:46863;top:15335;width:6858;height:82;flip:y;visibility:visible;mso-wrap-style:square" o:connectortype="straight" o:gfxdata="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" strokecolor="#4579b8 [3044]">
                     <v:stroke endarrow="block"/>
                   </v:shape>
                 </v:group>
-                <v:shape id="Text Box 55" o:spid="_x0000_s1129" type="#_x0000_t202" style="position:absolute;top:21812;width:53740;height:2667;visibility:visible;mso-wrap-style:square;v-text-anchor:top" o:gfxdata="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" stroked="f">
+                <v:shape id="Text Box 55" o:spid="_x0000_s1129" type="#_x0000_t202" style="position:absolute;top:21812;width:53740;height:2667;visibility:visible;mso-wrap-style:square;v-text-anchor:top" o:gfxdata="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" stroked="f">
                   <v:textbox inset="0,0,0,0">
                     <w:txbxContent>
                       <w:p>
@@ -13019,7 +13205,7 @@
                     </w:txbxContent>
                   </v:textbox>
                 </v:shape>
-                <v:shape id="Text Box 78871" o:spid="_x0000_s1130" type="#_x0000_t202" style="position:absolute;left:33337;top:7239;width:3810;height:2488;visibility:visible;mso-wrap-style:square;v-text-anchor:top" o:gfxdata="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" fillcolor="white [3201]" stroked="f" strokeweight=".5pt">
+                <v:shape id="Text Box 78871" o:spid="_x0000_s1130" type="#_x0000_t202" style="position:absolute;left:33337;top:7239;width:3810;height:2488;visibility:visible;mso-wrap-style:square;v-text-anchor:top" o:gfxdata="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" fillcolor="white [3201]" stroked="f" strokeweight=".5pt">
                   <v:textbox>
                     <w:txbxContent>
                       <w:p>
@@ -13030,7 +13216,7 @@
                     </w:txbxContent>
                   </v:textbox>
                 </v:shape>
-                <v:shape id="Text Box 78876" o:spid="_x0000_s1131" type="#_x0000_t202" style="position:absolute;left:33242;top:12192;width:3619;height:2482;visibility:visible;mso-wrap-style:square;v-text-anchor:top" o:gfxdata="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" fillcolor="white [3201]" stroked="f" strokeweight=".5pt">
+                <v:shape id="Text Box 78876" o:spid="_x0000_s1131" type="#_x0000_t202" style="position:absolute;left:33242;top:12192;width:3619;height:2482;visibility:visible;mso-wrap-style:square;v-text-anchor:top" o:gfxdata="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" fillcolor="white [3201]" stroked="f" strokeweight=".5pt">
                   <v:textbox>
                     <w:txbxContent>
                       <w:p>
@@ -13291,7 +13477,29 @@
           <w:szCs w:val="26"/>
           <w:lang w:val="fr-FR"/>
         </w:rPr>
-        <w:t>Tương tự { OH1,OH2,OH3 }, { HH1,HH2,HH3 }, { LH1,LH2,LH3 } là các trọng số nối từ  nút O tới các nút H1 – H2 – H3, H tới các nút H1 – H2 – H3, L tới các nút H1 – H2 – H3 ở tầng ẩn.</w:t>
+        <w:t xml:space="preserve">Tương tự </w:t>
+      </w:r>
+      <w:proofErr w:type="gramStart"/>
+      <w:r>
+        <w:rPr>
+          <w:rFonts w:ascii="Times New Roman" w:hAnsi="Times New Roman" w:cs="Times New Roman"/>
+          <w:i/>
+          <w:sz w:val="26"/>
+          <w:szCs w:val="26"/>
+          <w:lang w:val="fr-FR"/>
+        </w:rPr>
+        <w:t>{ OH</w:t>
+      </w:r>
+      <w:proofErr w:type="gramEnd"/>
+      <w:r>
+        <w:rPr>
+          <w:rFonts w:ascii="Times New Roman" w:hAnsi="Times New Roman" w:cs="Times New Roman"/>
+          <w:i/>
+          <w:sz w:val="26"/>
+          <w:szCs w:val="26"/>
+          <w:lang w:val="fr-FR"/>
+        </w:rPr>
+        <w:t>1,OH2,OH3 }, { HH1,HH2,HH3 }, { LH1,LH2,LH3 } là các trọng số nối từ  nút O tới các nút H1 – H2 – H3, H tới các nút H1 – H2 – H3, L tới các nút H1 – H2 – H3 ở tầng ẩn.</w:t>
       </w:r>
     </w:p>
     <w:p>
@@ -14918,7 +15126,7 @@
           <w:noProof/>
         </w:rPr>
         <w:drawing>
-          <wp:inline distT="0" distB="0" distL="0" distR="0" wp14:anchorId="7722E611" wp14:editId="10E10F4B">
+          <wp:inline distT="0" distB="0" distL="0" distR="0" wp14:anchorId="652B8A1B" wp14:editId="525E0B3E">
             <wp:extent cx="2509284" cy="1584886"/>
             <wp:effectExtent l="0" t="0" r="5715" b="0"/>
             <wp:docPr id="554" name="Picture 554"/>
@@ -14965,7 +15173,7 @@
           <w:noProof/>
         </w:rPr>
         <w:drawing>
-          <wp:inline distT="0" distB="0" distL="0" distR="0" wp14:anchorId="74AA94EA" wp14:editId="4F1FC58D">
+          <wp:inline distT="0" distB="0" distL="0" distR="0" wp14:anchorId="7CE236C4" wp14:editId="0D5BF6F7">
             <wp:extent cx="2646960" cy="1575361"/>
             <wp:effectExtent l="0" t="0" r="1270" b="6350"/>
             <wp:docPr id="124" name="Picture 124"/>
@@ -16093,7 +16301,7 @@
           <w:noProof/>
         </w:rPr>
         <w:drawing>
-          <wp:inline distT="0" distB="0" distL="0" distR="0" wp14:anchorId="1755AAD8" wp14:editId="4C87E5A1">
+          <wp:inline distT="0" distB="0" distL="0" distR="0" wp14:anchorId="1C1E1BA7" wp14:editId="4A1798CE">
             <wp:extent cx="4369981" cy="2349455"/>
             <wp:effectExtent l="0" t="0" r="12065" b="13335"/>
             <wp:docPr id="553" name="Chart 553"/>
@@ -16121,14 +16329,27 @@
       <w:r>
         <w:t xml:space="preserve">Hình  </w:t>
       </w:r>
-      <w:fldSimple w:instr=" SEQ Hình_ \* ARABIC ">
-        <w:r>
-          <w:rPr>
-            <w:noProof/>
-          </w:rPr>
-          <w:t>15</w:t>
-        </w:r>
-      </w:fldSimple>
+      <w:r>
+        <w:fldChar w:fldCharType="begin"/>
+      </w:r>
+      <w:r>
+        <w:instrText xml:space="preserve"> SEQ Hình_ \* ARABIC </w:instrText>
+      </w:r>
+      <w:r>
+        <w:fldChar w:fldCharType="separate"/>
+      </w:r>
+      <w:r>
+        <w:rPr>
+          <w:noProof/>
+        </w:rPr>
+        <w:t>15</w:t>
+      </w:r>
+      <w:r>
+        <w:rPr>
+          <w:noProof/>
+        </w:rPr>
+        <w:fldChar w:fldCharType="end"/>
+      </w:r>
       <w:r>
         <w:t xml:space="preserve"> Biểu</w:t>
       </w:r>
@@ -16189,7 +16410,7 @@
           <w:noProof/>
         </w:rPr>
         <w:drawing>
-          <wp:anchor distT="0" distB="0" distL="114300" distR="114300" simplePos="0" relativeHeight="251697152" behindDoc="0" locked="0" layoutInCell="1" allowOverlap="1" wp14:anchorId="6ABE4401" wp14:editId="2043BC5F">
+          <wp:anchor distT="0" distB="0" distL="114300" distR="114300" simplePos="0" relativeHeight="251697152" behindDoc="0" locked="0" layoutInCell="1" allowOverlap="1" wp14:anchorId="064DE717" wp14:editId="75A6FF12">
             <wp:simplePos x="0" y="0"/>
             <wp:positionH relativeFrom="column">
               <wp:posOffset>593607</wp:posOffset>
@@ -16383,7 +16604,7 @@
           <w:noProof/>
         </w:rPr>
         <w:drawing>
-          <wp:anchor distT="0" distB="0" distL="114300" distR="114300" simplePos="0" relativeHeight="251703296" behindDoc="0" locked="0" layoutInCell="1" allowOverlap="1" wp14:anchorId="15CD6C21" wp14:editId="04B9E5AA">
+          <wp:anchor distT="0" distB="0" distL="114300" distR="114300" simplePos="0" relativeHeight="251703296" behindDoc="0" locked="0" layoutInCell="1" allowOverlap="1" wp14:anchorId="22944BB4" wp14:editId="2E28FD1A">
             <wp:simplePos x="0" y="0"/>
             <wp:positionH relativeFrom="column">
               <wp:posOffset>3176875</wp:posOffset>
@@ -16465,7 +16686,7 @@
         <mc:AlternateContent>
           <mc:Choice Requires="wps">
             <w:drawing>
-              <wp:anchor distT="0" distB="0" distL="114300" distR="114300" simplePos="0" relativeHeight="251712512" behindDoc="0" locked="0" layoutInCell="1" allowOverlap="1" wp14:anchorId="5E3966C7" wp14:editId="5B28C06D">
+              <wp:anchor distT="0" distB="0" distL="114300" distR="114300" simplePos="0" relativeHeight="251712512" behindDoc="0" locked="0" layoutInCell="1" allowOverlap="1" wp14:anchorId="75829793" wp14:editId="2DFDC708">
                 <wp:simplePos x="0" y="0"/>
                 <wp:positionH relativeFrom="column">
                   <wp:posOffset>3176964</wp:posOffset>
@@ -16568,7 +16789,7 @@
           </mc:Choice>
           <mc:Fallback>
             <w:pict>
-              <v:shape w14:anchorId="5E3966C7" id="Text Box 556" o:spid="_x0000_s1132" type="#_x0000_t202" style="position:absolute;left:0;text-align:left;margin-left:250.15pt;margin-top:130.5pt;width:222.75pt;height:.05pt;z-index:251712512;visibility:visible;mso-wrap-style:square;mso-wrap-distance-left:9pt;mso-wrap-distance-top:0;mso-wrap-distance-right:9pt;mso-wrap-distance-bottom:0;mso-position-horizontal:absolute;mso-position-horizontal-relative:text;mso-position-vertical:absolute;mso-position-vertical-relative:text;v-text-anchor:top" o:gfxdata="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" stroked="f">
+              <v:shape w14:anchorId="75829793" id="Text Box 556" o:spid="_x0000_s1132" type="#_x0000_t202" style="position:absolute;left:0;text-align:left;margin-left:250.15pt;margin-top:130.5pt;width:222.75pt;height:.05pt;z-index:251712512;visibility:visible;mso-wrap-style:square;mso-wrap-distance-left:9pt;mso-wrap-distance-top:0;mso-wrap-distance-right:9pt;mso-wrap-distance-bottom:0;mso-position-horizontal:absolute;mso-position-horizontal-relative:text;mso-position-vertical:absolute;mso-position-vertical-relative:text;v-text-anchor:top" o:gfxdata="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" stroked="f">
                 <v:textbox style="mso-fit-shape-to-text:t" inset="0,0,0,0">
                   <w:txbxContent>
                     <w:p>
@@ -16666,7 +16887,7 @@
           <w:noProof/>
         </w:rPr>
         <w:drawing>
-          <wp:inline distT="0" distB="0" distL="0" distR="0" wp14:anchorId="54710A13" wp14:editId="0F9C6EAB">
+          <wp:inline distT="0" distB="0" distL="0" distR="0" wp14:anchorId="7BC955A5" wp14:editId="75E78FAD">
             <wp:extent cx="3880352" cy="3619013"/>
             <wp:effectExtent l="0" t="0" r="6350" b="635"/>
             <wp:docPr id="555" name="Picture 555"/>
@@ -16791,18 +17012,7 @@
           <w:szCs w:val="26"/>
           <w:lang w:val="pt-BR"/>
         </w:rPr>
-        <w:t>Đề tài vẫn còn hạn chế là chưa kết nối trực tiếp với các dữ liệu của các sàn chứng khoán và sàn giao dịch Vàng ở Việt Nam do h</w:t>
-      </w:r>
-      <w:bookmarkStart w:id="9" w:name="_GoBack"/>
-      <w:bookmarkEnd w:id="9"/>
-      <w:r>
-        <w:rPr>
-          <w:rFonts w:ascii="Times New Roman" w:hAnsi="Times New Roman" w:cs="Times New Roman"/>
-          <w:sz w:val="26"/>
-          <w:szCs w:val="26"/>
-          <w:lang w:val="pt-BR"/>
-        </w:rPr>
-        <w:t>oạt động chưa công khai rõ ràng nên không có dữ liệu đầy đủ cho mô hình mạng của đề tài.</w:t>
+        <w:t>Đề tài vẫn còn hạn chế là chưa kết nối trực tiếp với các dữ liệu của các sàn chứng khoán và sàn giao dịch Vàng ở Việt Nam do hoạt động chưa công khai rõ ràng nên không có dữ liệu đầy đủ cho mô hình mạng của đề tài.</w:t>
       </w:r>
       <w:r>
         <w:rPr>
@@ -17158,14 +17368,32 @@
           <w:lang w:val="pt-BR" w:eastAsia="ja-JP"/>
         </w:rPr>
       </w:pPr>
-      <w:bookmarkStart w:id="10" w:name="_Ref384490280"/>
+      <w:bookmarkStart w:id="9" w:name="_Ref384490280"/>
       <w:r>
         <w:rPr>
           <w:color w:val="000000"/>
           <w:sz w:val="27"/>
           <w:szCs w:val="27"/>
         </w:rPr>
-        <w:t xml:space="preserve">     Bishop,C. (1995) "</w:t>
+        <w:t xml:space="preserve">     </w:t>
+      </w:r>
+      <w:proofErr w:type="gramStart"/>
+      <w:r>
+        <w:rPr>
+          <w:color w:val="000000"/>
+          <w:sz w:val="27"/>
+          <w:szCs w:val="27"/>
+        </w:rPr>
+        <w:t>Bishop,C.</w:t>
+      </w:r>
+      <w:proofErr w:type="gramEnd"/>
+      <w:r>
+        <w:rPr>
+          <w:color w:val="000000"/>
+          <w:sz w:val="27"/>
+          <w:szCs w:val="27"/>
+        </w:rPr>
+        <w:t xml:space="preserve"> (1995) "</w:t>
       </w:r>
       <w:r>
         <w:rPr>
@@ -17261,7 +17489,7 @@
           <w:lang w:val="pt-BR" w:eastAsia="ja-JP"/>
         </w:rPr>
       </w:pPr>
-      <w:bookmarkStart w:id="11" w:name="_Ref385030120"/>
+      <w:bookmarkStart w:id="10" w:name="_Ref385030120"/>
       <w:r>
         <w:rPr>
           <w:rFonts w:eastAsia="Calibri"/>
@@ -17300,7 +17528,7 @@
         </w:rPr>
         <w:t>, Revised Edition, Holden Day, San Francisco.</w:t>
       </w:r>
-      <w:bookmarkEnd w:id="11"/>
+      <w:bookmarkEnd w:id="10"/>
     </w:p>
     <w:p>
       <w:pPr>
@@ -17319,7 +17547,7 @@
           <w:lang w:val="pt-BR" w:eastAsia="ja-JP"/>
         </w:rPr>
       </w:pPr>
-      <w:bookmarkStart w:id="12" w:name="_Ref385029845"/>
+      <w:bookmarkStart w:id="11" w:name="_Ref385029845"/>
       <w:r>
         <w:rPr>
           <w:color w:val="000000"/>
@@ -17338,7 +17566,25 @@
           <w:sz w:val="26"/>
           <w:szCs w:val="26"/>
         </w:rPr>
-        <w:t xml:space="preserve">D. Randall Wilson  -In </w:t>
+        <w:t xml:space="preserve">D. Randall </w:t>
+      </w:r>
+      <w:proofErr w:type="gramStart"/>
+      <w:r>
+        <w:rPr>
+          <w:color w:val="000000"/>
+          <w:sz w:val="26"/>
+          <w:szCs w:val="26"/>
+        </w:rPr>
+        <w:t>Wilson  -</w:t>
+      </w:r>
+      <w:proofErr w:type="gramEnd"/>
+      <w:r>
+        <w:rPr>
+          <w:color w:val="000000"/>
+          <w:sz w:val="26"/>
+          <w:szCs w:val="26"/>
+        </w:rPr>
+        <w:t xml:space="preserve">In </w:t>
       </w:r>
       <w:r>
         <w:rPr>
@@ -17365,7 +17611,7 @@
         </w:rPr>
         <w:t>.</w:t>
       </w:r>
-      <w:bookmarkEnd w:id="12"/>
+      <w:bookmarkEnd w:id="11"/>
       <w:r>
         <w:rPr>
           <w:sz w:val="26"/>
@@ -17418,12 +17664,26 @@
         </w:numPr>
         <w:spacing w:before="120" w:after="120" w:line="240" w:lineRule="auto"/>
       </w:pPr>
-      <w:bookmarkStart w:id="13" w:name="_Ref385030729"/>
-      <w:r>
-        <w:rPr>
-          <w:szCs w:val="26"/>
-        </w:rPr>
-        <w:t>E.A.Wan (1993),</w:t>
+      <w:bookmarkStart w:id="12" w:name="_Ref385030729"/>
+      <w:r>
+        <w:rPr>
+          <w:szCs w:val="26"/>
+        </w:rPr>
+        <w:t>E.</w:t>
+      </w:r>
+      <w:proofErr w:type="gramStart"/>
+      <w:r>
+        <w:rPr>
+          <w:szCs w:val="26"/>
+        </w:rPr>
+        <w:t>A.Wan</w:t>
+      </w:r>
+      <w:proofErr w:type="gramEnd"/>
+      <w:r>
+        <w:rPr>
+          <w:szCs w:val="26"/>
+        </w:rPr>
+        <w:t xml:space="preserve"> (1993),</w:t>
       </w:r>
       <w:r>
         <w:rPr>
@@ -17451,7 +17711,7 @@
         </w:rPr>
         <w:t>.</w:t>
       </w:r>
-      <w:bookmarkEnd w:id="13"/>
+      <w:bookmarkEnd w:id="12"/>
     </w:p>
     <w:p>
       <w:pPr>
@@ -17482,7 +17742,7 @@
         <w:t>:</w:t>
       </w:r>
     </w:p>
-    <w:bookmarkEnd w:id="10"/>
+    <w:bookmarkEnd w:id="9"/>
     <w:p>
       <w:pPr>
         <w:pStyle w:val="ListParagraph"/>
@@ -18001,7 +18261,7 @@
 </file>
 
 <file path=word/endnotes.xml><?xml version="1.0" encoding="utf-8"?>
-<w:endnotes xmlns:wpc="http://schemas.microsoft.com/office/word/2010/wordprocessingCanvas" xmlns:mc="http://schemas.openxmlformats.org/markup-compatibility/2006" xmlns:o="urn:schemas-microsoft-com:office:office" xmlns:r="http://schemas.openxmlformats.org/officeDocument/2006/relationships" xmlns:m="http://schemas.openxmlformats.org/officeDocument/2006/math" xmlns:v="urn:schemas-microsoft-com:vml" xmlns:wp14="http://schemas.microsoft.com/office/word/2010/wordprocessingDrawing" xmlns:wp="http://schemas.openxmlformats.org/drawingml/2006/wordprocessingDrawing" xmlns:w10="urn:schemas-microsoft-com:office:word" xmlns:w="http://schemas.openxmlformats.org/wordprocessingml/2006/main" xmlns:w14="http://schemas.microsoft.com/office/word/2010/wordml" xmlns:w15="http://schemas.microsoft.com/office/word/2012/wordml" xmlns:wpg="http://schemas.microsoft.com/office/word/2010/wordprocessingGroup" xmlns:wpi="http://schemas.microsoft.com/office/word/2010/wordprocessingInk" xmlns:wne="http://schemas.microsoft.com/office/word/2006/wordml" xmlns:wps="http://schemas.microsoft.com/office/word/2010/wordprocessingShape" mc:Ignorable="w14 w15 wp14">
+<w:endnotes xmlns:wpc="http://schemas.microsoft.com/office/word/2010/wordprocessingCanvas" xmlns:cx="http://schemas.microsoft.com/office/drawing/2014/chartex" xmlns:cx1="http://schemas.microsoft.com/office/drawing/2015/9/8/chartex" xmlns:cx2="http://schemas.microsoft.com/office/drawing/2015/10/21/chartex" xmlns:cx3="http://schemas.microsoft.com/office/drawing/2016/5/9/chartex" xmlns:cx4="http://schemas.microsoft.com/office/drawing/2016/5/10/chartex" xmlns:cx5="http://schemas.microsoft.com/office/drawing/2016/5/11/chartex" xmlns:cx6="http://schemas.microsoft.com/office/drawing/2016/5/12/chartex" xmlns:cx7="http://schemas.microsoft.com/office/drawing/2016/5/13/chartex" xmlns:cx8="http://schemas.microsoft.com/office/drawing/2016/5/14/chartex" xmlns:mc="http://schemas.openxmlformats.org/markup-compatibility/2006" xmlns:aink="http://schemas.microsoft.com/office/drawing/2016/ink" xmlns:am3d="http://schemas.microsoft.com/office/drawing/2017/model3d" xmlns:o="urn:schemas-microsoft-com:office:office" xmlns:r="http://schemas.openxmlformats.org/officeDocument/2006/relationships" xmlns:m="http://schemas.openxmlformats.org/officeDocument/2006/math" xmlns:v="urn:schemas-microsoft-com:vml" xmlns:wp14="http://schemas.microsoft.com/office/word/2010/wordprocessingDrawing" xmlns:wp="http://schemas.openxmlformats.org/drawingml/2006/wordprocessingDrawing" xmlns:w10="urn:schemas-microsoft-com:office:word" xmlns:w="http://schemas.openxmlformats.org/wordprocessingml/2006/main" xmlns:w14="http://schemas.microsoft.com/office/word/2010/wordml" xmlns:w15="http://schemas.microsoft.com/office/word/2012/wordml" xmlns:w16cex="http://schemas.microsoft.com/office/word/2018/wordml/cex" xmlns:w16cid="http://schemas.microsoft.com/office/word/2016/wordml/cid" xmlns:w16="http://schemas.microsoft.com/office/word/2018/wordml" xmlns:w16sdtdh="http://schemas.microsoft.com/office/word/2020/wordml/sdtdatahash" xmlns:w16se="http://schemas.microsoft.com/office/word/2015/wordml/symex" xmlns:wpg="http://schemas.microsoft.com/office/word/2010/wordprocessingGroup" xmlns:wpi="http://schemas.microsoft.com/office/word/2010/wordprocessingInk" xmlns:wne="http://schemas.microsoft.com/office/word/2006/wordml" xmlns:wps="http://schemas.microsoft.com/office/word/2010/wordprocessingShape" mc:Ignorable="w14 w15 w16se w16cid w16 w16cex w16sdtdh wp14">
   <w:endnote w:type="separator" w:id="-1">
     <w:p>
       <w:pPr>
@@ -18026,7 +18286,7 @@
 </file>
 
 <file path=word/footer1.xml><?xml version="1.0" encoding="utf-8"?>
-<w:ftr xmlns:wpc="http://schemas.microsoft.com/office/word/2010/wordprocessingCanvas" xmlns:mc="http://schemas.openxmlformats.org/markup-compatibility/2006" xmlns:o="urn:schemas-microsoft-com:office:office" xmlns:r="http://schemas.openxmlformats.org/officeDocument/2006/relationships" xmlns:m="http://schemas.openxmlformats.org/officeDocument/2006/math" xmlns:v="urn:schemas-microsoft-com:vml" xmlns:wp14="http://schemas.microsoft.com/office/word/2010/wordprocessingDrawing" xmlns:wp="http://schemas.openxmlformats.org/drawingml/2006/wordprocessingDrawing" xmlns:w10="urn:schemas-microsoft-com:office:word" xmlns:w="http://schemas.openxmlformats.org/wordprocessingml/2006/main" xmlns:w14="http://schemas.microsoft.com/office/word/2010/wordml" xmlns:w15="http://schemas.microsoft.com/office/word/2012/wordml" xmlns:wpg="http://schemas.microsoft.com/office/word/2010/wordprocessingGroup" xmlns:wpi="http://schemas.microsoft.com/office/word/2010/wordprocessingInk" xmlns:wne="http://schemas.microsoft.com/office/word/2006/wordml" xmlns:wps="http://schemas.microsoft.com/office/word/2010/wordprocessingShape" mc:Ignorable="w14 w15 wp14">
+<w:ftr xmlns:wpc="http://schemas.microsoft.com/office/word/2010/wordprocessingCanvas" xmlns:cx="http://schemas.microsoft.com/office/drawing/2014/chartex" xmlns:cx1="http://schemas.microsoft.com/office/drawing/2015/9/8/chartex" xmlns:cx2="http://schemas.microsoft.com/office/drawing/2015/10/21/chartex" xmlns:cx3="http://schemas.microsoft.com/office/drawing/2016/5/9/chartex" xmlns:cx4="http://schemas.microsoft.com/office/drawing/2016/5/10/chartex" xmlns:cx5="http://schemas.microsoft.com/office/drawing/2016/5/11/chartex" xmlns:cx6="http://schemas.microsoft.com/office/drawing/2016/5/12/chartex" xmlns:cx7="http://schemas.microsoft.com/office/drawing/2016/5/13/chartex" xmlns:cx8="http://schemas.microsoft.com/office/drawing/2016/5/14/chartex" xmlns:mc="http://schemas.openxmlformats.org/markup-compatibility/2006" xmlns:aink="http://schemas.microsoft.com/office/drawing/2016/ink" xmlns:am3d="http://schemas.microsoft.com/office/drawing/2017/model3d" xmlns:o="urn:schemas-microsoft-com:office:office" xmlns:r="http://schemas.openxmlformats.org/officeDocument/2006/relationships" xmlns:m="http://schemas.openxmlformats.org/officeDocument/2006/math" xmlns:v="urn:schemas-microsoft-com:vml" xmlns:wp14="http://schemas.microsoft.com/office/word/2010/wordprocessingDrawing" xmlns:wp="http://schemas.openxmlformats.org/drawingml/2006/wordprocessingDrawing" xmlns:w10="urn:schemas-microsoft-com:office:word" xmlns:w="http://schemas.openxmlformats.org/wordprocessingml/2006/main" xmlns:w14="http://schemas.microsoft.com/office/word/2010/wordml" xmlns:w15="http://schemas.microsoft.com/office/word/2012/wordml" xmlns:w16cex="http://schemas.microsoft.com/office/word/2018/wordml/cex" xmlns:w16cid="http://schemas.microsoft.com/office/word/2016/wordml/cid" xmlns:w16="http://schemas.microsoft.com/office/word/2018/wordml" xmlns:w16sdtdh="http://schemas.microsoft.com/office/word/2020/wordml/sdtdatahash" xmlns:w16se="http://schemas.microsoft.com/office/word/2015/wordml/symex" xmlns:wpg="http://schemas.microsoft.com/office/word/2010/wordprocessingGroup" xmlns:wpi="http://schemas.microsoft.com/office/word/2010/wordprocessingInk" xmlns:wne="http://schemas.microsoft.com/office/word/2006/wordml" xmlns:wps="http://schemas.microsoft.com/office/word/2010/wordprocessingShape" mc:Ignorable="w14 w15 w16se w16cid w16 w16cex w16sdtdh wp14">
   <w:sdt>
     <w:sdtPr>
       <w:id w:val="-1813330386"/>
@@ -18079,7 +18339,7 @@
 </file>
 
 <file path=word/footer2.xml><?xml version="1.0" encoding="utf-8"?>
-<w:ftr xmlns:wpc="http://schemas.microsoft.com/office/word/2010/wordprocessingCanvas" xmlns:mc="http://schemas.openxmlformats.org/markup-compatibility/2006" xmlns:o="urn:schemas-microsoft-com:office:office" xmlns:r="http://schemas.openxmlformats.org/officeDocument/2006/relationships" xmlns:m="http://schemas.openxmlformats.org/officeDocument/2006/math" xmlns:v="urn:schemas-microsoft-com:vml" xmlns:wp14="http://schemas.microsoft.com/office/word/2010/wordprocessingDrawing" xmlns:wp="http://schemas.openxmlformats.org/drawingml/2006/wordprocessingDrawing" xmlns:w10="urn:schemas-microsoft-com:office:word" xmlns:w="http://schemas.openxmlformats.org/wordprocessingml/2006/main" xmlns:w14="http://schemas.microsoft.com/office/word/2010/wordml" xmlns:w15="http://schemas.microsoft.com/office/word/2012/wordml" xmlns:wpg="http://schemas.microsoft.com/office/word/2010/wordprocessingGroup" xmlns:wpi="http://schemas.microsoft.com/office/word/2010/wordprocessingInk" xmlns:wne="http://schemas.microsoft.com/office/word/2006/wordml" xmlns:wps="http://schemas.microsoft.com/office/word/2010/wordprocessingShape" mc:Ignorable="w14 w15 wp14">
+<w:ftr xmlns:wpc="http://schemas.microsoft.com/office/word/2010/wordprocessingCanvas" xmlns:cx="http://schemas.microsoft.com/office/drawing/2014/chartex" xmlns:cx1="http://schemas.microsoft.com/office/drawing/2015/9/8/chartex" xmlns:cx2="http://schemas.microsoft.com/office/drawing/2015/10/21/chartex" xmlns:cx3="http://schemas.microsoft.com/office/drawing/2016/5/9/chartex" xmlns:cx4="http://schemas.microsoft.com/office/drawing/2016/5/10/chartex" xmlns:cx5="http://schemas.microsoft.com/office/drawing/2016/5/11/chartex" xmlns:cx6="http://schemas.microsoft.com/office/drawing/2016/5/12/chartex" xmlns:cx7="http://schemas.microsoft.com/office/drawing/2016/5/13/chartex" xmlns:cx8="http://schemas.microsoft.com/office/drawing/2016/5/14/chartex" xmlns:mc="http://schemas.openxmlformats.org/markup-compatibility/2006" xmlns:aink="http://schemas.microsoft.com/office/drawing/2016/ink" xmlns:am3d="http://schemas.microsoft.com/office/drawing/2017/model3d" xmlns:o="urn:schemas-microsoft-com:office:office" xmlns:r="http://schemas.openxmlformats.org/officeDocument/2006/relationships" xmlns:m="http://schemas.openxmlformats.org/officeDocument/2006/math" xmlns:v="urn:schemas-microsoft-com:vml" xmlns:wp14="http://schemas.microsoft.com/office/word/2010/wordprocessingDrawing" xmlns:wp="http://schemas.openxmlformats.org/drawingml/2006/wordprocessingDrawing" xmlns:w10="urn:schemas-microsoft-com:office:word" xmlns:w="http://schemas.openxmlformats.org/wordprocessingml/2006/main" xmlns:w14="http://schemas.microsoft.com/office/word/2010/wordml" xmlns:w15="http://schemas.microsoft.com/office/word/2012/wordml" xmlns:w16cex="http://schemas.microsoft.com/office/word/2018/wordml/cex" xmlns:w16cid="http://schemas.microsoft.com/office/word/2016/wordml/cid" xmlns:w16="http://schemas.microsoft.com/office/word/2018/wordml" xmlns:w16sdtdh="http://schemas.microsoft.com/office/word/2020/wordml/sdtdatahash" xmlns:w16se="http://schemas.microsoft.com/office/word/2015/wordml/symex" xmlns:wpg="http://schemas.microsoft.com/office/word/2010/wordprocessingGroup" xmlns:wpi="http://schemas.microsoft.com/office/word/2010/wordprocessingInk" xmlns:wne="http://schemas.microsoft.com/office/word/2006/wordml" xmlns:wps="http://schemas.microsoft.com/office/word/2010/wordprocessingShape" mc:Ignorable="w14 w15 w16se w16cid w16 w16cex w16sdtdh wp14">
   <w:sdt>
     <w:sdtPr>
       <w:id w:val="1673608335"/>
@@ -18132,7 +18392,7 @@
 </file>
 
 <file path=word/footnotes.xml><?xml version="1.0" encoding="utf-8"?>
-<w:footnotes xmlns:wpc="http://schemas.microsoft.com/office/word/2010/wordprocessingCanvas" xmlns:mc="http://schemas.openxmlformats.org/markup-compatibility/2006" xmlns:o="urn:schemas-microsoft-com:office:office" xmlns:r="http://schemas.openxmlformats.org/officeDocument/2006/relationships" xmlns:m="http://schemas.openxmlformats.org/officeDocument/2006/math" xmlns:v="urn:schemas-microsoft-com:vml" xmlns:wp14="http://schemas.microsoft.com/office/word/2010/wordprocessingDrawing" xmlns:wp="http://schemas.openxmlformats.org/drawingml/2006/wordprocessingDrawing" xmlns:w10="urn:schemas-microsoft-com:office:word" xmlns:w="http://schemas.openxmlformats.org/wordprocessingml/2006/main" xmlns:w14="http://schemas.microsoft.com/office/word/2010/wordml" xmlns:w15="http://schemas.microsoft.com/office/word/2012/wordml" xmlns:wpg="http://schemas.microsoft.com/office/word/2010/wordprocessingGroup" xmlns:wpi="http://schemas.microsoft.com/office/word/2010/wordprocessingInk" xmlns:wne="http://schemas.microsoft.com/office/word/2006/wordml" xmlns:wps="http://schemas.microsoft.com/office/word/2010/wordprocessingShape" mc:Ignorable="w14 w15 wp14">
+<w:footnotes xmlns:wpc="http://schemas.microsoft.com/office/word/2010/wordprocessingCanvas" xmlns:cx="http://schemas.microsoft.com/office/drawing/2014/chartex" xmlns:cx1="http://schemas.microsoft.com/office/drawing/2015/9/8/chartex" xmlns:cx2="http://schemas.microsoft.com/office/drawing/2015/10/21/chartex" xmlns:cx3="http://schemas.microsoft.com/office/drawing/2016/5/9/chartex" xmlns:cx4="http://schemas.microsoft.com/office/drawing/2016/5/10/chartex" xmlns:cx5="http://schemas.microsoft.com/office/drawing/2016/5/11/chartex" xmlns:cx6="http://schemas.microsoft.com/office/drawing/2016/5/12/chartex" xmlns:cx7="http://schemas.microsoft.com/office/drawing/2016/5/13/chartex" xmlns:cx8="http://schemas.microsoft.com/office/drawing/2016/5/14/chartex" xmlns:mc="http://schemas.openxmlformats.org/markup-compatibility/2006" xmlns:aink="http://schemas.microsoft.com/office/drawing/2016/ink" xmlns:am3d="http://schemas.microsoft.com/office/drawing/2017/model3d" xmlns:o="urn:schemas-microsoft-com:office:office" xmlns:r="http://schemas.openxmlformats.org/officeDocument/2006/relationships" xmlns:m="http://schemas.openxmlformats.org/officeDocument/2006/math" xmlns:v="urn:schemas-microsoft-com:vml" xmlns:wp14="http://schemas.microsoft.com/office/word/2010/wordprocessingDrawing" xmlns:wp="http://schemas.openxmlformats.org/drawingml/2006/wordprocessingDrawing" xmlns:w10="urn:schemas-microsoft-com:office:word" xmlns:w="http://schemas.openxmlformats.org/wordprocessingml/2006/main" xmlns:w14="http://schemas.microsoft.com/office/word/2010/wordml" xmlns:w15="http://schemas.microsoft.com/office/word/2012/wordml" xmlns:w16cex="http://schemas.microsoft.com/office/word/2018/wordml/cex" xmlns:w16cid="http://schemas.microsoft.com/office/word/2016/wordml/cid" xmlns:w16="http://schemas.microsoft.com/office/word/2018/wordml" xmlns:w16sdtdh="http://schemas.microsoft.com/office/word/2020/wordml/sdtdatahash" xmlns:w16se="http://schemas.microsoft.com/office/word/2015/wordml/symex" xmlns:wpg="http://schemas.microsoft.com/office/word/2010/wordprocessingGroup" xmlns:wpi="http://schemas.microsoft.com/office/word/2010/wordprocessingInk" xmlns:wne="http://schemas.microsoft.com/office/word/2006/wordml" xmlns:wps="http://schemas.microsoft.com/office/word/2010/wordprocessingShape" mc:Ignorable="w14 w15 w16se w16cid w16 w16cex w16sdtdh wp14">
   <w:footnote w:type="separator" w:id="-1">
     <w:p>
       <w:pPr>
@@ -18157,7 +18417,7 @@
 </file>
 
 <file path=word/header1.xml><?xml version="1.0" encoding="utf-8"?>
-<w:hdr xmlns:wpc="http://schemas.microsoft.com/office/word/2010/wordprocessingCanvas" xmlns:mc="http://schemas.openxmlformats.org/markup-compatibility/2006" xmlns:o="urn:schemas-microsoft-com:office:office" xmlns:r="http://schemas.openxmlformats.org/officeDocument/2006/relationships" xmlns:m="http://schemas.openxmlformats.org/officeDocument/2006/math" xmlns:v="urn:schemas-microsoft-com:vml" xmlns:wp14="http://schemas.microsoft.com/office/word/2010/wordprocessingDrawing" xmlns:wp="http://schemas.openxmlformats.org/drawingml/2006/wordprocessingDrawing" xmlns:w10="urn:schemas-microsoft-com:office:word" xmlns:w="http://schemas.openxmlformats.org/wordprocessingml/2006/main" xmlns:w14="http://schemas.microsoft.com/office/word/2010/wordml" xmlns:w15="http://schemas.microsoft.com/office/word/2012/wordml" xmlns:wpg="http://schemas.microsoft.com/office/word/2010/wordprocessingGroup" xmlns:wpi="http://schemas.microsoft.com/office/word/2010/wordprocessingInk" xmlns:wne="http://schemas.microsoft.com/office/word/2006/wordml" xmlns:wps="http://schemas.microsoft.com/office/word/2010/wordprocessingShape" mc:Ignorable="w14 w15 wp14">
+<w:hdr xmlns:wpc="http://schemas.microsoft.com/office/word/2010/wordprocessingCanvas" xmlns:cx="http://schemas.microsoft.com/office/drawing/2014/chartex" xmlns:cx1="http://schemas.microsoft.com/office/drawing/2015/9/8/chartex" xmlns:cx2="http://schemas.microsoft.com/office/drawing/2015/10/21/chartex" xmlns:cx3="http://schemas.microsoft.com/office/drawing/2016/5/9/chartex" xmlns:cx4="http://schemas.microsoft.com/office/drawing/2016/5/10/chartex" xmlns:cx5="http://schemas.microsoft.com/office/drawing/2016/5/11/chartex" xmlns:cx6="http://schemas.microsoft.com/office/drawing/2016/5/12/chartex" xmlns:cx7="http://schemas.microsoft.com/office/drawing/2016/5/13/chartex" xmlns:cx8="http://schemas.microsoft.com/office/drawing/2016/5/14/chartex" xmlns:mc="http://schemas.openxmlformats.org/markup-compatibility/2006" xmlns:aink="http://schemas.microsoft.com/office/drawing/2016/ink" xmlns:am3d="http://schemas.microsoft.com/office/drawing/2017/model3d" xmlns:o="urn:schemas-microsoft-com:office:office" xmlns:r="http://schemas.openxmlformats.org/officeDocument/2006/relationships" xmlns:m="http://schemas.openxmlformats.org/officeDocument/2006/math" xmlns:v="urn:schemas-microsoft-com:vml" xmlns:wp14="http://schemas.microsoft.com/office/word/2010/wordprocessingDrawing" xmlns:wp="http://schemas.openxmlformats.org/drawingml/2006/wordprocessingDrawing" xmlns:w10="urn:schemas-microsoft-com:office:word" xmlns:w="http://schemas.openxmlformats.org/wordprocessingml/2006/main" xmlns:w14="http://schemas.microsoft.com/office/word/2010/wordml" xmlns:w15="http://schemas.microsoft.com/office/word/2012/wordml" xmlns:w16cex="http://schemas.microsoft.com/office/word/2018/wordml/cex" xmlns:w16cid="http://schemas.microsoft.com/office/word/2016/wordml/cid" xmlns:w16="http://schemas.microsoft.com/office/word/2018/wordml" xmlns:w16sdtdh="http://schemas.microsoft.com/office/word/2020/wordml/sdtdatahash" xmlns:w16se="http://schemas.microsoft.com/office/word/2015/wordml/symex" xmlns:wpg="http://schemas.microsoft.com/office/word/2010/wordprocessingGroup" xmlns:wpi="http://schemas.microsoft.com/office/word/2010/wordprocessingInk" xmlns:wne="http://schemas.microsoft.com/office/word/2006/wordml" xmlns:wps="http://schemas.microsoft.com/office/word/2010/wordprocessingShape" mc:Ignorable="w14 w15 w16se w16cid w16 w16cex w16sdtdh wp14">
   <w:p>
     <w:pPr>
       <w:pStyle w:val="Header"/>
@@ -18222,7 +18482,7 @@
 </file>
 
 <file path=word/header2.xml><?xml version="1.0" encoding="utf-8"?>
-<w:hdr xmlns:wpc="http://schemas.microsoft.com/office/word/2010/wordprocessingCanvas" xmlns:mc="http://schemas.openxmlformats.org/markup-compatibility/2006" xmlns:o="urn:schemas-microsoft-com:office:office" xmlns:r="http://schemas.openxmlformats.org/officeDocument/2006/relationships" xmlns:m="http://schemas.openxmlformats.org/officeDocument/2006/math" xmlns:v="urn:schemas-microsoft-com:vml" xmlns:wp14="http://schemas.microsoft.com/office/word/2010/wordprocessingDrawing" xmlns:wp="http://schemas.openxmlformats.org/drawingml/2006/wordprocessingDrawing" xmlns:w10="urn:schemas-microsoft-com:office:word" xmlns:w="http://schemas.openxmlformats.org/wordprocessingml/2006/main" xmlns:w14="http://schemas.microsoft.com/office/word/2010/wordml" xmlns:w15="http://schemas.microsoft.com/office/word/2012/wordml" xmlns:wpg="http://schemas.microsoft.com/office/word/2010/wordprocessingGroup" xmlns:wpi="http://schemas.microsoft.com/office/word/2010/wordprocessingInk" xmlns:wne="http://schemas.microsoft.com/office/word/2006/wordml" xmlns:wps="http://schemas.microsoft.com/office/word/2010/wordprocessingShape" mc:Ignorable="w14 w15 wp14">
+<w:hdr xmlns:wpc="http://schemas.microsoft.com/office/word/2010/wordprocessingCanvas" xmlns:cx="http://schemas.microsoft.com/office/drawing/2014/chartex" xmlns:cx1="http://schemas.microsoft.com/office/drawing/2015/9/8/chartex" xmlns:cx2="http://schemas.microsoft.com/office/drawing/2015/10/21/chartex" xmlns:cx3="http://schemas.microsoft.com/office/drawing/2016/5/9/chartex" xmlns:cx4="http://schemas.microsoft.com/office/drawing/2016/5/10/chartex" xmlns:cx5="http://schemas.microsoft.com/office/drawing/2016/5/11/chartex" xmlns:cx6="http://schemas.microsoft.com/office/drawing/2016/5/12/chartex" xmlns:cx7="http://schemas.microsoft.com/office/drawing/2016/5/13/chartex" xmlns:cx8="http://schemas.microsoft.com/office/drawing/2016/5/14/chartex" xmlns:mc="http://schemas.openxmlformats.org/markup-compatibility/2006" xmlns:aink="http://schemas.microsoft.com/office/drawing/2016/ink" xmlns:am3d="http://schemas.microsoft.com/office/drawing/2017/model3d" xmlns:o="urn:schemas-microsoft-com:office:office" xmlns:r="http://schemas.openxmlformats.org/officeDocument/2006/relationships" xmlns:m="http://schemas.openxmlformats.org/officeDocument/2006/math" xmlns:v="urn:schemas-microsoft-com:vml" xmlns:wp14="http://schemas.microsoft.com/office/word/2010/wordprocessingDrawing" xmlns:wp="http://schemas.openxmlformats.org/drawingml/2006/wordprocessingDrawing" xmlns:w10="urn:schemas-microsoft-com:office:word" xmlns:w="http://schemas.openxmlformats.org/wordprocessingml/2006/main" xmlns:w14="http://schemas.microsoft.com/office/word/2010/wordml" xmlns:w15="http://schemas.microsoft.com/office/word/2012/wordml" xmlns:w16cex="http://schemas.microsoft.com/office/word/2018/wordml/cex" xmlns:w16cid="http://schemas.microsoft.com/office/word/2016/wordml/cid" xmlns:w16="http://schemas.microsoft.com/office/word/2018/wordml" xmlns:w16sdtdh="http://schemas.microsoft.com/office/word/2020/wordml/sdtdatahash" xmlns:w16se="http://schemas.microsoft.com/office/word/2015/wordml/symex" xmlns:wpg="http://schemas.microsoft.com/office/word/2010/wordprocessingGroup" xmlns:wpi="http://schemas.microsoft.com/office/word/2010/wordprocessingInk" xmlns:wne="http://schemas.microsoft.com/office/word/2006/wordml" xmlns:wps="http://schemas.microsoft.com/office/word/2010/wordprocessingShape" mc:Ignorable="w14 w15 w16se w16cid w16 w16cex w16sdtdh wp14">
   <w:p>
     <w:pPr>
       <w:pStyle w:val="Header"/>
@@ -18250,6 +18510,7 @@
         <w:dataBinding w:prefixMappings="xmlns:ns0='http://schemas.openxmlformats.org/package/2006/metadata/core-properties' xmlns:ns1='http://purl.org/dc/elements/1.1/'" w:xpath="/ns0:coreProperties[1]/ns1:title[1]" w:storeItemID="{6C3C8BC8-F283-45AE-878A-BAB7291924A1}"/>
         <w:text/>
       </w:sdtPr>
+      <w:sdtEndPr/>
       <w:sdtContent>
         <w:r>
           <w:rPr>
@@ -18271,7 +18532,7 @@
 </file>
 
 <file path=word/numbering.xml><?xml version="1.0" encoding="utf-8"?>
-<w:numbering xmlns:wpc="http://schemas.microsoft.com/office/word/2010/wordprocessingCanvas" xmlns:mc="http://schemas.openxmlformats.org/markup-compatibility/2006" xmlns:o="urn:schemas-microsoft-com:office:office" xmlns:r="http://schemas.openxmlformats.org/officeDocument/2006/relationships" xmlns:m="http://schemas.openxmlformats.org/officeDocument/2006/math" xmlns:v="urn:schemas-microsoft-com:vml" xmlns:wp14="http://schemas.microsoft.com/office/word/2010/wordprocessingDrawing" xmlns:wp="http://schemas.openxmlformats.org/drawingml/2006/wordprocessingDrawing" xmlns:w10="urn:schemas-microsoft-com:office:word" xmlns:w="http://schemas.openxmlformats.org/wordprocessingml/2006/main" xmlns:w14="http://schemas.microsoft.com/office/word/2010/wordml" xmlns:w15="http://schemas.microsoft.com/office/word/2012/wordml" xmlns:wpg="http://schemas.microsoft.com/office/word/2010/wordprocessingGroup" xmlns:wpi="http://schemas.microsoft.com/office/word/2010/wordprocessingInk" xmlns:wne="http://schemas.microsoft.com/office/word/2006/wordml" xmlns:wps="http://schemas.microsoft.com/office/word/2010/wordprocessingShape" mc:Ignorable="w14 w15 wp14">
+<w:numbering xmlns:wpc="http://schemas.microsoft.com/office/word/2010/wordprocessingCanvas" xmlns:cx="http://schemas.microsoft.com/office/drawing/2014/chartex" xmlns:cx1="http://schemas.microsoft.com/office/drawing/2015/9/8/chartex" xmlns:cx2="http://schemas.microsoft.com/office/drawing/2015/10/21/chartex" xmlns:cx3="http://schemas.microsoft.com/office/drawing/2016/5/9/chartex" xmlns:cx4="http://schemas.microsoft.com/office/drawing/2016/5/10/chartex" xmlns:cx5="http://schemas.microsoft.com/office/drawing/2016/5/11/chartex" xmlns:cx6="http://schemas.microsoft.com/office/drawing/2016/5/12/chartex" xmlns:cx7="http://schemas.microsoft.com/office/drawing/2016/5/13/chartex" xmlns:cx8="http://schemas.microsoft.com/office/drawing/2016/5/14/chartex" xmlns:mc="http://schemas.openxmlformats.org/markup-compatibility/2006" xmlns:aink="http://schemas.microsoft.com/office/drawing/2016/ink" xmlns:am3d="http://schemas.microsoft.com/office/drawing/2017/model3d" xmlns:o="urn:schemas-microsoft-com:office:office" xmlns:r="http://schemas.openxmlformats.org/officeDocument/2006/relationships" xmlns:m="http://schemas.openxmlformats.org/officeDocument/2006/math" xmlns:v="urn:schemas-microsoft-com:vml" xmlns:wp14="http://schemas.microsoft.com/office/word/2010/wordprocessingDrawing" xmlns:wp="http://schemas.openxmlformats.org/drawingml/2006/wordprocessingDrawing" xmlns:w10="urn:schemas-microsoft-com:office:word" xmlns:w="http://schemas.openxmlformats.org/wordprocessingml/2006/main" xmlns:w14="http://schemas.microsoft.com/office/word/2010/wordml" xmlns:w15="http://schemas.microsoft.com/office/word/2012/wordml" xmlns:w16cex="http://schemas.microsoft.com/office/word/2018/wordml/cex" xmlns:w16cid="http://schemas.microsoft.com/office/word/2016/wordml/cid" xmlns:w16="http://schemas.microsoft.com/office/word/2018/wordml" xmlns:w16sdtdh="http://schemas.microsoft.com/office/word/2020/wordml/sdtdatahash" xmlns:w16se="http://schemas.microsoft.com/office/word/2015/wordml/symex" xmlns:wpg="http://schemas.microsoft.com/office/word/2010/wordprocessingGroup" xmlns:wpi="http://schemas.microsoft.com/office/word/2010/wordprocessingInk" xmlns:wne="http://schemas.microsoft.com/office/word/2006/wordml" xmlns:wps="http://schemas.microsoft.com/office/word/2010/wordprocessingShape" mc:Ignorable="w14 w15 w16se w16cid w16 w16cex w16sdtdh wp14">
   <w:numPicBullet w:numPicBulletId="0">
     <w:pict>
       <v:shapetype id="_x0000_t75" coordsize="21600,21600" o:spt="75" o:preferrelative="t" path="m@4@5l@4@11@9@11@9@5xe" filled="f" stroked="f">
@@ -18293,12 +18554,12 @@
         <v:path o:extrusionok="f" gradientshapeok="t" o:connecttype="rect"/>
         <o:lock v:ext="edit" aspectratio="t"/>
       </v:shapetype>
-      <v:shape id="_x0000_i1075" type="#_x0000_t75" style="width:11.25pt;height:11.25pt" o:bullet="t">
+      <v:shape id="_x0000_i1041" type="#_x0000_t75" style="width:11.25pt;height:11.25pt" o:bullet="t">
         <v:imagedata r:id="rId1" o:title="clip_image001"/>
       </v:shape>
     </w:pict>
   </w:numPicBullet>
-  <w:abstractNum w:abstractNumId="0">
+  <w:abstractNum w:abstractNumId="0" w15:restartNumberingAfterBreak="0">
     <w:nsid w:val="02D71BAD"/>
     <w:multiLevelType w:val="hybridMultilevel"/>
     <w:tmpl w:val="C12666F0"/>
@@ -18411,7 +18672,7 @@
       </w:rPr>
     </w:lvl>
   </w:abstractNum>
-  <w:abstractNum w:abstractNumId="1">
+  <w:abstractNum w:abstractNumId="1" w15:restartNumberingAfterBreak="0">
     <w:nsid w:val="08834C1C"/>
     <w:multiLevelType w:val="hybridMultilevel"/>
     <w:tmpl w:val="F0EC4F9C"/>
@@ -18525,7 +18786,7 @@
       </w:rPr>
     </w:lvl>
   </w:abstractNum>
-  <w:abstractNum w:abstractNumId="2">
+  <w:abstractNum w:abstractNumId="2" w15:restartNumberingAfterBreak="0">
     <w:nsid w:val="0D0E037B"/>
     <w:multiLevelType w:val="hybridMultilevel"/>
     <w:tmpl w:val="83F85AD2"/>
@@ -18637,7 +18898,7 @@
       </w:rPr>
     </w:lvl>
   </w:abstractNum>
-  <w:abstractNum w:abstractNumId="3">
+  <w:abstractNum w:abstractNumId="3" w15:restartNumberingAfterBreak="0">
     <w:nsid w:val="0D495C1D"/>
     <w:multiLevelType w:val="multilevel"/>
     <w:tmpl w:val="0409001F"/>
@@ -18723,7 +18984,7 @@
       </w:pPr>
     </w:lvl>
   </w:abstractNum>
-  <w:abstractNum w:abstractNumId="4">
+  <w:abstractNum w:abstractNumId="4" w15:restartNumberingAfterBreak="0">
     <w:nsid w:val="0D6F06D0"/>
     <w:multiLevelType w:val="hybridMultilevel"/>
     <w:tmpl w:val="FB92BFDE"/>
@@ -18836,7 +19097,7 @@
       </w:rPr>
     </w:lvl>
   </w:abstractNum>
-  <w:abstractNum w:abstractNumId="5">
+  <w:abstractNum w:abstractNumId="5" w15:restartNumberingAfterBreak="0">
     <w:nsid w:val="0F403452"/>
     <w:multiLevelType w:val="hybridMultilevel"/>
     <w:tmpl w:val="C0B4441C"/>
@@ -18949,7 +19210,7 @@
       </w:rPr>
     </w:lvl>
   </w:abstractNum>
-  <w:abstractNum w:abstractNumId="6">
+  <w:abstractNum w:abstractNumId="6" w15:restartNumberingAfterBreak="0">
     <w:nsid w:val="12DE1400"/>
     <w:multiLevelType w:val="hybridMultilevel"/>
     <w:tmpl w:val="F8625FA2"/>
@@ -19053,7 +19314,7 @@
       </w:pPr>
     </w:lvl>
   </w:abstractNum>
-  <w:abstractNum w:abstractNumId="7">
+  <w:abstractNum w:abstractNumId="7" w15:restartNumberingAfterBreak="0">
     <w:nsid w:val="13960D9B"/>
     <w:multiLevelType w:val="hybridMultilevel"/>
     <w:tmpl w:val="40402D44"/>
@@ -19166,7 +19427,7 @@
       </w:rPr>
     </w:lvl>
   </w:abstractNum>
-  <w:abstractNum w:abstractNumId="8">
+  <w:abstractNum w:abstractNumId="8" w15:restartNumberingAfterBreak="0">
     <w:nsid w:val="140D7028"/>
     <w:multiLevelType w:val="hybridMultilevel"/>
     <w:tmpl w:val="07ACA08A"/>
@@ -19278,7 +19539,7 @@
       </w:rPr>
     </w:lvl>
   </w:abstractNum>
-  <w:abstractNum w:abstractNumId="9">
+  <w:abstractNum w:abstractNumId="9" w15:restartNumberingAfterBreak="0">
     <w:nsid w:val="14582818"/>
     <w:multiLevelType w:val="hybridMultilevel"/>
     <w:tmpl w:val="C6F07E14"/>
@@ -19391,7 +19652,7 @@
       </w:rPr>
     </w:lvl>
   </w:abstractNum>
-  <w:abstractNum w:abstractNumId="10">
+  <w:abstractNum w:abstractNumId="10" w15:restartNumberingAfterBreak="0">
     <w:nsid w:val="16130925"/>
     <w:multiLevelType w:val="hybridMultilevel"/>
     <w:tmpl w:val="E116BDC6"/>
@@ -19504,7 +19765,7 @@
       </w:rPr>
     </w:lvl>
   </w:abstractNum>
-  <w:abstractNum w:abstractNumId="11">
+  <w:abstractNum w:abstractNumId="11" w15:restartNumberingAfterBreak="0">
     <w:nsid w:val="195C12E9"/>
     <w:multiLevelType w:val="multilevel"/>
     <w:tmpl w:val="6D06E9D2"/>
@@ -19617,7 +19878,7 @@
       </w:rPr>
     </w:lvl>
   </w:abstractNum>
-  <w:abstractNum w:abstractNumId="12">
+  <w:abstractNum w:abstractNumId="12" w15:restartNumberingAfterBreak="0">
     <w:nsid w:val="1AC522E7"/>
     <w:multiLevelType w:val="hybridMultilevel"/>
     <w:tmpl w:val="7708DEFE"/>
@@ -19730,7 +19991,7 @@
       </w:rPr>
     </w:lvl>
   </w:abstractNum>
-  <w:abstractNum w:abstractNumId="13">
+  <w:abstractNum w:abstractNumId="13" w15:restartNumberingAfterBreak="0">
     <w:nsid w:val="1F326F4E"/>
     <w:multiLevelType w:val="hybridMultilevel"/>
     <w:tmpl w:val="07A6A65C"/>
@@ -19820,7 +20081,7 @@
       </w:pPr>
     </w:lvl>
   </w:abstractNum>
-  <w:abstractNum w:abstractNumId="14">
+  <w:abstractNum w:abstractNumId="14" w15:restartNumberingAfterBreak="0">
     <w:nsid w:val="2176664D"/>
     <w:multiLevelType w:val="hybridMultilevel"/>
     <w:tmpl w:val="AEE63FEA"/>
@@ -19934,7 +20195,7 @@
       </w:rPr>
     </w:lvl>
   </w:abstractNum>
-  <w:abstractNum w:abstractNumId="15">
+  <w:abstractNum w:abstractNumId="15" w15:restartNumberingAfterBreak="0">
     <w:nsid w:val="21F30E70"/>
     <w:multiLevelType w:val="hybridMultilevel"/>
     <w:tmpl w:val="004E324A"/>
@@ -20047,7 +20308,7 @@
       </w:rPr>
     </w:lvl>
   </w:abstractNum>
-  <w:abstractNum w:abstractNumId="16">
+  <w:abstractNum w:abstractNumId="16" w15:restartNumberingAfterBreak="0">
     <w:nsid w:val="2AF36ABF"/>
     <w:multiLevelType w:val="hybridMultilevel"/>
     <w:tmpl w:val="5760813A"/>
@@ -20160,7 +20421,7 @@
       </w:rPr>
     </w:lvl>
   </w:abstractNum>
-  <w:abstractNum w:abstractNumId="17">
+  <w:abstractNum w:abstractNumId="17" w15:restartNumberingAfterBreak="0">
     <w:nsid w:val="31320E1C"/>
     <w:multiLevelType w:val="hybridMultilevel"/>
     <w:tmpl w:val="59904DD0"/>
@@ -20273,7 +20534,7 @@
       </w:rPr>
     </w:lvl>
   </w:abstractNum>
-  <w:abstractNum w:abstractNumId="18">
+  <w:abstractNum w:abstractNumId="18" w15:restartNumberingAfterBreak="0">
     <w:nsid w:val="366B5ACC"/>
     <w:multiLevelType w:val="multilevel"/>
     <w:tmpl w:val="3B8612A0"/>
@@ -20386,7 +20647,7 @@
       </w:rPr>
     </w:lvl>
   </w:abstractNum>
-  <w:abstractNum w:abstractNumId="19">
+  <w:abstractNum w:abstractNumId="19" w15:restartNumberingAfterBreak="0">
     <w:nsid w:val="379B02D0"/>
     <w:multiLevelType w:val="hybridMultilevel"/>
     <w:tmpl w:val="2F5678AE"/>
@@ -20499,7 +20760,7 @@
       </w:rPr>
     </w:lvl>
   </w:abstractNum>
-  <w:abstractNum w:abstractNumId="20">
+  <w:abstractNum w:abstractNumId="20" w15:restartNumberingAfterBreak="0">
     <w:nsid w:val="39604FA4"/>
     <w:multiLevelType w:val="hybridMultilevel"/>
     <w:tmpl w:val="CDE8DC90"/>
@@ -20591,7 +20852,7 @@
       </w:pPr>
     </w:lvl>
   </w:abstractNum>
-  <w:abstractNum w:abstractNumId="21">
+  <w:abstractNum w:abstractNumId="21" w15:restartNumberingAfterBreak="0">
     <w:nsid w:val="3972180D"/>
     <w:multiLevelType w:val="hybridMultilevel"/>
     <w:tmpl w:val="DE286020"/>
@@ -20705,7 +20966,7 @@
       </w:rPr>
     </w:lvl>
   </w:abstractNum>
-  <w:abstractNum w:abstractNumId="22">
+  <w:abstractNum w:abstractNumId="22" w15:restartNumberingAfterBreak="0">
     <w:nsid w:val="3ACB45C6"/>
     <w:multiLevelType w:val="hybridMultilevel"/>
     <w:tmpl w:val="0958BDA2"/>
@@ -20818,7 +21079,7 @@
       </w:rPr>
     </w:lvl>
   </w:abstractNum>
-  <w:abstractNum w:abstractNumId="23">
+  <w:abstractNum w:abstractNumId="23" w15:restartNumberingAfterBreak="0">
     <w:nsid w:val="3B091840"/>
     <w:multiLevelType w:val="hybridMultilevel"/>
     <w:tmpl w:val="E752C758"/>
@@ -20931,7 +21192,7 @@
       </w:rPr>
     </w:lvl>
   </w:abstractNum>
-  <w:abstractNum w:abstractNumId="24">
+  <w:abstractNum w:abstractNumId="24" w15:restartNumberingAfterBreak="0">
     <w:nsid w:val="43183FBE"/>
     <w:multiLevelType w:val="hybridMultilevel"/>
     <w:tmpl w:val="E23EF8EC"/>
@@ -21021,7 +21282,7 @@
       </w:pPr>
     </w:lvl>
   </w:abstractNum>
-  <w:abstractNum w:abstractNumId="25">
+  <w:abstractNum w:abstractNumId="25" w15:restartNumberingAfterBreak="0">
     <w:nsid w:val="47C801F4"/>
     <w:multiLevelType w:val="hybridMultilevel"/>
     <w:tmpl w:val="519C6096"/>
@@ -21134,7 +21395,7 @@
       </w:rPr>
     </w:lvl>
   </w:abstractNum>
-  <w:abstractNum w:abstractNumId="26">
+  <w:abstractNum w:abstractNumId="26" w15:restartNumberingAfterBreak="0">
     <w:nsid w:val="4BF24183"/>
     <w:multiLevelType w:val="hybridMultilevel"/>
     <w:tmpl w:val="0CFC76D8"/>
@@ -21247,7 +21508,7 @@
       </w:rPr>
     </w:lvl>
   </w:abstractNum>
-  <w:abstractNum w:abstractNumId="27">
+  <w:abstractNum w:abstractNumId="27" w15:restartNumberingAfterBreak="0">
     <w:nsid w:val="50267D52"/>
     <w:multiLevelType w:val="hybridMultilevel"/>
     <w:tmpl w:val="44FAABE6"/>
@@ -21333,7 +21594,7 @@
       </w:pPr>
     </w:lvl>
   </w:abstractNum>
-  <w:abstractNum w:abstractNumId="28">
+  <w:abstractNum w:abstractNumId="28" w15:restartNumberingAfterBreak="0">
     <w:nsid w:val="52F65C31"/>
     <w:multiLevelType w:val="hybridMultilevel"/>
     <w:tmpl w:val="0B6457A4"/>
@@ -21446,7 +21707,7 @@
       </w:rPr>
     </w:lvl>
   </w:abstractNum>
-  <w:abstractNum w:abstractNumId="29">
+  <w:abstractNum w:abstractNumId="29" w15:restartNumberingAfterBreak="0">
     <w:nsid w:val="54463C9B"/>
     <w:multiLevelType w:val="hybridMultilevel"/>
     <w:tmpl w:val="CE8207E6"/>
@@ -21559,7 +21820,7 @@
       </w:rPr>
     </w:lvl>
   </w:abstractNum>
-  <w:abstractNum w:abstractNumId="30">
+  <w:abstractNum w:abstractNumId="30" w15:restartNumberingAfterBreak="0">
     <w:nsid w:val="596252DC"/>
     <w:multiLevelType w:val="hybridMultilevel"/>
     <w:tmpl w:val="2DD6C212"/>
@@ -21671,7 +21932,7 @@
       </w:rPr>
     </w:lvl>
   </w:abstractNum>
-  <w:abstractNum w:abstractNumId="31">
+  <w:abstractNum w:abstractNumId="31" w15:restartNumberingAfterBreak="0">
     <w:nsid w:val="59E27A7D"/>
     <w:multiLevelType w:val="multilevel"/>
     <w:tmpl w:val="A4281106"/>
@@ -21784,7 +22045,7 @@
       </w:rPr>
     </w:lvl>
   </w:abstractNum>
-  <w:abstractNum w:abstractNumId="32">
+  <w:abstractNum w:abstractNumId="32" w15:restartNumberingAfterBreak="0">
     <w:nsid w:val="5D777590"/>
     <w:multiLevelType w:val="hybridMultilevel"/>
     <w:tmpl w:val="B86A4D16"/>
@@ -21897,7 +22158,7 @@
       </w:rPr>
     </w:lvl>
   </w:abstractNum>
-  <w:abstractNum w:abstractNumId="33">
+  <w:abstractNum w:abstractNumId="33" w15:restartNumberingAfterBreak="0">
     <w:nsid w:val="61152233"/>
     <w:multiLevelType w:val="hybridMultilevel"/>
     <w:tmpl w:val="84F6462C"/>
@@ -22010,7 +22271,7 @@
       </w:rPr>
     </w:lvl>
   </w:abstractNum>
-  <w:abstractNum w:abstractNumId="34">
+  <w:abstractNum w:abstractNumId="34" w15:restartNumberingAfterBreak="0">
     <w:nsid w:val="61A13887"/>
     <w:multiLevelType w:val="hybridMultilevel"/>
     <w:tmpl w:val="F74CC928"/>
@@ -22123,7 +22384,7 @@
       </w:rPr>
     </w:lvl>
   </w:abstractNum>
-  <w:abstractNum w:abstractNumId="35">
+  <w:abstractNum w:abstractNumId="35" w15:restartNumberingAfterBreak="0">
     <w:nsid w:val="660B0738"/>
     <w:multiLevelType w:val="multilevel"/>
     <w:tmpl w:val="D2E05E5E"/>
@@ -22244,7 +22505,7 @@
       </w:rPr>
     </w:lvl>
   </w:abstractNum>
-  <w:abstractNum w:abstractNumId="36">
+  <w:abstractNum w:abstractNumId="36" w15:restartNumberingAfterBreak="0">
     <w:nsid w:val="674D4EF0"/>
     <w:multiLevelType w:val="hybridMultilevel"/>
     <w:tmpl w:val="E11449CC"/>
@@ -22357,7 +22618,7 @@
       </w:rPr>
     </w:lvl>
   </w:abstractNum>
-  <w:abstractNum w:abstractNumId="37">
+  <w:abstractNum w:abstractNumId="37" w15:restartNumberingAfterBreak="0">
     <w:nsid w:val="6E190269"/>
     <w:multiLevelType w:val="hybridMultilevel"/>
     <w:tmpl w:val="2C30AED8"/>
@@ -22470,7 +22731,7 @@
       </w:rPr>
     </w:lvl>
   </w:abstractNum>
-  <w:abstractNum w:abstractNumId="38">
+  <w:abstractNum w:abstractNumId="38" w15:restartNumberingAfterBreak="0">
     <w:nsid w:val="71064A5F"/>
     <w:multiLevelType w:val="hybridMultilevel"/>
     <w:tmpl w:val="15EE9108"/>
@@ -22583,7 +22844,7 @@
       </w:rPr>
     </w:lvl>
   </w:abstractNum>
-  <w:abstractNum w:abstractNumId="39">
+  <w:abstractNum w:abstractNumId="39" w15:restartNumberingAfterBreak="0">
     <w:nsid w:val="723B2491"/>
     <w:multiLevelType w:val="hybridMultilevel"/>
     <w:tmpl w:val="358CC77C"/>
@@ -22697,7 +22958,7 @@
       </w:rPr>
     </w:lvl>
   </w:abstractNum>
-  <w:abstractNum w:abstractNumId="40">
+  <w:abstractNum w:abstractNumId="40" w15:restartNumberingAfterBreak="0">
     <w:nsid w:val="7426225D"/>
     <w:multiLevelType w:val="hybridMultilevel"/>
     <w:tmpl w:val="3A7C1490"/>
@@ -22810,7 +23071,7 @@
       </w:rPr>
     </w:lvl>
   </w:abstractNum>
-  <w:abstractNum w:abstractNumId="41">
+  <w:abstractNum w:abstractNumId="41" w15:restartNumberingAfterBreak="0">
     <w:nsid w:val="76DB023E"/>
     <w:multiLevelType w:val="hybridMultilevel"/>
     <w:tmpl w:val="7E364870"/>
@@ -22924,7 +23185,7 @@
       </w:rPr>
     </w:lvl>
   </w:abstractNum>
-  <w:abstractNum w:abstractNumId="42">
+  <w:abstractNum w:abstractNumId="42" w15:restartNumberingAfterBreak="0">
     <w:nsid w:val="795C09FB"/>
     <w:multiLevelType w:val="hybridMultilevel"/>
     <w:tmpl w:val="E1AAC604"/>
@@ -23013,7 +23274,7 @@
       </w:pPr>
     </w:lvl>
   </w:abstractNum>
-  <w:abstractNum w:abstractNumId="43">
+  <w:abstractNum w:abstractNumId="43" w15:restartNumberingAfterBreak="0">
     <w:nsid w:val="79BE4FEB"/>
     <w:multiLevelType w:val="hybridMultilevel"/>
     <w:tmpl w:val="FC38773A"/>
@@ -23126,7 +23387,7 @@
       </w:rPr>
     </w:lvl>
   </w:abstractNum>
-  <w:abstractNum w:abstractNumId="44">
+  <w:abstractNum w:abstractNumId="44" w15:restartNumberingAfterBreak="0">
     <w:nsid w:val="7D241D16"/>
     <w:multiLevelType w:val="hybridMultilevel"/>
     <w:tmpl w:val="7C320130"/>
@@ -23239,7 +23500,7 @@
       </w:rPr>
     </w:lvl>
   </w:abstractNum>
-  <w:abstractNum w:abstractNumId="45">
+  <w:abstractNum w:abstractNumId="45" w15:restartNumberingAfterBreak="0">
     <w:nsid w:val="7D754D28"/>
     <w:multiLevelType w:val="hybridMultilevel"/>
     <w:tmpl w:val="7818A8EC"/>
@@ -23527,7 +23788,7 @@
 </file>
 
 <file path=word/styles.xml><?xml version="1.0" encoding="utf-8"?>
-<w:styles xmlns:mc="http://schemas.openxmlformats.org/markup-compatibility/2006" xmlns:r="http://schemas.openxmlformats.org/officeDocument/2006/relationships" xmlns:w="http://schemas.openxmlformats.org/wordprocessingml/2006/main" xmlns:w14="http://schemas.microsoft.com/office/word/2010/wordml" xmlns:w15="http://schemas.microsoft.com/office/word/2012/wordml" mc:Ignorable="w14 w15">
+<w:styles xmlns:mc="http://schemas.openxmlformats.org/markup-compatibility/2006" xmlns:r="http://schemas.openxmlformats.org/officeDocument/2006/relationships" xmlns:w="http://schemas.openxmlformats.org/wordprocessingml/2006/main" xmlns:w14="http://schemas.microsoft.com/office/word/2010/wordml" xmlns:w15="http://schemas.microsoft.com/office/word/2012/wordml" xmlns:w16cex="http://schemas.microsoft.com/office/word/2018/wordml/cex" xmlns:w16cid="http://schemas.microsoft.com/office/word/2016/wordml/cid" xmlns:w16="http://schemas.microsoft.com/office/word/2018/wordml" xmlns:w16sdtdh="http://schemas.microsoft.com/office/word/2020/wordml/sdtdatahash" xmlns:w16se="http://schemas.microsoft.com/office/word/2015/wordml/symex" mc:Ignorable="w14 w15 w16se w16cid w16 w16cex w16sdtdh">
   <w:docDefaults>
     <w:rPrDefault>
       <w:rPr>
@@ -23543,7 +23804,7 @@
       </w:pPr>
     </w:pPrDefault>
   </w:docDefaults>
-  <w:latentStyles w:defLockedState="0" w:defUIPriority="99" w:defSemiHidden="0" w:defUnhideWhenUsed="0" w:defQFormat="0" w:count="371">
+  <w:latentStyles w:defLockedState="0" w:defUIPriority="99" w:defSemiHidden="0" w:defUnhideWhenUsed="0" w:defQFormat="0" w:count="376">
     <w:lsdException w:name="Normal" w:uiPriority="0" w:qFormat="1"/>
     <w:lsdException w:name="heading 1" w:uiPriority="9" w:qFormat="1"/>
     <w:lsdException w:name="heading 2" w:semiHidden="1" w:uiPriority="9" w:unhideWhenUsed="1" w:qFormat="1"/>
@@ -23649,7 +23910,6 @@
     <w:lsdException w:name="HTML Sample" w:semiHidden="1" w:unhideWhenUsed="1"/>
     <w:lsdException w:name="HTML Typewriter" w:semiHidden="1" w:unhideWhenUsed="1"/>
     <w:lsdException w:name="HTML Variable" w:semiHidden="1" w:unhideWhenUsed="1"/>
-    <w:lsdException w:name="Normal Table" w:semiHidden="1" w:unhideWhenUsed="1"/>
     <w:lsdException w:name="annotation subject" w:semiHidden="1" w:unhideWhenUsed="1"/>
     <w:lsdException w:name="No List" w:semiHidden="1" w:unhideWhenUsed="1"/>
     <w:lsdException w:name="Outline List 1" w:semiHidden="1" w:unhideWhenUsed="1"/>
@@ -23692,11 +23952,8 @@
     <w:lsdException w:name="Table Contemporary" w:semiHidden="1" w:unhideWhenUsed="1"/>
     <w:lsdException w:name="Table Elegant" w:semiHidden="1" w:unhideWhenUsed="1"/>
     <w:lsdException w:name="Table Professional" w:semiHidden="1" w:unhideWhenUsed="1"/>
-    <w:lsdException w:name="Table Subtle 1" w:semiHidden="1" w:unhideWhenUsed="1"/>
     <w:lsdException w:name="Table Subtle 2" w:semiHidden="1" w:unhideWhenUsed="1"/>
     <w:lsdException w:name="Table Web 1" w:semiHidden="1" w:unhideWhenUsed="1"/>
-    <w:lsdException w:name="Table Web 2" w:semiHidden="1" w:unhideWhenUsed="1"/>
-    <w:lsdException w:name="Table Web 3" w:semiHidden="1" w:unhideWhenUsed="1"/>
     <w:lsdException w:name="Balloon Text" w:semiHidden="1" w:unhideWhenUsed="1"/>
     <w:lsdException w:name="Table Grid" w:uiPriority="59"/>
     <w:lsdException w:name="Table Theme" w:semiHidden="1" w:unhideWhenUsed="1"/>
@@ -23915,6 +24172,11 @@
     <w:lsdException w:name="List Table 5 Dark Accent 6" w:uiPriority="50"/>
     <w:lsdException w:name="List Table 6 Colorful Accent 6" w:uiPriority="51"/>
     <w:lsdException w:name="List Table 7 Colorful Accent 6" w:uiPriority="52"/>
+    <w:lsdException w:name="Mention" w:semiHidden="1" w:unhideWhenUsed="1"/>
+    <w:lsdException w:name="Smart Hyperlink" w:semiHidden="1" w:unhideWhenUsed="1"/>
+    <w:lsdException w:name="Hashtag" w:semiHidden="1" w:unhideWhenUsed="1"/>
+    <w:lsdException w:name="Unresolved Mention" w:semiHidden="1" w:unhideWhenUsed="1"/>
+    <w:lsdException w:name="Smart Link" w:semiHidden="1" w:unhideWhenUsed="1"/>
   </w:latentStyles>
   <w:style w:type="paragraph" w:default="1" w:styleId="Normal">
     <w:name w:val="Normal"/>
@@ -24254,7 +24516,7 @@
 </file>
 
 <file path=word/charts/chart1.xml><?xml version="1.0" encoding="utf-8"?>
-<c:chartSpace xmlns:c="http://schemas.openxmlformats.org/drawingml/2006/chart" xmlns:a="http://schemas.openxmlformats.org/drawingml/2006/main" xmlns:r="http://schemas.openxmlformats.org/officeDocument/2006/relationships">
+<c:chartSpace xmlns:c="http://schemas.openxmlformats.org/drawingml/2006/chart" xmlns:a="http://schemas.openxmlformats.org/drawingml/2006/main" xmlns:r="http://schemas.openxmlformats.org/officeDocument/2006/relationships" xmlns:c16r2="http://schemas.microsoft.com/office/drawing/2015/06/chart">
   <c:date1904 val="0"/>
   <c:lang val="en-US"/>
   <c:roundedCorners val="0"/>
@@ -24386,6 +24648,11 @@
               </c:numCache>
             </c:numRef>
           </c:val>
+          <c:extLst>
+            <c:ext xmlns:c16="http://schemas.microsoft.com/office/drawing/2014/chart" uri="{C3380CC4-5D6E-409C-BE32-E72D297353CC}">
+              <c16:uniqueId val="{00000000-AA36-441B-9D40-DA2333B5F839}"/>
+            </c:ext>
+          </c:extLst>
         </c:ser>
         <c:dLbls>
           <c:showLegendKey val="0"/>
@@ -24463,6 +24730,11 @@
             </c:numRef>
           </c:val>
           <c:smooth val="0"/>
+          <c:extLst>
+            <c:ext xmlns:c16="http://schemas.microsoft.com/office/drawing/2014/chart" uri="{C3380CC4-5D6E-409C-BE32-E72D297353CC}">
+              <c16:uniqueId val="{00000001-AA36-441B-9D40-DA2333B5F839}"/>
+            </c:ext>
+          </c:extLst>
         </c:ser>
         <c:dLbls>
           <c:showLegendKey val="0"/>
@@ -24808,7 +25080,7 @@
 </file>
 
 <file path=word/charts/chart2.xml><?xml version="1.0" encoding="utf-8"?>
-<c:chartSpace xmlns:c="http://schemas.openxmlformats.org/drawingml/2006/chart" xmlns:a="http://schemas.openxmlformats.org/drawingml/2006/main" xmlns:r="http://schemas.openxmlformats.org/officeDocument/2006/relationships">
+<c:chartSpace xmlns:c="http://schemas.openxmlformats.org/drawingml/2006/chart" xmlns:a="http://schemas.openxmlformats.org/drawingml/2006/main" xmlns:r="http://schemas.openxmlformats.org/officeDocument/2006/relationships" xmlns:c16r2="http://schemas.microsoft.com/office/drawing/2015/06/chart">
   <c:date1904 val="0"/>
   <c:lang val="en-US"/>
   <c:roundedCorners val="0"/>
@@ -25059,6 +25331,11 @@
               </c:numCache>
             </c:numRef>
           </c:val>
+          <c:extLst>
+            <c:ext xmlns:c16="http://schemas.microsoft.com/office/drawing/2014/chart" uri="{C3380CC4-5D6E-409C-BE32-E72D297353CC}">
+              <c16:uniqueId val="{00000000-24A8-489C-8B5E-01180A10771F}"/>
+            </c:ext>
+          </c:extLst>
         </c:ser>
         <c:dLbls>
           <c:showLegendKey val="0"/>
@@ -25348,7 +25625,7 @@
 </file>
 
 <file path=word/charts/chart3.xml><?xml version="1.0" encoding="utf-8"?>
-<c:chartSpace xmlns:c="http://schemas.openxmlformats.org/drawingml/2006/chart" xmlns:a="http://schemas.openxmlformats.org/drawingml/2006/main" xmlns:r="http://schemas.openxmlformats.org/officeDocument/2006/relationships">
+<c:chartSpace xmlns:c="http://schemas.openxmlformats.org/drawingml/2006/chart" xmlns:a="http://schemas.openxmlformats.org/drawingml/2006/main" xmlns:r="http://schemas.openxmlformats.org/officeDocument/2006/relationships" xmlns:c16r2="http://schemas.microsoft.com/office/drawing/2015/06/chart">
   <c:date1904 val="0"/>
   <c:lang val="en-US"/>
   <c:roundedCorners val="0"/>
@@ -25488,6 +25765,11 @@
               </c:numCache>
             </c:numRef>
           </c:val>
+          <c:extLst>
+            <c:ext xmlns:c16="http://schemas.microsoft.com/office/drawing/2014/chart" uri="{C3380CC4-5D6E-409C-BE32-E72D297353CC}">
+              <c16:uniqueId val="{00000000-9F3A-48FC-9F30-3B9244A691A0}"/>
+            </c:ext>
+          </c:extLst>
         </c:ser>
         <c:dLbls>
           <c:showLegendKey val="0"/>
@@ -25565,6 +25847,11 @@
             </c:numRef>
           </c:val>
           <c:smooth val="0"/>
+          <c:extLst>
+            <c:ext xmlns:c16="http://schemas.microsoft.com/office/drawing/2014/chart" uri="{C3380CC4-5D6E-409C-BE32-E72D297353CC}">
+              <c16:uniqueId val="{00000001-9F3A-48FC-9F30-3B9244A691A0}"/>
+            </c:ext>
+          </c:extLst>
         </c:ser>
         <c:dLbls>
           <c:showLegendKey val="0"/>
@@ -27558,7 +27845,7 @@
 </file>
 
 <file path=word/glossary/document.xml><?xml version="1.0" encoding="utf-8"?>
-<w:glossaryDocument xmlns:wpc="http://schemas.microsoft.com/office/word/2010/wordprocessingCanvas" xmlns:mc="http://schemas.openxmlformats.org/markup-compatibility/2006" xmlns:o="urn:schemas-microsoft-com:office:office" xmlns:r="http://schemas.openxmlformats.org/officeDocument/2006/relationships" xmlns:m="http://schemas.openxmlformats.org/officeDocument/2006/math" xmlns:v="urn:schemas-microsoft-com:vml" xmlns:wp14="http://schemas.microsoft.com/office/word/2010/wordprocessingDrawing" xmlns:wp="http://schemas.openxmlformats.org/drawingml/2006/wordprocessingDrawing" xmlns:w10="urn:schemas-microsoft-com:office:word" xmlns:w="http://schemas.openxmlformats.org/wordprocessingml/2006/main" xmlns:w14="http://schemas.microsoft.com/office/word/2010/wordml" xmlns:w15="http://schemas.microsoft.com/office/word/2012/wordml" xmlns:wpg="http://schemas.microsoft.com/office/word/2010/wordprocessingGroup" xmlns:wpi="http://schemas.microsoft.com/office/word/2010/wordprocessingInk" xmlns:wne="http://schemas.microsoft.com/office/word/2006/wordml" xmlns:wps="http://schemas.microsoft.com/office/word/2010/wordprocessingShape" mc:Ignorable="w14 w15 wp14">
+<w:glossaryDocument xmlns:wpc="http://schemas.microsoft.com/office/word/2010/wordprocessingCanvas" xmlns:cx="http://schemas.microsoft.com/office/drawing/2014/chartex" xmlns:cx1="http://schemas.microsoft.com/office/drawing/2015/9/8/chartex" xmlns:cx2="http://schemas.microsoft.com/office/drawing/2015/10/21/chartex" xmlns:cx3="http://schemas.microsoft.com/office/drawing/2016/5/9/chartex" xmlns:cx4="http://schemas.microsoft.com/office/drawing/2016/5/10/chartex" xmlns:cx5="http://schemas.microsoft.com/office/drawing/2016/5/11/chartex" xmlns:cx6="http://schemas.microsoft.com/office/drawing/2016/5/12/chartex" xmlns:cx7="http://schemas.microsoft.com/office/drawing/2016/5/13/chartex" xmlns:cx8="http://schemas.microsoft.com/office/drawing/2016/5/14/chartex" xmlns:mc="http://schemas.openxmlformats.org/markup-compatibility/2006" xmlns:aink="http://schemas.microsoft.com/office/drawing/2016/ink" xmlns:am3d="http://schemas.microsoft.com/office/drawing/2017/model3d" xmlns:o="urn:schemas-microsoft-com:office:office" xmlns:r="http://schemas.openxmlformats.org/officeDocument/2006/relationships" xmlns:m="http://schemas.openxmlformats.org/officeDocument/2006/math" xmlns:v="urn:schemas-microsoft-com:vml" xmlns:wp14="http://schemas.microsoft.com/office/word/2010/wordprocessingDrawing" xmlns:wp="http://schemas.openxmlformats.org/drawingml/2006/wordprocessingDrawing" xmlns:w10="urn:schemas-microsoft-com:office:word" xmlns:w="http://schemas.openxmlformats.org/wordprocessingml/2006/main" xmlns:w14="http://schemas.microsoft.com/office/word/2010/wordml" xmlns:w15="http://schemas.microsoft.com/office/word/2012/wordml" xmlns:w16cex="http://schemas.microsoft.com/office/word/2018/wordml/cex" xmlns:w16cid="http://schemas.microsoft.com/office/word/2016/wordml/cid" xmlns:w16="http://schemas.microsoft.com/office/word/2018/wordml" xmlns:w16sdtdh="http://schemas.microsoft.com/office/word/2020/wordml/sdtdatahash" xmlns:w16se="http://schemas.microsoft.com/office/word/2015/wordml/symex" xmlns:wpg="http://schemas.microsoft.com/office/word/2010/wordprocessingGroup" xmlns:wpi="http://schemas.microsoft.com/office/word/2010/wordprocessingInk" xmlns:wne="http://schemas.microsoft.com/office/word/2006/wordml" xmlns:wps="http://schemas.microsoft.com/office/word/2010/wordprocessingShape" mc:Ignorable="w14 w15 w16se w16cid w16 w16cex w16sdtdh wp14">
   <w:docParts>
     <w:docPart>
       <w:docPartPr>
@@ -27596,7 +27883,7 @@
 </file>
 
 <file path=word/glossary/fontTable.xml><?xml version="1.0" encoding="utf-8"?>
-<w:fonts xmlns:mc="http://schemas.openxmlformats.org/markup-compatibility/2006" xmlns:r="http://schemas.openxmlformats.org/officeDocument/2006/relationships" xmlns:w="http://schemas.openxmlformats.org/wordprocessingml/2006/main" xmlns:w14="http://schemas.microsoft.com/office/word/2010/wordml" xmlns:w15="http://schemas.microsoft.com/office/word/2012/wordml" mc:Ignorable="w14 w15">
+<w:fonts xmlns:mc="http://schemas.openxmlformats.org/markup-compatibility/2006" xmlns:r="http://schemas.openxmlformats.org/officeDocument/2006/relationships" xmlns:w="http://schemas.openxmlformats.org/wordprocessingml/2006/main" xmlns:w14="http://schemas.microsoft.com/office/word/2010/wordml" xmlns:w15="http://schemas.microsoft.com/office/word/2012/wordml" xmlns:w16cex="http://schemas.microsoft.com/office/word/2018/wordml/cex" xmlns:w16cid="http://schemas.microsoft.com/office/word/2016/wordml/cid" xmlns:w16="http://schemas.microsoft.com/office/word/2018/wordml" xmlns:w16sdtdh="http://schemas.microsoft.com/office/word/2020/wordml/sdtdatahash" xmlns:w16se="http://schemas.microsoft.com/office/word/2015/wordml/symex" mc:Ignorable="w14 w15 w16se w16cid w16 w16cex w16sdtdh">
   <w:font w:name="Symbol">
     <w:panose1 w:val="05050102010706020507"/>
     <w:charset w:val="02"/>
@@ -27609,14 +27896,14 @@
     <w:charset w:val="00"/>
     <w:family w:val="roman"/>
     <w:pitch w:val="variable"/>
-    <w:sig w:usb0="E0002AFF" w:usb1="C0007841" w:usb2="00000009" w:usb3="00000000" w:csb0="000001FF" w:csb1="00000000"/>
+    <w:sig w:usb0="E0002EFF" w:usb1="C000785B" w:usb2="00000009" w:usb3="00000000" w:csb0="000001FF" w:csb1="00000000"/>
   </w:font>
   <w:font w:name="Courier New">
     <w:panose1 w:val="02070309020205020404"/>
     <w:charset w:val="00"/>
     <w:family w:val="modern"/>
     <w:pitch w:val="fixed"/>
-    <w:sig w:usb0="E0002AFF" w:usb1="C0007843" w:usb2="00000009" w:usb3="00000000" w:csb0="000001FF" w:csb1="00000000"/>
+    <w:sig w:usb0="E0002EFF" w:usb1="C0007843" w:usb2="00000009" w:usb3="00000000" w:csb0="000001FF" w:csb1="00000000"/>
   </w:font>
   <w:font w:name="Wingdings">
     <w:panose1 w:val="05000000000000000000"/>
@@ -27630,7 +27917,7 @@
     <w:charset w:val="00"/>
     <w:family w:val="swiss"/>
     <w:pitch w:val="variable"/>
-    <w:sig w:usb0="E00002FF" w:usb1="4000ACFF" w:usb2="00000001" w:usb3="00000000" w:csb0="0000019F" w:csb1="00000000"/>
+    <w:sig w:usb0="E4002EFF" w:usb1="C000247B" w:usb2="00000009" w:usb3="00000000" w:csb0="000001FF" w:csb1="00000000"/>
   </w:font>
   <w:font w:name="Sylfaen">
     <w:panose1 w:val="010A0502050306030303"/>
@@ -27644,7 +27931,7 @@
     <w:charset w:val="00"/>
     <w:family w:val="roman"/>
     <w:pitch w:val="variable"/>
-    <w:sig w:usb0="E00002FF" w:usb1="400004FF" w:usb2="00000000" w:usb3="00000000" w:csb0="0000019F" w:csb1="00000000"/>
+    <w:sig w:usb0="E00006FF" w:usb1="420024FF" w:usb2="02000000" w:usb3="00000000" w:csb0="0000019F" w:csb1="00000000"/>
   </w:font>
   <w:font w:name="Tahoma">
     <w:panose1 w:val="020B0604030504040204"/>
@@ -27666,27 +27953,27 @@
     <w:charset w:val="00"/>
     <w:family w:val="roman"/>
     <w:pitch w:val="variable"/>
-    <w:sig w:usb0="E00002FF" w:usb1="420024FF" w:usb2="00000000" w:usb3="00000000" w:csb0="0000019F" w:csb1="00000000"/>
+    <w:sig w:usb0="E00006FF" w:usb1="420024FF" w:usb2="02000000" w:usb3="00000000" w:csb0="0000019F" w:csb1="00000000"/>
   </w:font>
   <w:font w:name="Arial">
     <w:panose1 w:val="020B0604020202020204"/>
     <w:charset w:val="00"/>
     <w:family w:val="swiss"/>
     <w:pitch w:val="variable"/>
-    <w:sig w:usb0="E0002AFF" w:usb1="C0007843" w:usb2="00000009" w:usb3="00000000" w:csb0="000001FF" w:csb1="00000000"/>
+    <w:sig w:usb0="E0002EFF" w:usb1="C000785B" w:usb2="00000009" w:usb3="00000000" w:csb0="000001FF" w:csb1="00000000"/>
   </w:font>
   <w:font w:name="Calibri Light">
     <w:panose1 w:val="020F0302020204030204"/>
     <w:charset w:val="00"/>
     <w:family w:val="swiss"/>
     <w:pitch w:val="variable"/>
-    <w:sig w:usb0="A00002EF" w:usb1="4000207B" w:usb2="00000000" w:usb3="00000000" w:csb0="0000019F" w:csb1="00000000"/>
+    <w:sig w:usb0="E4002EFF" w:usb1="C000247B" w:usb2="00000009" w:usb3="00000000" w:csb0="000001FF" w:csb1="00000000"/>
   </w:font>
 </w:fonts>
 </file>
 
 <file path=word/glossary/settings.xml><?xml version="1.0" encoding="utf-8"?>
-<w:settings xmlns:mc="http://schemas.openxmlformats.org/markup-compatibility/2006" xmlns:o="urn:schemas-microsoft-com:office:office" xmlns:r="http://schemas.openxmlformats.org/officeDocument/2006/relationships" xmlns:m="http://schemas.openxmlformats.org/officeDocument/2006/math" xmlns:v="urn:schemas-microsoft-com:vml" xmlns:w10="urn:schemas-microsoft-com:office:word" xmlns:w="http://schemas.openxmlformats.org/wordprocessingml/2006/main" xmlns:w14="http://schemas.microsoft.com/office/word/2010/wordml" xmlns:w15="http://schemas.microsoft.com/office/word/2012/wordml" xmlns:sl="http://schemas.openxmlformats.org/schemaLibrary/2006/main" mc:Ignorable="w14 w15">
+<w:settings xmlns:mc="http://schemas.openxmlformats.org/markup-compatibility/2006" xmlns:o="urn:schemas-microsoft-com:office:office" xmlns:r="http://schemas.openxmlformats.org/officeDocument/2006/relationships" xmlns:m="http://schemas.openxmlformats.org/officeDocument/2006/math" xmlns:v="urn:schemas-microsoft-com:vml" xmlns:w10="urn:schemas-microsoft-com:office:word" xmlns:w="http://schemas.openxmlformats.org/wordprocessingml/2006/main" xmlns:w14="http://schemas.microsoft.com/office/word/2010/wordml" xmlns:w15="http://schemas.microsoft.com/office/word/2012/wordml" xmlns:w16cex="http://schemas.microsoft.com/office/word/2018/wordml/cex" xmlns:w16cid="http://schemas.microsoft.com/office/word/2016/wordml/cid" xmlns:w16="http://schemas.microsoft.com/office/word/2018/wordml" xmlns:w16sdtdh="http://schemas.microsoft.com/office/word/2020/wordml/sdtdatahash" xmlns:w16se="http://schemas.microsoft.com/office/word/2015/wordml/symex" xmlns:sl="http://schemas.openxmlformats.org/schemaLibrary/2006/main" mc:Ignorable="w14 w15 w16se w16cid w16 w16cex w16sdtdh">
   <w:view w:val="normal"/>
   <w:defaultTabStop w:val="720"/>
   <w:characterSpacingControl w:val="doNotCompress"/>
@@ -27696,6 +27983,7 @@
     <w:compatSetting w:name="overrideTableStyleFontSizeAndJustification" w:uri="http://schemas.microsoft.com/office/word" w:val="1"/>
     <w:compatSetting w:name="enableOpenTypeFeatures" w:uri="http://schemas.microsoft.com/office/word" w:val="1"/>
     <w:compatSetting w:name="doNotFlipMirrorIndents" w:uri="http://schemas.microsoft.com/office/word" w:val="1"/>
+    <w:compatSetting w:name="useWord2013TrackBottomHyphenation" w:uri="http://schemas.microsoft.com/office/word" w:val="1"/>
   </w:compat>
   <w:rsids>
     <w:rsidRoot w:val="000744A2"/>
@@ -27707,6 +27995,7 @@
     <w:rsid w:val="004021A0"/>
     <w:rsid w:val="005C75DE"/>
     <w:rsid w:val="00644AF8"/>
+    <w:rsid w:val="007421AC"/>
     <w:rsid w:val="00883E3F"/>
     <w:rsid w:val="008E566B"/>
     <w:rsid w:val="0092008A"/>
@@ -27739,7 +28028,7 @@
 </file>
 
 <file path=word/glossary/styles.xml><?xml version="1.0" encoding="utf-8"?>
-<w:styles xmlns:mc="http://schemas.openxmlformats.org/markup-compatibility/2006" xmlns:r="http://schemas.openxmlformats.org/officeDocument/2006/relationships" xmlns:w="http://schemas.openxmlformats.org/wordprocessingml/2006/main" xmlns:w14="http://schemas.microsoft.com/office/word/2010/wordml" xmlns:w15="http://schemas.microsoft.com/office/word/2012/wordml" mc:Ignorable="w14 w15">
+<w:styles xmlns:mc="http://schemas.openxmlformats.org/markup-compatibility/2006" xmlns:r="http://schemas.openxmlformats.org/officeDocument/2006/relationships" xmlns:w="http://schemas.openxmlformats.org/wordprocessingml/2006/main" xmlns:w14="http://schemas.microsoft.com/office/word/2010/wordml" xmlns:w15="http://schemas.microsoft.com/office/word/2012/wordml" xmlns:w16cex="http://schemas.microsoft.com/office/word/2018/wordml/cex" xmlns:w16cid="http://schemas.microsoft.com/office/word/2016/wordml/cid" xmlns:w16="http://schemas.microsoft.com/office/word/2018/wordml" xmlns:w16sdtdh="http://schemas.microsoft.com/office/word/2020/wordml/sdtdatahash" xmlns:w16se="http://schemas.microsoft.com/office/word/2015/wordml/symex" mc:Ignorable="w14 w15 w16se w16cid w16 w16cex w16sdtdh">
   <w:docDefaults>
     <w:rPrDefault>
       <w:rPr>
@@ -27755,7 +28044,7 @@
       </w:pPr>
     </w:pPrDefault>
   </w:docDefaults>
-  <w:latentStyles w:defLockedState="0" w:defUIPriority="99" w:defSemiHidden="0" w:defUnhideWhenUsed="0" w:defQFormat="0" w:count="371">
+  <w:latentStyles w:defLockedState="0" w:defUIPriority="99" w:defSemiHidden="0" w:defUnhideWhenUsed="0" w:defQFormat="0" w:count="376">
     <w:lsdException w:name="Normal" w:uiPriority="0" w:qFormat="1"/>
     <w:lsdException w:name="heading 1" w:uiPriority="9" w:qFormat="1"/>
     <w:lsdException w:name="heading 2" w:semiHidden="1" w:uiPriority="9" w:unhideWhenUsed="1" w:qFormat="1"/>
@@ -27861,7 +28150,6 @@
     <w:lsdException w:name="HTML Sample" w:semiHidden="1" w:unhideWhenUsed="1"/>
     <w:lsdException w:name="HTML Typewriter" w:semiHidden="1" w:unhideWhenUsed="1"/>
     <w:lsdException w:name="HTML Variable" w:semiHidden="1" w:unhideWhenUsed="1"/>
-    <w:lsdException w:name="Normal Table" w:semiHidden="1" w:unhideWhenUsed="1"/>
     <w:lsdException w:name="annotation subject" w:semiHidden="1" w:unhideWhenUsed="1"/>
     <w:lsdException w:name="No List" w:semiHidden="1" w:unhideWhenUsed="1"/>
     <w:lsdException w:name="Outline List 1" w:semiHidden="1" w:unhideWhenUsed="1"/>
@@ -27904,11 +28192,8 @@
     <w:lsdException w:name="Table Contemporary" w:semiHidden="1" w:unhideWhenUsed="1"/>
     <w:lsdException w:name="Table Elegant" w:semiHidden="1" w:unhideWhenUsed="1"/>
     <w:lsdException w:name="Table Professional" w:semiHidden="1" w:unhideWhenUsed="1"/>
-    <w:lsdException w:name="Table Subtle 1" w:semiHidden="1" w:unhideWhenUsed="1"/>
     <w:lsdException w:name="Table Subtle 2" w:semiHidden="1" w:unhideWhenUsed="1"/>
     <w:lsdException w:name="Table Web 1" w:semiHidden="1" w:unhideWhenUsed="1"/>
-    <w:lsdException w:name="Table Web 2" w:semiHidden="1" w:unhideWhenUsed="1"/>
-    <w:lsdException w:name="Table Web 3" w:semiHidden="1" w:unhideWhenUsed="1"/>
     <w:lsdException w:name="Balloon Text" w:semiHidden="1" w:unhideWhenUsed="1"/>
     <w:lsdException w:name="Table Grid" w:uiPriority="59"/>
     <w:lsdException w:name="Table Theme" w:semiHidden="1" w:unhideWhenUsed="1"/>
@@ -28127,6 +28412,11 @@
     <w:lsdException w:name="List Table 5 Dark Accent 6" w:uiPriority="50"/>
     <w:lsdException w:name="List Table 6 Colorful Accent 6" w:uiPriority="51"/>
     <w:lsdException w:name="List Table 7 Colorful Accent 6" w:uiPriority="52"/>
+    <w:lsdException w:name="Mention" w:semiHidden="1" w:unhideWhenUsed="1"/>
+    <w:lsdException w:name="Smart Hyperlink" w:semiHidden="1" w:unhideWhenUsed="1"/>
+    <w:lsdException w:name="Hashtag" w:semiHidden="1" w:unhideWhenUsed="1"/>
+    <w:lsdException w:name="Unresolved Mention" w:semiHidden="1" w:unhideWhenUsed="1"/>
+    <w:lsdException w:name="Smart Link" w:semiHidden="1" w:unhideWhenUsed="1"/>
   </w:latentStyles>
   <w:style w:type="paragraph" w:default="1" w:styleId="Normal">
     <w:name w:val="Normal"/>
@@ -28163,15 +28453,11 @@
     <w:name w:val="6212A34A8753470A8613252B5938ED22"/>
     <w:rsid w:val="000744A2"/>
   </w:style>
-  <w:style w:type="paragraph" w:customStyle="1" w:styleId="A31DE5EDC216437B93D6AD0962A70BAA">
-    <w:name w:val="A31DE5EDC216437B93D6AD0962A70BAA"/>
-    <w:rsid w:val="00644AF8"/>
-  </w:style>
 </w:styles>
 </file>
 
 <file path=word/glossary/webSettings.xml><?xml version="1.0" encoding="utf-8"?>
-<w:webSettings xmlns:mc="http://schemas.openxmlformats.org/markup-compatibility/2006" xmlns:r="http://schemas.openxmlformats.org/officeDocument/2006/relationships" xmlns:w="http://schemas.openxmlformats.org/wordprocessingml/2006/main" xmlns:w14="http://schemas.microsoft.com/office/word/2010/wordml" xmlns:w15="http://schemas.microsoft.com/office/word/2012/wordml" mc:Ignorable="w14 w15">
+<w:webSettings xmlns:mc="http://schemas.openxmlformats.org/markup-compatibility/2006" xmlns:r="http://schemas.openxmlformats.org/officeDocument/2006/relationships" xmlns:w="http://schemas.openxmlformats.org/wordprocessingml/2006/main" xmlns:w14="http://schemas.microsoft.com/office/word/2010/wordml" xmlns:w15="http://schemas.microsoft.com/office/word/2012/wordml" xmlns:w16cex="http://schemas.microsoft.com/office/word/2018/wordml/cex" xmlns:w16cid="http://schemas.microsoft.com/office/word/2016/wordml/cid" xmlns:w16="http://schemas.microsoft.com/office/word/2018/wordml" xmlns:w16sdtdh="http://schemas.microsoft.com/office/word/2020/wordml/sdtdatahash" xmlns:w16se="http://schemas.microsoft.com/office/word/2015/wordml/symex" mc:Ignorable="w14 w15 w16se w16cid w16 w16cex w16sdtdh">
   <w:optimizeForBrowser/>
   <w:allowPNG/>
 </w:webSettings>

</xml_diff>